<commit_message>
Updated Testing V2.7.4 Doc
-Updated to add the reports section to the document
</commit_message>
<xml_diff>
--- a/Error Tracking/Testing V2.7.4.docx
+++ b/Error Tracking/Testing V2.7.4.docx
@@ -15,7 +15,7 @@
           <w:i/>
           <w:u w:val="single"/>
         </w:rPr>
-        <w:t>7/2/2018 – Testing V2.7.4</w:t>
+        <w:t>Testing V2.7.4</w:t>
       </w:r>
     </w:p>
     <w:p>
@@ -451,11 +451,9 @@
           <w:numId w:val="1"/>
         </w:numPr>
       </w:pPr>
-      <w:proofErr w:type="spellStart"/>
       <w:r>
         <w:t>Cheque</w:t>
       </w:r>
-      <w:proofErr w:type="spellEnd"/>
     </w:p>
     <w:p>
       <w:pPr>
@@ -490,15 +488,7 @@
         </w:numPr>
       </w:pPr>
       <w:r>
-        <w:t xml:space="preserve">Enter </w:t>
-      </w:r>
-      <w:proofErr w:type="spellStart"/>
-      <w:r>
-        <w:t>Cheque</w:t>
-      </w:r>
-      <w:proofErr w:type="spellEnd"/>
-      <w:r>
-        <w:t xml:space="preserve"> Number</w:t>
+        <w:t>Enter Cheque Number</w:t>
       </w:r>
     </w:p>
     <w:p>
@@ -668,7 +658,7 @@
           <w:u w:val="single"/>
         </w:rPr>
         <w:lastRenderedPageBreak/>
-        <w:t>7/2/2018 – Testing V2.7.4</w:t>
+        <w:t>Testing V2.7.4</w:t>
       </w:r>
     </w:p>
     <w:p>
@@ -883,8 +873,14 @@
           <w:ilvl w:val="1"/>
           <w:numId w:val="1"/>
         </w:numPr>
-      </w:pPr>
-      <w:r>
+        <w:rPr>
+          <w:color w:val="FF0000"/>
+        </w:rPr>
+      </w:pPr>
+      <w:r>
+        <w:rPr>
+          <w:color w:val="FF0000"/>
+        </w:rPr>
         <w:t>Customer invoices*</w:t>
       </w:r>
     </w:p>
@@ -913,12 +909,831 @@
     </w:p>
     <w:p>
       <w:r>
-        <w:t>*They are populating but can take awhile to load the customer. Not a high p</w:t>
-      </w:r>
+        <w:t>*They are populating but can take awhile to load the customer. Not a high priority item</w:t>
+      </w:r>
+    </w:p>
+    <w:p>
+      <w:r>
+        <w:br w:type="page"/>
+      </w:r>
+    </w:p>
+    <w:p>
+      <w:pPr>
+        <w:jc w:val="center"/>
+        <w:rPr>
+          <w:i/>
+          <w:u w:val="single"/>
+        </w:rPr>
+      </w:pPr>
+      <w:r>
+        <w:rPr>
+          <w:i/>
+          <w:u w:val="single"/>
+        </w:rPr>
+        <w:lastRenderedPageBreak/>
+        <w:t>Testing V2.7.4</w:t>
+      </w:r>
+    </w:p>
+    <w:p>
+      <w:pPr>
+        <w:rPr>
+          <w:b/>
+        </w:rPr>
+      </w:pPr>
+      <w:r>
+        <w:rPr>
+          <w:b/>
+        </w:rPr>
+        <w:t>Reports:</w:t>
+      </w:r>
+    </w:p>
+    <w:p>
+      <w:pPr>
+        <w:pStyle w:val="ListParagraph"/>
+        <w:numPr>
+          <w:ilvl w:val="0"/>
+          <w:numId w:val="1"/>
+        </w:numPr>
+        <w:sectPr>
+          <w:type w:val="continuous"/>
+          <w:pgSz w:w="12240" w:h="15840"/>
+          <w:pgMar w:top="1440" w:right="1440" w:bottom="1440" w:left="1440" w:header="720" w:footer="720" w:gutter="0"/>
+          <w:cols w:space="720"/>
+          <w:docGrid w:linePitch="360"/>
+        </w:sectPr>
+      </w:pPr>
+    </w:p>
+    <w:p>
+      <w:pPr>
+        <w:pStyle w:val="ListParagraph"/>
+        <w:numPr>
+          <w:ilvl w:val="0"/>
+          <w:numId w:val="1"/>
+        </w:numPr>
+      </w:pPr>
+      <w:r>
+        <w:t>CashOut Report</w:t>
+      </w:r>
+    </w:p>
+    <w:p>
+      <w:pPr>
+        <w:pStyle w:val="ListParagraph"/>
+        <w:numPr>
+          <w:ilvl w:val="1"/>
+          <w:numId w:val="1"/>
+        </w:numPr>
+      </w:pPr>
+      <w:r>
+        <w:t xml:space="preserve">Location </w:t>
+      </w:r>
+    </w:p>
+    <w:p>
+      <w:pPr>
+        <w:pStyle w:val="ListParagraph"/>
+        <w:numPr>
+          <w:ilvl w:val="1"/>
+          <w:numId w:val="1"/>
+        </w:numPr>
+      </w:pPr>
+      <w:r>
+        <w:t>Dates</w:t>
+      </w:r>
+    </w:p>
+    <w:p>
+      <w:pPr>
+        <w:pStyle w:val="ListParagraph"/>
+        <w:numPr>
+          <w:ilvl w:val="1"/>
+          <w:numId w:val="1"/>
+        </w:numPr>
+      </w:pPr>
+      <w:r>
+        <w:t>Data</w:t>
+      </w:r>
+    </w:p>
+    <w:p>
+      <w:pPr>
+        <w:pStyle w:val="ListParagraph"/>
+        <w:numPr>
+          <w:ilvl w:val="1"/>
+          <w:numId w:val="1"/>
+        </w:numPr>
+      </w:pPr>
+      <w:r>
+        <w:t>Calculate</w:t>
+      </w:r>
+    </w:p>
+    <w:p>
+      <w:pPr>
+        <w:pStyle w:val="ListParagraph"/>
+        <w:numPr>
+          <w:ilvl w:val="1"/>
+          <w:numId w:val="1"/>
+        </w:numPr>
+      </w:pPr>
+      <w:r>
+        <w:t>Clear</w:t>
+      </w:r>
+    </w:p>
+    <w:p>
+      <w:pPr>
+        <w:pStyle w:val="ListParagraph"/>
+        <w:numPr>
+          <w:ilvl w:val="1"/>
+          <w:numId w:val="1"/>
+        </w:numPr>
+      </w:pPr>
+      <w:r>
+        <w:t>Process Cashout</w:t>
+      </w:r>
+    </w:p>
+    <w:p>
+      <w:pPr>
+        <w:pStyle w:val="ListParagraph"/>
+        <w:numPr>
+          <w:ilvl w:val="1"/>
+          <w:numId w:val="1"/>
+        </w:numPr>
+        <w:rPr>
+          <w:color w:val="FF0000"/>
+        </w:rPr>
+      </w:pPr>
+      <w:r>
+        <w:rPr>
+          <w:color w:val="FF0000"/>
+        </w:rPr>
+        <w:t>Print</w:t>
+      </w:r>
+      <w:r>
+        <w:rPr>
+          <w:color w:val="FF0000"/>
+        </w:rPr>
+        <w:t>*</w:t>
+      </w:r>
+    </w:p>
+    <w:p>
+      <w:pPr>
+        <w:pStyle w:val="ListParagraph"/>
+        <w:numPr>
+          <w:ilvl w:val="0"/>
+          <w:numId w:val="1"/>
+        </w:numPr>
+      </w:pPr>
+      <w:r>
+        <w:t>Purchases Report</w:t>
+      </w:r>
+    </w:p>
+    <w:p>
+      <w:pPr>
+        <w:pStyle w:val="ListParagraph"/>
+        <w:numPr>
+          <w:ilvl w:val="1"/>
+          <w:numId w:val="1"/>
+        </w:numPr>
+      </w:pPr>
+      <w:r>
+        <w:t xml:space="preserve">Location </w:t>
+      </w:r>
+    </w:p>
+    <w:p>
+      <w:pPr>
+        <w:pStyle w:val="ListParagraph"/>
+        <w:numPr>
+          <w:ilvl w:val="1"/>
+          <w:numId w:val="1"/>
+        </w:numPr>
+      </w:pPr>
+      <w:r>
+        <w:t>Dates</w:t>
+      </w:r>
+    </w:p>
+    <w:p>
+      <w:pPr>
+        <w:pStyle w:val="ListParagraph"/>
+        <w:numPr>
+          <w:ilvl w:val="1"/>
+          <w:numId w:val="1"/>
+        </w:numPr>
+      </w:pPr>
+      <w:r>
+        <w:t>Data</w:t>
+      </w:r>
+    </w:p>
+    <w:p>
+      <w:pPr>
+        <w:pStyle w:val="ListParagraph"/>
+        <w:numPr>
+          <w:ilvl w:val="1"/>
+          <w:numId w:val="1"/>
+        </w:numPr>
+      </w:pPr>
+      <w:r>
+        <w:t>Download</w:t>
+      </w:r>
+    </w:p>
+    <w:p>
+      <w:pPr>
+        <w:pStyle w:val="ListParagraph"/>
+        <w:numPr>
+          <w:ilvl w:val="1"/>
+          <w:numId w:val="1"/>
+        </w:numPr>
+      </w:pPr>
+      <w:r>
+        <w:t>Print</w:t>
+      </w:r>
+    </w:p>
+    <w:p>
+      <w:pPr>
+        <w:pStyle w:val="ListParagraph"/>
+        <w:numPr>
+          <w:ilvl w:val="0"/>
+          <w:numId w:val="1"/>
+        </w:numPr>
+      </w:pPr>
+      <w:r>
+        <w:t>Tax Report</w:t>
+      </w:r>
+    </w:p>
+    <w:p>
+      <w:pPr>
+        <w:pStyle w:val="ListParagraph"/>
+        <w:numPr>
+          <w:ilvl w:val="1"/>
+          <w:numId w:val="1"/>
+        </w:numPr>
+      </w:pPr>
+      <w:r>
+        <w:t xml:space="preserve">Location </w:t>
+      </w:r>
+    </w:p>
+    <w:p>
+      <w:pPr>
+        <w:pStyle w:val="ListParagraph"/>
+        <w:numPr>
+          <w:ilvl w:val="1"/>
+          <w:numId w:val="1"/>
+        </w:numPr>
+      </w:pPr>
+      <w:r>
+        <w:t>Dates</w:t>
+      </w:r>
+    </w:p>
+    <w:p>
+      <w:pPr>
+        <w:pStyle w:val="ListParagraph"/>
+        <w:numPr>
+          <w:ilvl w:val="1"/>
+          <w:numId w:val="1"/>
+        </w:numPr>
+      </w:pPr>
+      <w:r>
+        <w:t>Data</w:t>
+      </w:r>
+    </w:p>
+    <w:p>
+      <w:pPr>
+        <w:pStyle w:val="ListParagraph"/>
+        <w:numPr>
+          <w:ilvl w:val="1"/>
+          <w:numId w:val="1"/>
+        </w:numPr>
+      </w:pPr>
+      <w:r>
+        <w:t>Download</w:t>
+      </w:r>
+    </w:p>
+    <w:p>
+      <w:pPr>
+        <w:pStyle w:val="ListParagraph"/>
+        <w:numPr>
+          <w:ilvl w:val="1"/>
+          <w:numId w:val="1"/>
+        </w:numPr>
+      </w:pPr>
+      <w:r>
+        <w:t>Print</w:t>
+      </w:r>
+    </w:p>
+    <w:p>
+      <w:pPr>
+        <w:pStyle w:val="ListParagraph"/>
+        <w:numPr>
+          <w:ilvl w:val="0"/>
+          <w:numId w:val="1"/>
+        </w:numPr>
+      </w:pPr>
+      <w:r>
+        <w:t>COGS &amp; Profit Margin Report</w:t>
+      </w:r>
+    </w:p>
+    <w:p>
+      <w:pPr>
+        <w:pStyle w:val="ListParagraph"/>
+        <w:numPr>
+          <w:ilvl w:val="1"/>
+          <w:numId w:val="1"/>
+        </w:numPr>
+      </w:pPr>
+      <w:r>
+        <w:t xml:space="preserve">Location </w:t>
+      </w:r>
+    </w:p>
+    <w:p>
+      <w:pPr>
+        <w:pStyle w:val="ListParagraph"/>
+        <w:numPr>
+          <w:ilvl w:val="1"/>
+          <w:numId w:val="1"/>
+        </w:numPr>
+      </w:pPr>
+      <w:r>
+        <w:t>Dates</w:t>
+      </w:r>
+    </w:p>
+    <w:p>
+      <w:pPr>
+        <w:pStyle w:val="ListParagraph"/>
+        <w:numPr>
+          <w:ilvl w:val="1"/>
+          <w:numId w:val="1"/>
+        </w:numPr>
+      </w:pPr>
+      <w:r>
+        <w:t>Data</w:t>
+      </w:r>
+    </w:p>
+    <w:p>
+      <w:pPr>
+        <w:pStyle w:val="ListParagraph"/>
+        <w:numPr>
+          <w:ilvl w:val="1"/>
+          <w:numId w:val="1"/>
+        </w:numPr>
+        <w:rPr>
+          <w:color w:val="FF0000"/>
+        </w:rPr>
+      </w:pPr>
+      <w:r>
+        <w:rPr>
+          <w:color w:val="FF0000"/>
+        </w:rPr>
+        <w:t>Download</w:t>
+      </w:r>
+      <w:r>
+        <w:rPr>
+          <w:color w:val="FF0000"/>
+        </w:rPr>
+        <w:t>**</w:t>
+      </w:r>
+    </w:p>
+    <w:p>
+      <w:pPr>
+        <w:pStyle w:val="ListParagraph"/>
+        <w:numPr>
+          <w:ilvl w:val="1"/>
+          <w:numId w:val="1"/>
+        </w:numPr>
+      </w:pPr>
+      <w:r>
+        <w:t>Print</w:t>
+      </w:r>
+    </w:p>
+    <w:p/>
+    <w:p/>
+    <w:p>
+      <w:pPr>
+        <w:pStyle w:val="ListParagraph"/>
+        <w:numPr>
+          <w:ilvl w:val="0"/>
+          <w:numId w:val="1"/>
+        </w:numPr>
+      </w:pPr>
+      <w:r>
+        <w:t>Items Sold</w:t>
+      </w:r>
+    </w:p>
+    <w:p>
+      <w:pPr>
+        <w:pStyle w:val="ListParagraph"/>
+        <w:numPr>
+          <w:ilvl w:val="1"/>
+          <w:numId w:val="1"/>
+        </w:numPr>
+      </w:pPr>
+      <w:r>
+        <w:t xml:space="preserve">Location </w:t>
+      </w:r>
+    </w:p>
+    <w:p>
+      <w:pPr>
+        <w:pStyle w:val="ListParagraph"/>
+        <w:numPr>
+          <w:ilvl w:val="1"/>
+          <w:numId w:val="1"/>
+        </w:numPr>
+      </w:pPr>
+      <w:r>
+        <w:t>Dates</w:t>
+      </w:r>
+    </w:p>
+    <w:p>
+      <w:pPr>
+        <w:pStyle w:val="ListParagraph"/>
+        <w:numPr>
+          <w:ilvl w:val="1"/>
+          <w:numId w:val="1"/>
+        </w:numPr>
+      </w:pPr>
+      <w:r>
+        <w:t>Data</w:t>
+      </w:r>
+    </w:p>
+    <w:p>
+      <w:pPr>
+        <w:pStyle w:val="ListParagraph"/>
+        <w:numPr>
+          <w:ilvl w:val="1"/>
+          <w:numId w:val="1"/>
+        </w:numPr>
+      </w:pPr>
+      <w:r>
+        <w:t>Download</w:t>
+      </w:r>
+    </w:p>
+    <w:p>
+      <w:pPr>
+        <w:pStyle w:val="ListParagraph"/>
+        <w:numPr>
+          <w:ilvl w:val="1"/>
+          <w:numId w:val="1"/>
+        </w:numPr>
+      </w:pPr>
+      <w:r>
+        <w:t>Print</w:t>
+      </w:r>
+    </w:p>
+    <w:p>
+      <w:pPr>
+        <w:pStyle w:val="ListParagraph"/>
+        <w:numPr>
+          <w:ilvl w:val="0"/>
+          <w:numId w:val="1"/>
+        </w:numPr>
+      </w:pPr>
+      <w:r>
+        <w:t>Discount Report</w:t>
+      </w:r>
+    </w:p>
+    <w:p>
+      <w:pPr>
+        <w:pStyle w:val="ListParagraph"/>
+        <w:numPr>
+          <w:ilvl w:val="1"/>
+          <w:numId w:val="1"/>
+        </w:numPr>
+      </w:pPr>
+      <w:r>
+        <w:t xml:space="preserve">Location </w:t>
+      </w:r>
+    </w:p>
+    <w:p>
+      <w:pPr>
+        <w:pStyle w:val="ListParagraph"/>
+        <w:numPr>
+          <w:ilvl w:val="1"/>
+          <w:numId w:val="1"/>
+        </w:numPr>
+      </w:pPr>
+      <w:r>
+        <w:t>Dates</w:t>
+      </w:r>
+    </w:p>
+    <w:p>
+      <w:pPr>
+        <w:pStyle w:val="ListParagraph"/>
+        <w:numPr>
+          <w:ilvl w:val="1"/>
+          <w:numId w:val="1"/>
+        </w:numPr>
+      </w:pPr>
+      <w:r>
+        <w:t>Data</w:t>
+      </w:r>
+    </w:p>
+    <w:p>
+      <w:pPr>
+        <w:pStyle w:val="ListParagraph"/>
+        <w:numPr>
+          <w:ilvl w:val="1"/>
+          <w:numId w:val="1"/>
+        </w:numPr>
+      </w:pPr>
+      <w:r>
+        <w:t>Download</w:t>
+      </w:r>
+    </w:p>
+    <w:p>
+      <w:pPr>
+        <w:pStyle w:val="ListParagraph"/>
+        <w:numPr>
+          <w:ilvl w:val="1"/>
+          <w:numId w:val="1"/>
+        </w:numPr>
+      </w:pPr>
+      <w:r>
+        <w:t>Print</w:t>
+      </w:r>
+    </w:p>
+    <w:p>
+      <w:pPr>
+        <w:pStyle w:val="ListParagraph"/>
+        <w:numPr>
+          <w:ilvl w:val="0"/>
+          <w:numId w:val="1"/>
+        </w:numPr>
+      </w:pPr>
       <w:bookmarkStart w:id="0" w:name="_GoBack"/>
       <w:bookmarkEnd w:id="0"/>
       <w:r>
-        <w:t>riority item</w:t>
+        <w:t>Sales By Date Report</w:t>
+      </w:r>
+    </w:p>
+    <w:p>
+      <w:pPr>
+        <w:pStyle w:val="ListParagraph"/>
+        <w:numPr>
+          <w:ilvl w:val="1"/>
+          <w:numId w:val="1"/>
+        </w:numPr>
+      </w:pPr>
+      <w:r>
+        <w:t xml:space="preserve">Location </w:t>
+      </w:r>
+    </w:p>
+    <w:p>
+      <w:pPr>
+        <w:pStyle w:val="ListParagraph"/>
+        <w:numPr>
+          <w:ilvl w:val="1"/>
+          <w:numId w:val="1"/>
+        </w:numPr>
+      </w:pPr>
+      <w:r>
+        <w:t>Dates</w:t>
+      </w:r>
+    </w:p>
+    <w:p>
+      <w:pPr>
+        <w:pStyle w:val="ListParagraph"/>
+        <w:numPr>
+          <w:ilvl w:val="1"/>
+          <w:numId w:val="1"/>
+        </w:numPr>
+      </w:pPr>
+      <w:r>
+        <w:t>Data</w:t>
+      </w:r>
+    </w:p>
+    <w:p>
+      <w:pPr>
+        <w:pStyle w:val="ListParagraph"/>
+        <w:numPr>
+          <w:ilvl w:val="1"/>
+          <w:numId w:val="1"/>
+        </w:numPr>
+      </w:pPr>
+      <w:r>
+        <w:t>Download</w:t>
+      </w:r>
+    </w:p>
+    <w:p>
+      <w:pPr>
+        <w:pStyle w:val="ListParagraph"/>
+        <w:numPr>
+          <w:ilvl w:val="1"/>
+          <w:numId w:val="1"/>
+        </w:numPr>
+      </w:pPr>
+      <w:r>
+        <w:t>Print</w:t>
+      </w:r>
+    </w:p>
+    <w:p>
+      <w:pPr>
+        <w:pStyle w:val="ListParagraph"/>
+        <w:numPr>
+          <w:ilvl w:val="0"/>
+          <w:numId w:val="1"/>
+        </w:numPr>
+      </w:pPr>
+      <w:r>
+        <w:t>Top Selling Items Report</w:t>
+      </w:r>
+    </w:p>
+    <w:p>
+      <w:pPr>
+        <w:pStyle w:val="ListParagraph"/>
+        <w:numPr>
+          <w:ilvl w:val="1"/>
+          <w:numId w:val="1"/>
+        </w:numPr>
+      </w:pPr>
+      <w:r>
+        <w:t xml:space="preserve">Location </w:t>
+      </w:r>
+    </w:p>
+    <w:p>
+      <w:pPr>
+        <w:pStyle w:val="ListParagraph"/>
+        <w:numPr>
+          <w:ilvl w:val="1"/>
+          <w:numId w:val="1"/>
+        </w:numPr>
+      </w:pPr>
+      <w:r>
+        <w:t>Dates</w:t>
+      </w:r>
+    </w:p>
+    <w:p>
+      <w:pPr>
+        <w:pStyle w:val="ListParagraph"/>
+        <w:numPr>
+          <w:ilvl w:val="1"/>
+          <w:numId w:val="1"/>
+        </w:numPr>
+      </w:pPr>
+      <w:r>
+        <w:t>Data</w:t>
+      </w:r>
+    </w:p>
+    <w:p>
+      <w:pPr>
+        <w:pStyle w:val="ListParagraph"/>
+        <w:numPr>
+          <w:ilvl w:val="1"/>
+          <w:numId w:val="1"/>
+        </w:numPr>
+        <w:rPr>
+          <w:color w:val="FF0000"/>
+        </w:rPr>
+      </w:pPr>
+      <w:r>
+        <w:rPr>
+          <w:color w:val="FF0000"/>
+        </w:rPr>
+        <w:t>Download</w:t>
+      </w:r>
+      <w:r>
+        <w:rPr>
+          <w:color w:val="FF0000"/>
+        </w:rPr>
+        <w:t>****</w:t>
+      </w:r>
+    </w:p>
+    <w:p>
+      <w:pPr>
+        <w:pStyle w:val="ListParagraph"/>
+        <w:numPr>
+          <w:ilvl w:val="1"/>
+          <w:numId w:val="1"/>
+        </w:numPr>
+        <w:rPr>
+          <w:color w:val="FF0000"/>
+        </w:rPr>
+      </w:pPr>
+      <w:r>
+        <w:rPr>
+          <w:color w:val="FF0000"/>
+        </w:rPr>
+        <w:t>Print</w:t>
+      </w:r>
+      <w:r>
+        <w:rPr>
+          <w:color w:val="FF0000"/>
+        </w:rPr>
+        <w:t>***</w:t>
+      </w:r>
+    </w:p>
+    <w:p>
+      <w:pPr>
+        <w:pStyle w:val="ListParagraph"/>
+        <w:numPr>
+          <w:ilvl w:val="0"/>
+          <w:numId w:val="1"/>
+        </w:numPr>
+      </w:pPr>
+      <w:r>
+        <w:t xml:space="preserve">Payments </w:t>
+      </w:r>
+      <w:r>
+        <w:t>by</w:t>
+      </w:r>
+      <w:r>
+        <w:t xml:space="preserve"> Date</w:t>
+      </w:r>
+    </w:p>
+    <w:p>
+      <w:pPr>
+        <w:pStyle w:val="ListParagraph"/>
+        <w:numPr>
+          <w:ilvl w:val="1"/>
+          <w:numId w:val="1"/>
+        </w:numPr>
+      </w:pPr>
+      <w:r>
+        <w:t xml:space="preserve">Location </w:t>
+      </w:r>
+    </w:p>
+    <w:p>
+      <w:pPr>
+        <w:pStyle w:val="ListParagraph"/>
+        <w:numPr>
+          <w:ilvl w:val="1"/>
+          <w:numId w:val="1"/>
+        </w:numPr>
+      </w:pPr>
+      <w:r>
+        <w:t>Dates</w:t>
+      </w:r>
+    </w:p>
+    <w:p>
+      <w:pPr>
+        <w:pStyle w:val="ListParagraph"/>
+        <w:numPr>
+          <w:ilvl w:val="1"/>
+          <w:numId w:val="1"/>
+        </w:numPr>
+      </w:pPr>
+      <w:r>
+        <w:t>Data</w:t>
+      </w:r>
+    </w:p>
+    <w:p>
+      <w:pPr>
+        <w:pStyle w:val="ListParagraph"/>
+        <w:numPr>
+          <w:ilvl w:val="1"/>
+          <w:numId w:val="1"/>
+        </w:numPr>
+      </w:pPr>
+      <w:r>
+        <w:t>Download</w:t>
+      </w:r>
+    </w:p>
+    <w:p>
+      <w:pPr>
+        <w:pStyle w:val="ListParagraph"/>
+        <w:numPr>
+          <w:ilvl w:val="1"/>
+          <w:numId w:val="1"/>
+        </w:numPr>
+      </w:pPr>
+      <w:r>
+        <w:t>Print</w:t>
+      </w:r>
+    </w:p>
+    <w:p>
+      <w:pPr>
+        <w:pStyle w:val="ListParagraph"/>
+        <w:sectPr>
+          <w:type w:val="continuous"/>
+          <w:pgSz w:w="12240" w:h="15840"/>
+          <w:pgMar w:top="1440" w:right="1440" w:bottom="1440" w:left="1440" w:header="720" w:footer="720" w:gutter="0"/>
+          <w:cols w:num="2" w:space="720"/>
+          <w:docGrid w:linePitch="360"/>
+        </w:sectPr>
+      </w:pPr>
+    </w:p>
+    <w:p>
+      <w:pPr>
+        <w:pStyle w:val="ListParagraph"/>
+      </w:pPr>
+    </w:p>
+    <w:p>
+      <w:r>
+        <w:t>*The information in the user input section of the cashout is blurry. You can still read it, but I want to find out why it is blurred.</w:t>
+      </w:r>
+    </w:p>
+    <w:p>
+      <w:r>
+        <w:t>**The percentages go on past two decimal places. Fix so it only shows two decimal places</w:t>
+      </w:r>
+      <w:r>
+        <w:t>.</w:t>
+      </w:r>
+    </w:p>
+    <w:p>
+      <w:r>
+        <w:t xml:space="preserve">***Hangs and doesn’t </w:t>
+      </w:r>
+      <w:r>
+        <w:t>do anything.</w:t>
+      </w:r>
+    </w:p>
+    <w:p>
+      <w:r>
+        <w:t>****Creates the excel file and downloads it but upon opening, there are only headers and no information.</w:t>
       </w:r>
     </w:p>
     <w:sectPr>
@@ -1885,7 +2700,7 @@
 </file>
 
 <file path=customXml/itemProps1.xml><?xml version="1.0" encoding="utf-8"?>
-<ds:datastoreItem xmlns:ds="http://schemas.openxmlformats.org/officeDocument/2006/customXml" ds:itemID="{463F83B1-6670-45F6-85DE-93CFC0AD9677}">
+<ds:datastoreItem xmlns:ds="http://schemas.openxmlformats.org/officeDocument/2006/customXml" ds:itemID="{A3B67058-245F-4758-BC90-5B66203C4D36}">
   <ds:schemaRefs>
     <ds:schemaRef ds:uri="http://schemas.openxmlformats.org/officeDocument/2006/bibliography"/>
   </ds:schemaRefs>

</xml_diff>

<commit_message>
Updated the Testing V2.7.4 document
Document goes over the following:
-Inventory
-Customers
-Reports
-Settings/Employees

It contains brief lists of all of the features that I tested out. Any that are highlighted RED and have stars at the end require attention.
</commit_message>
<xml_diff>
--- a/Error Tracking/Testing V2.7.4.docx
+++ b/Error Tracking/Testing V2.7.4.docx
@@ -6,45 +6,25 @@
       <w:pPr>
         <w:jc w:val="center"/>
         <w:rPr>
-          <w:i/>
+          <w:b/>
           <w:u w:val="single"/>
         </w:rPr>
-      </w:pPr>
-      <w:r>
-        <w:rPr>
-          <w:i/>
-          <w:u w:val="single"/>
-        </w:rPr>
-        <w:t>Testing V2.7.4</w:t>
-      </w:r>
-    </w:p>
-    <w:p>
-      <w:pPr>
-        <w:rPr>
-          <w:b/>
-        </w:rPr>
-      </w:pPr>
-      <w:r>
-        <w:rPr>
-          <w:b/>
-        </w:rPr>
-        <w:t>Inventory:</w:t>
-      </w:r>
-    </w:p>
-    <w:p>
-      <w:pPr>
-        <w:pStyle w:val="ListParagraph"/>
-        <w:numPr>
-          <w:ilvl w:val="0"/>
-          <w:numId w:val="1"/>
-        </w:numPr>
         <w:sectPr>
+          <w:headerReference w:type="default" r:id="rId8"/>
+          <w:footerReference w:type="default" r:id="rId9"/>
           <w:pgSz w:w="12240" w:h="15840"/>
           <w:pgMar w:top="1440" w:right="1440" w:bottom="1440" w:left="1440" w:header="720" w:footer="720" w:gutter="0"/>
           <w:cols w:space="720"/>
           <w:docGrid w:linePitch="360"/>
         </w:sectPr>
       </w:pPr>
+      <w:r>
+        <w:rPr>
+          <w:b/>
+          <w:u w:val="single"/>
+        </w:rPr>
+        <w:t>Inventory</w:t>
+      </w:r>
     </w:p>
     <w:p>
       <w:pPr>
@@ -648,41 +628,8 @@
       <w:pPr>
         <w:jc w:val="center"/>
         <w:rPr>
-          <w:i/>
+          <w:b/>
           <w:u w:val="single"/>
-        </w:rPr>
-      </w:pPr>
-      <w:r>
-        <w:rPr>
-          <w:i/>
-          <w:u w:val="single"/>
-        </w:rPr>
-        <w:lastRenderedPageBreak/>
-        <w:t>Testing V2.7.4</w:t>
-      </w:r>
-    </w:p>
-    <w:p>
-      <w:pPr>
-        <w:rPr>
-          <w:b/>
-        </w:rPr>
-      </w:pPr>
-      <w:r>
-        <w:rPr>
-          <w:b/>
-        </w:rPr>
-        <w:t>Customers:</w:t>
-      </w:r>
-    </w:p>
-    <w:p>
-      <w:pPr>
-        <w:pStyle w:val="ListParagraph"/>
-        <w:numPr>
-          <w:ilvl w:val="0"/>
-          <w:numId w:val="1"/>
-        </w:numPr>
-        <w:rPr>
-          <w:i/>
         </w:rPr>
         <w:sectPr>
           <w:type w:val="continuous"/>
@@ -692,6 +639,14 @@
           <w:docGrid w:linePitch="360"/>
         </w:sectPr>
       </w:pPr>
+      <w:r>
+        <w:rPr>
+          <w:b/>
+          <w:u w:val="single"/>
+        </w:rPr>
+        <w:lastRenderedPageBreak/>
+        <w:t>Customers</w:t>
+      </w:r>
     </w:p>
     <w:p>
       <w:pPr>
@@ -909,42 +864,49 @@
     </w:p>
     <w:p>
       <w:r>
-        <w:t>*They are populating but can take awhile to load the customer. Not a high priority item</w:t>
-      </w:r>
-    </w:p>
-    <w:p>
-      <w:r>
-        <w:br w:type="page"/>
+        <w:t xml:space="preserve">*They are populating but can take </w:t>
+      </w:r>
+      <w:proofErr w:type="spellStart"/>
+      <w:r>
+        <w:t>awhile</w:t>
+      </w:r>
+      <w:proofErr w:type="spellEnd"/>
+      <w:r>
+        <w:t xml:space="preserve"> to load the customer. Not a high priority item</w:t>
       </w:r>
     </w:p>
     <w:p>
       <w:pPr>
         <w:jc w:val="center"/>
         <w:rPr>
-          <w:i/>
+          <w:b/>
           <w:u w:val="single"/>
         </w:rPr>
       </w:pPr>
-      <w:r>
-        <w:rPr>
-          <w:i/>
+    </w:p>
+    <w:p>
+      <w:pPr>
+        <w:jc w:val="center"/>
+        <w:rPr>
+          <w:b/>
           <w:u w:val="single"/>
         </w:rPr>
-        <w:lastRenderedPageBreak/>
-        <w:t>Testing V2.7.4</w:t>
-      </w:r>
-    </w:p>
-    <w:p>
-      <w:pPr>
+      </w:pPr>
+    </w:p>
+    <w:p>
+      <w:pPr>
+        <w:jc w:val="center"/>
         <w:rPr>
           <w:b/>
+          <w:u w:val="single"/>
         </w:rPr>
       </w:pPr>
       <w:r>
         <w:rPr>
           <w:b/>
-        </w:rPr>
-        <w:t>Reports:</w:t>
+          <w:u w:val="single"/>
+        </w:rPr>
+        <w:t>Settings</w:t>
       </w:r>
     </w:p>
     <w:p>
@@ -954,6 +916,9 @@
           <w:ilvl w:val="0"/>
           <w:numId w:val="1"/>
         </w:numPr>
+        <w:rPr>
+          <w:i/>
+        </w:rPr>
         <w:sectPr>
           <w:type w:val="continuous"/>
           <w:pgSz w:w="12240" w:h="15840"/>
@@ -970,81 +935,87 @@
           <w:ilvl w:val="0"/>
           <w:numId w:val="1"/>
         </w:numPr>
-      </w:pPr>
-      <w:r>
-        <w:t>CashOut Report</w:t>
-      </w:r>
-    </w:p>
-    <w:p>
-      <w:pPr>
-        <w:pStyle w:val="ListParagraph"/>
-        <w:numPr>
-          <w:ilvl w:val="1"/>
-          <w:numId w:val="1"/>
-        </w:numPr>
-      </w:pPr>
-      <w:r>
-        <w:t xml:space="preserve">Location </w:t>
-      </w:r>
-    </w:p>
-    <w:p>
-      <w:pPr>
-        <w:pStyle w:val="ListParagraph"/>
-        <w:numPr>
-          <w:ilvl w:val="1"/>
-          <w:numId w:val="1"/>
-        </w:numPr>
-      </w:pPr>
-      <w:r>
-        <w:t>Dates</w:t>
-      </w:r>
-    </w:p>
-    <w:p>
-      <w:pPr>
-        <w:pStyle w:val="ListParagraph"/>
-        <w:numPr>
-          <w:ilvl w:val="1"/>
-          <w:numId w:val="1"/>
-        </w:numPr>
-      </w:pPr>
-      <w:r>
-        <w:t>Data</w:t>
-      </w:r>
-    </w:p>
-    <w:p>
-      <w:pPr>
-        <w:pStyle w:val="ListParagraph"/>
-        <w:numPr>
-          <w:ilvl w:val="1"/>
-          <w:numId w:val="1"/>
-        </w:numPr>
-      </w:pPr>
-      <w:r>
-        <w:t>Calculate</w:t>
-      </w:r>
-    </w:p>
-    <w:p>
-      <w:pPr>
-        <w:pStyle w:val="ListParagraph"/>
-        <w:numPr>
-          <w:ilvl w:val="1"/>
-          <w:numId w:val="1"/>
-        </w:numPr>
-      </w:pPr>
-      <w:r>
-        <w:t>Clear</w:t>
-      </w:r>
-    </w:p>
-    <w:p>
-      <w:pPr>
-        <w:pStyle w:val="ListParagraph"/>
-        <w:numPr>
-          <w:ilvl w:val="1"/>
-          <w:numId w:val="1"/>
-        </w:numPr>
-      </w:pPr>
-      <w:r>
-        <w:t>Process Cashout</w:t>
+        <w:rPr>
+          <w:i/>
+        </w:rPr>
+      </w:pPr>
+      <w:r>
+        <w:rPr>
+          <w:i/>
+        </w:rPr>
+        <w:t>Settings Homepage</w:t>
+      </w:r>
+    </w:p>
+    <w:p>
+      <w:pPr>
+        <w:pStyle w:val="ListParagraph"/>
+        <w:numPr>
+          <w:ilvl w:val="1"/>
+          <w:numId w:val="1"/>
+        </w:numPr>
+      </w:pPr>
+      <w:r>
+        <w:t>Employee Search</w:t>
+      </w:r>
+    </w:p>
+    <w:p>
+      <w:pPr>
+        <w:pStyle w:val="ListParagraph"/>
+        <w:numPr>
+          <w:ilvl w:val="1"/>
+          <w:numId w:val="1"/>
+        </w:numPr>
+      </w:pPr>
+      <w:r>
+        <w:t>Add New Employee</w:t>
+      </w:r>
+    </w:p>
+    <w:p>
+      <w:pPr>
+        <w:pStyle w:val="ListParagraph"/>
+        <w:numPr>
+          <w:ilvl w:val="1"/>
+          <w:numId w:val="1"/>
+        </w:numPr>
+      </w:pPr>
+      <w:r>
+        <w:t>Province dropdown</w:t>
+      </w:r>
+    </w:p>
+    <w:p>
+      <w:pPr>
+        <w:pStyle w:val="ListParagraph"/>
+        <w:numPr>
+          <w:ilvl w:val="1"/>
+          <w:numId w:val="1"/>
+        </w:numPr>
+      </w:pPr>
+      <w:r>
+        <w:t>Tax selection</w:t>
+      </w:r>
+    </w:p>
+    <w:p>
+      <w:pPr>
+        <w:pStyle w:val="ListParagraph"/>
+        <w:numPr>
+          <w:ilvl w:val="1"/>
+          <w:numId w:val="1"/>
+        </w:numPr>
+      </w:pPr>
+      <w:r>
+        <w:t xml:space="preserve">New Rate </w:t>
+      </w:r>
+    </w:p>
+    <w:p>
+      <w:pPr>
+        <w:pStyle w:val="ListParagraph"/>
+        <w:numPr>
+          <w:ilvl w:val="1"/>
+          <w:numId w:val="1"/>
+        </w:numPr>
+      </w:pPr>
+      <w:r>
+        <w:t>As of</w:t>
       </w:r>
     </w:p>
     <w:p>
@@ -1062,14 +1033,15 @@
         <w:rPr>
           <w:color w:val="FF0000"/>
         </w:rPr>
-        <w:t>Print</w:t>
-      </w:r>
-      <w:r>
+        <w:t>Set New Tax Rate*</w:t>
+      </w:r>
+    </w:p>
+    <w:p>
+      <w:pPr>
         <w:rPr>
           <w:color w:val="FF0000"/>
         </w:rPr>
-        <w:t>*</w:t>
-      </w:r>
+      </w:pPr>
     </w:p>
     <w:p>
       <w:pPr>
@@ -1078,189 +1050,87 @@
           <w:ilvl w:val="0"/>
           <w:numId w:val="1"/>
         </w:numPr>
-      </w:pPr>
-      <w:r>
-        <w:t>Purchases Report</w:t>
-      </w:r>
-    </w:p>
-    <w:p>
-      <w:pPr>
-        <w:pStyle w:val="ListParagraph"/>
-        <w:numPr>
-          <w:ilvl w:val="1"/>
-          <w:numId w:val="1"/>
-        </w:numPr>
-      </w:pPr>
-      <w:r>
-        <w:t xml:space="preserve">Location </w:t>
-      </w:r>
-    </w:p>
-    <w:p>
-      <w:pPr>
-        <w:pStyle w:val="ListParagraph"/>
-        <w:numPr>
-          <w:ilvl w:val="1"/>
-          <w:numId w:val="1"/>
-        </w:numPr>
-      </w:pPr>
-      <w:r>
-        <w:t>Dates</w:t>
-      </w:r>
-    </w:p>
-    <w:p>
-      <w:pPr>
-        <w:pStyle w:val="ListParagraph"/>
-        <w:numPr>
-          <w:ilvl w:val="1"/>
-          <w:numId w:val="1"/>
-        </w:numPr>
-      </w:pPr>
-      <w:r>
-        <w:t>Data</w:t>
-      </w:r>
-    </w:p>
-    <w:p>
-      <w:pPr>
-        <w:pStyle w:val="ListParagraph"/>
-        <w:numPr>
-          <w:ilvl w:val="1"/>
-          <w:numId w:val="1"/>
-        </w:numPr>
-      </w:pPr>
-      <w:r>
-        <w:t>Download</w:t>
-      </w:r>
-    </w:p>
-    <w:p>
-      <w:pPr>
-        <w:pStyle w:val="ListParagraph"/>
-        <w:numPr>
-          <w:ilvl w:val="1"/>
-          <w:numId w:val="1"/>
-        </w:numPr>
-      </w:pPr>
-      <w:r>
-        <w:t>Print</w:t>
-      </w:r>
-    </w:p>
-    <w:p>
-      <w:pPr>
-        <w:pStyle w:val="ListParagraph"/>
-        <w:numPr>
-          <w:ilvl w:val="0"/>
-          <w:numId w:val="1"/>
-        </w:numPr>
-      </w:pPr>
-      <w:r>
-        <w:t>Tax Report</w:t>
-      </w:r>
-    </w:p>
-    <w:p>
-      <w:pPr>
-        <w:pStyle w:val="ListParagraph"/>
-        <w:numPr>
-          <w:ilvl w:val="1"/>
-          <w:numId w:val="1"/>
-        </w:numPr>
-      </w:pPr>
-      <w:r>
-        <w:t xml:space="preserve">Location </w:t>
-      </w:r>
-    </w:p>
-    <w:p>
-      <w:pPr>
-        <w:pStyle w:val="ListParagraph"/>
-        <w:numPr>
-          <w:ilvl w:val="1"/>
-          <w:numId w:val="1"/>
-        </w:numPr>
-      </w:pPr>
-      <w:r>
-        <w:t>Dates</w:t>
-      </w:r>
-    </w:p>
-    <w:p>
-      <w:pPr>
-        <w:pStyle w:val="ListParagraph"/>
-        <w:numPr>
-          <w:ilvl w:val="1"/>
-          <w:numId w:val="1"/>
-        </w:numPr>
-      </w:pPr>
-      <w:r>
-        <w:t>Data</w:t>
-      </w:r>
-    </w:p>
-    <w:p>
-      <w:pPr>
-        <w:pStyle w:val="ListParagraph"/>
-        <w:numPr>
-          <w:ilvl w:val="1"/>
-          <w:numId w:val="1"/>
-        </w:numPr>
-      </w:pPr>
-      <w:r>
-        <w:t>Download</w:t>
-      </w:r>
-    </w:p>
-    <w:p>
-      <w:pPr>
-        <w:pStyle w:val="ListParagraph"/>
-        <w:numPr>
-          <w:ilvl w:val="1"/>
-          <w:numId w:val="1"/>
-        </w:numPr>
-      </w:pPr>
-      <w:r>
-        <w:t>Print</w:t>
-      </w:r>
-    </w:p>
-    <w:p>
-      <w:pPr>
-        <w:pStyle w:val="ListParagraph"/>
-        <w:numPr>
-          <w:ilvl w:val="0"/>
-          <w:numId w:val="1"/>
-        </w:numPr>
-      </w:pPr>
-      <w:r>
-        <w:t>COGS &amp; Profit Margin Report</w:t>
-      </w:r>
-    </w:p>
-    <w:p>
-      <w:pPr>
-        <w:pStyle w:val="ListParagraph"/>
-        <w:numPr>
-          <w:ilvl w:val="1"/>
-          <w:numId w:val="1"/>
-        </w:numPr>
-      </w:pPr>
-      <w:r>
-        <w:t xml:space="preserve">Location </w:t>
-      </w:r>
-    </w:p>
-    <w:p>
-      <w:pPr>
-        <w:pStyle w:val="ListParagraph"/>
-        <w:numPr>
-          <w:ilvl w:val="1"/>
-          <w:numId w:val="1"/>
-        </w:numPr>
-      </w:pPr>
-      <w:r>
-        <w:t>Dates</w:t>
-      </w:r>
-    </w:p>
-    <w:p>
-      <w:pPr>
-        <w:pStyle w:val="ListParagraph"/>
-        <w:numPr>
-          <w:ilvl w:val="1"/>
-          <w:numId w:val="1"/>
-        </w:numPr>
-      </w:pPr>
-      <w:r>
-        <w:t>Data</w:t>
+        <w:rPr>
+          <w:i/>
+        </w:rPr>
+      </w:pPr>
+      <w:r>
+        <w:rPr>
+          <w:i/>
+        </w:rPr>
+        <w:t>Employee Add New</w:t>
+      </w:r>
+    </w:p>
+    <w:p>
+      <w:pPr>
+        <w:pStyle w:val="ListParagraph"/>
+        <w:numPr>
+          <w:ilvl w:val="1"/>
+          <w:numId w:val="1"/>
+        </w:numPr>
+      </w:pPr>
+      <w:r>
+        <w:t>Edit Employee</w:t>
+      </w:r>
+    </w:p>
+    <w:p>
+      <w:pPr>
+        <w:pStyle w:val="ListParagraph"/>
+        <w:numPr>
+          <w:ilvl w:val="1"/>
+          <w:numId w:val="1"/>
+        </w:numPr>
+      </w:pPr>
+      <w:r>
+        <w:t>Exit Employee</w:t>
+      </w:r>
+    </w:p>
+    <w:p>
+      <w:pPr>
+        <w:pStyle w:val="ListParagraph"/>
+        <w:numPr>
+          <w:ilvl w:val="1"/>
+          <w:numId w:val="1"/>
+        </w:numPr>
+      </w:pPr>
+      <w:r>
+        <w:t>Save Changes</w:t>
+      </w:r>
+    </w:p>
+    <w:p>
+      <w:pPr>
+        <w:pStyle w:val="ListParagraph"/>
+        <w:numPr>
+          <w:ilvl w:val="1"/>
+          <w:numId w:val="1"/>
+        </w:numPr>
+      </w:pPr>
+      <w:r>
+        <w:t>Cancel</w:t>
+      </w:r>
+    </w:p>
+    <w:p>
+      <w:pPr>
+        <w:pStyle w:val="ListParagraph"/>
+        <w:numPr>
+          <w:ilvl w:val="1"/>
+          <w:numId w:val="1"/>
+        </w:numPr>
+      </w:pPr>
+      <w:r>
+        <w:t>Set/Change password</w:t>
+      </w:r>
+    </w:p>
+    <w:p>
+      <w:pPr>
+        <w:pStyle w:val="ListParagraph"/>
+        <w:numPr>
+          <w:ilvl w:val="1"/>
+          <w:numId w:val="1"/>
+        </w:numPr>
+      </w:pPr>
+      <w:r>
+        <w:t>Add Employee</w:t>
       </w:r>
     </w:p>
     <w:p>
@@ -1278,424 +1148,23 @@
         <w:rPr>
           <w:color w:val="FF0000"/>
         </w:rPr>
-        <w:t>Download</w:t>
-      </w:r>
-      <w:r>
-        <w:rPr>
-          <w:color w:val="FF0000"/>
-        </w:rPr>
-        <w:t>**</w:t>
-      </w:r>
-    </w:p>
-    <w:p>
-      <w:pPr>
-        <w:pStyle w:val="ListParagraph"/>
-        <w:numPr>
-          <w:ilvl w:val="1"/>
-          <w:numId w:val="1"/>
-        </w:numPr>
-      </w:pPr>
-      <w:r>
-        <w:t>Print</w:t>
-      </w:r>
-    </w:p>
-    <w:p/>
-    <w:p/>
-    <w:p>
-      <w:pPr>
-        <w:pStyle w:val="ListParagraph"/>
-        <w:numPr>
-          <w:ilvl w:val="0"/>
-          <w:numId w:val="1"/>
-        </w:numPr>
-      </w:pPr>
-      <w:r>
-        <w:t>Items Sold</w:t>
-      </w:r>
-    </w:p>
-    <w:p>
-      <w:pPr>
-        <w:pStyle w:val="ListParagraph"/>
-        <w:numPr>
-          <w:ilvl w:val="1"/>
-          <w:numId w:val="1"/>
-        </w:numPr>
-      </w:pPr>
-      <w:r>
-        <w:t xml:space="preserve">Location </w:t>
-      </w:r>
-    </w:p>
-    <w:p>
-      <w:pPr>
-        <w:pStyle w:val="ListParagraph"/>
-        <w:numPr>
-          <w:ilvl w:val="1"/>
-          <w:numId w:val="1"/>
-        </w:numPr>
-      </w:pPr>
-      <w:r>
-        <w:t>Dates</w:t>
-      </w:r>
-    </w:p>
-    <w:p>
-      <w:pPr>
-        <w:pStyle w:val="ListParagraph"/>
-        <w:numPr>
-          <w:ilvl w:val="1"/>
-          <w:numId w:val="1"/>
-        </w:numPr>
-      </w:pPr>
-      <w:r>
-        <w:t>Data</w:t>
-      </w:r>
-    </w:p>
-    <w:p>
-      <w:pPr>
-        <w:pStyle w:val="ListParagraph"/>
-        <w:numPr>
-          <w:ilvl w:val="1"/>
-          <w:numId w:val="1"/>
-        </w:numPr>
-      </w:pPr>
-      <w:r>
-        <w:t>Download</w:t>
-      </w:r>
-    </w:p>
-    <w:p>
-      <w:pPr>
-        <w:pStyle w:val="ListParagraph"/>
-        <w:numPr>
-          <w:ilvl w:val="1"/>
-          <w:numId w:val="1"/>
-        </w:numPr>
-      </w:pPr>
-      <w:r>
-        <w:t>Print</w:t>
-      </w:r>
-    </w:p>
-    <w:p>
-      <w:pPr>
-        <w:pStyle w:val="ListParagraph"/>
-        <w:numPr>
-          <w:ilvl w:val="0"/>
-          <w:numId w:val="1"/>
-        </w:numPr>
-      </w:pPr>
-      <w:r>
-        <w:t>Discount Report</w:t>
-      </w:r>
-    </w:p>
-    <w:p>
-      <w:pPr>
-        <w:pStyle w:val="ListParagraph"/>
-        <w:numPr>
-          <w:ilvl w:val="1"/>
-          <w:numId w:val="1"/>
-        </w:numPr>
-      </w:pPr>
-      <w:r>
-        <w:t xml:space="preserve">Location </w:t>
-      </w:r>
-    </w:p>
-    <w:p>
-      <w:pPr>
-        <w:pStyle w:val="ListParagraph"/>
-        <w:numPr>
-          <w:ilvl w:val="1"/>
-          <w:numId w:val="1"/>
-        </w:numPr>
-      </w:pPr>
-      <w:r>
-        <w:t>Dates</w:t>
-      </w:r>
-    </w:p>
-    <w:p>
-      <w:pPr>
-        <w:pStyle w:val="ListParagraph"/>
-        <w:numPr>
-          <w:ilvl w:val="1"/>
-          <w:numId w:val="1"/>
-        </w:numPr>
-      </w:pPr>
-      <w:r>
-        <w:t>Data</w:t>
-      </w:r>
-    </w:p>
-    <w:p>
-      <w:pPr>
-        <w:pStyle w:val="ListParagraph"/>
-        <w:numPr>
-          <w:ilvl w:val="1"/>
-          <w:numId w:val="1"/>
-        </w:numPr>
-      </w:pPr>
-      <w:r>
-        <w:t>Download</w:t>
-      </w:r>
-    </w:p>
-    <w:p>
-      <w:pPr>
-        <w:pStyle w:val="ListParagraph"/>
-        <w:numPr>
-          <w:ilvl w:val="1"/>
-          <w:numId w:val="1"/>
-        </w:numPr>
-      </w:pPr>
-      <w:r>
-        <w:t>Print</w:t>
-      </w:r>
-    </w:p>
-    <w:p>
-      <w:pPr>
-        <w:pStyle w:val="ListParagraph"/>
-        <w:numPr>
-          <w:ilvl w:val="0"/>
-          <w:numId w:val="1"/>
-        </w:numPr>
-      </w:pPr>
-      <w:bookmarkStart w:id="0" w:name="_GoBack"/>
-      <w:bookmarkEnd w:id="0"/>
-      <w:r>
-        <w:t>Sales By Date Report</w:t>
-      </w:r>
-    </w:p>
-    <w:p>
-      <w:pPr>
-        <w:pStyle w:val="ListParagraph"/>
-        <w:numPr>
-          <w:ilvl w:val="1"/>
-          <w:numId w:val="1"/>
-        </w:numPr>
-      </w:pPr>
-      <w:r>
-        <w:t xml:space="preserve">Location </w:t>
-      </w:r>
-    </w:p>
-    <w:p>
-      <w:pPr>
-        <w:pStyle w:val="ListParagraph"/>
-        <w:numPr>
-          <w:ilvl w:val="1"/>
-          <w:numId w:val="1"/>
-        </w:numPr>
-      </w:pPr>
-      <w:r>
-        <w:t>Dates</w:t>
-      </w:r>
-    </w:p>
-    <w:p>
-      <w:pPr>
-        <w:pStyle w:val="ListParagraph"/>
-        <w:numPr>
-          <w:ilvl w:val="1"/>
-          <w:numId w:val="1"/>
-        </w:numPr>
-      </w:pPr>
-      <w:r>
-        <w:t>Data</w:t>
-      </w:r>
-    </w:p>
-    <w:p>
-      <w:pPr>
-        <w:pStyle w:val="ListParagraph"/>
-        <w:numPr>
-          <w:ilvl w:val="1"/>
-          <w:numId w:val="1"/>
-        </w:numPr>
-      </w:pPr>
-      <w:r>
-        <w:t>Download</w:t>
-      </w:r>
-    </w:p>
-    <w:p>
-      <w:pPr>
-        <w:pStyle w:val="ListParagraph"/>
-        <w:numPr>
-          <w:ilvl w:val="1"/>
-          <w:numId w:val="1"/>
-        </w:numPr>
-      </w:pPr>
-      <w:r>
-        <w:t>Print</w:t>
-      </w:r>
-    </w:p>
-    <w:p>
-      <w:pPr>
-        <w:pStyle w:val="ListParagraph"/>
-        <w:numPr>
-          <w:ilvl w:val="0"/>
-          <w:numId w:val="1"/>
-        </w:numPr>
-      </w:pPr>
-      <w:r>
-        <w:t>Top Selling Items Report</w:t>
-      </w:r>
-    </w:p>
-    <w:p>
-      <w:pPr>
-        <w:pStyle w:val="ListParagraph"/>
-        <w:numPr>
-          <w:ilvl w:val="1"/>
-          <w:numId w:val="1"/>
-        </w:numPr>
-      </w:pPr>
-      <w:r>
-        <w:t xml:space="preserve">Location </w:t>
-      </w:r>
-    </w:p>
-    <w:p>
-      <w:pPr>
-        <w:pStyle w:val="ListParagraph"/>
-        <w:numPr>
-          <w:ilvl w:val="1"/>
-          <w:numId w:val="1"/>
-        </w:numPr>
-      </w:pPr>
-      <w:r>
-        <w:t>Dates</w:t>
-      </w:r>
-    </w:p>
-    <w:p>
-      <w:pPr>
-        <w:pStyle w:val="ListParagraph"/>
-        <w:numPr>
-          <w:ilvl w:val="1"/>
-          <w:numId w:val="1"/>
-        </w:numPr>
-      </w:pPr>
-      <w:r>
-        <w:t>Data</w:t>
-      </w:r>
-    </w:p>
-    <w:p>
-      <w:pPr>
-        <w:pStyle w:val="ListParagraph"/>
-        <w:numPr>
-          <w:ilvl w:val="1"/>
-          <w:numId w:val="1"/>
-        </w:numPr>
-        <w:rPr>
-          <w:color w:val="FF0000"/>
-        </w:rPr>
-      </w:pPr>
-      <w:r>
-        <w:rPr>
-          <w:color w:val="FF0000"/>
-        </w:rPr>
-        <w:t>Download</w:t>
-      </w:r>
-      <w:r>
-        <w:rPr>
-          <w:color w:val="FF0000"/>
-        </w:rPr>
-        <w:t>****</w:t>
-      </w:r>
-    </w:p>
-    <w:p>
-      <w:pPr>
-        <w:pStyle w:val="ListParagraph"/>
-        <w:numPr>
-          <w:ilvl w:val="1"/>
-          <w:numId w:val="1"/>
-        </w:numPr>
-        <w:rPr>
-          <w:color w:val="FF0000"/>
-        </w:rPr>
-      </w:pPr>
-      <w:r>
-        <w:rPr>
-          <w:color w:val="FF0000"/>
-        </w:rPr>
-        <w:t>Print</w:t>
-      </w:r>
-      <w:r>
-        <w:rPr>
-          <w:color w:val="FF0000"/>
-        </w:rPr>
-        <w:t>***</w:t>
-      </w:r>
-    </w:p>
-    <w:p>
-      <w:pPr>
-        <w:pStyle w:val="ListParagraph"/>
-        <w:numPr>
-          <w:ilvl w:val="0"/>
-          <w:numId w:val="1"/>
-        </w:numPr>
-      </w:pPr>
-      <w:r>
-        <w:t xml:space="preserve">Payments </w:t>
-      </w:r>
-      <w:r>
-        <w:t>by</w:t>
-      </w:r>
-      <w:r>
-        <w:t xml:space="preserve"> Date</w:t>
-      </w:r>
-    </w:p>
-    <w:p>
-      <w:pPr>
-        <w:pStyle w:val="ListParagraph"/>
-        <w:numPr>
-          <w:ilvl w:val="1"/>
-          <w:numId w:val="1"/>
-        </w:numPr>
-      </w:pPr>
-      <w:r>
-        <w:t xml:space="preserve">Location </w:t>
-      </w:r>
-    </w:p>
-    <w:p>
-      <w:pPr>
-        <w:pStyle w:val="ListParagraph"/>
-        <w:numPr>
-          <w:ilvl w:val="1"/>
-          <w:numId w:val="1"/>
-        </w:numPr>
-      </w:pPr>
-      <w:r>
-        <w:t>Dates</w:t>
-      </w:r>
-    </w:p>
-    <w:p>
-      <w:pPr>
-        <w:pStyle w:val="ListParagraph"/>
-        <w:numPr>
-          <w:ilvl w:val="1"/>
-          <w:numId w:val="1"/>
-        </w:numPr>
-      </w:pPr>
-      <w:r>
-        <w:t>Data</w:t>
-      </w:r>
-    </w:p>
-    <w:p>
-      <w:pPr>
-        <w:pStyle w:val="ListParagraph"/>
-        <w:numPr>
-          <w:ilvl w:val="1"/>
-          <w:numId w:val="1"/>
-        </w:numPr>
-      </w:pPr>
-      <w:r>
-        <w:t>Download</w:t>
-      </w:r>
-    </w:p>
-    <w:p>
-      <w:pPr>
-        <w:pStyle w:val="ListParagraph"/>
-        <w:numPr>
-          <w:ilvl w:val="1"/>
-          <w:numId w:val="1"/>
-        </w:numPr>
-      </w:pPr>
-      <w:r>
-        <w:t>Print</w:t>
-      </w:r>
-    </w:p>
-    <w:p>
-      <w:pPr>
-        <w:pStyle w:val="ListParagraph"/>
+        <w:t>Verify that fields retain their data**</w:t>
+      </w:r>
+    </w:p>
+    <w:p>
+      <w:pPr>
+        <w:pStyle w:val="ListParagraph"/>
+        <w:numPr>
+          <w:ilvl w:val="1"/>
+          <w:numId w:val="1"/>
+        </w:numPr>
+      </w:pPr>
+      <w:r>
+        <w:t>Test staff role</w:t>
+      </w:r>
+    </w:p>
+    <w:p>
+      <w:pPr>
         <w:sectPr>
           <w:type w:val="continuous"/>
           <w:pgSz w:w="12240" w:h="15840"/>
@@ -1706,13 +1175,897 @@
       </w:pPr>
     </w:p>
     <w:p>
-      <w:pPr>
-        <w:pStyle w:val="ListParagraph"/>
-      </w:pPr>
-    </w:p>
-    <w:p>
-      <w:r>
-        <w:t>*The information in the user input section of the cashout is blurry. You can still read it, but I want to find out why it is blurred.</w:t>
+      <w:r>
+        <w:t>*Changed the same tax in the same province twice and it threw an error. (</w:t>
+      </w:r>
+      <w:proofErr w:type="spellStart"/>
+      <w:r>
+        <w:t>errorTrackingID</w:t>
+      </w:r>
+      <w:proofErr w:type="spellEnd"/>
+      <w:r>
+        <w:t xml:space="preserve"> 1718). It also blanks the text boxes for the New Rate and </w:t>
+      </w:r>
+      <w:proofErr w:type="gramStart"/>
+      <w:r>
+        <w:t>As</w:t>
+      </w:r>
+      <w:proofErr w:type="gramEnd"/>
+      <w:r>
+        <w:t xml:space="preserve"> of.</w:t>
+      </w:r>
+    </w:p>
+    <w:p>
+      <w:r>
+        <w:t>**Cannot make an employee an admin while creating their account. You can change it if you go back and select edit employee.</w:t>
+      </w:r>
+    </w:p>
+    <w:p>
+      <w:r>
+        <w:br w:type="page"/>
+      </w:r>
+    </w:p>
+    <w:p>
+      <w:pPr>
+        <w:jc w:val="center"/>
+        <w:rPr>
+          <w:b/>
+          <w:u w:val="single"/>
+        </w:rPr>
+        <w:sectPr>
+          <w:type w:val="continuous"/>
+          <w:pgSz w:w="12240" w:h="15840"/>
+          <w:pgMar w:top="1440" w:right="1440" w:bottom="1440" w:left="1440" w:header="720" w:footer="720" w:gutter="0"/>
+          <w:cols w:space="720"/>
+          <w:docGrid w:linePitch="360"/>
+        </w:sectPr>
+      </w:pPr>
+      <w:bookmarkStart w:id="0" w:name="_GoBack"/>
+      <w:bookmarkEnd w:id="0"/>
+      <w:r>
+        <w:rPr>
+          <w:b/>
+          <w:u w:val="single"/>
+        </w:rPr>
+        <w:lastRenderedPageBreak/>
+        <w:t>Reports</w:t>
+      </w:r>
+    </w:p>
+    <w:p>
+      <w:pPr>
+        <w:pStyle w:val="ListParagraph"/>
+        <w:numPr>
+          <w:ilvl w:val="0"/>
+          <w:numId w:val="1"/>
+        </w:numPr>
+        <w:rPr>
+          <w:i/>
+        </w:rPr>
+      </w:pPr>
+      <w:r>
+        <w:rPr>
+          <w:i/>
+        </w:rPr>
+        <w:t>Cash Out</w:t>
+      </w:r>
+      <w:r>
+        <w:rPr>
+          <w:i/>
+        </w:rPr>
+        <w:t xml:space="preserve"> Report</w:t>
+      </w:r>
+    </w:p>
+    <w:p>
+      <w:pPr>
+        <w:pStyle w:val="ListParagraph"/>
+        <w:numPr>
+          <w:ilvl w:val="1"/>
+          <w:numId w:val="1"/>
+        </w:numPr>
+      </w:pPr>
+      <w:r>
+        <w:t xml:space="preserve">Location </w:t>
+      </w:r>
+    </w:p>
+    <w:p>
+      <w:pPr>
+        <w:pStyle w:val="ListParagraph"/>
+        <w:numPr>
+          <w:ilvl w:val="1"/>
+          <w:numId w:val="1"/>
+        </w:numPr>
+      </w:pPr>
+      <w:r>
+        <w:t>Dates</w:t>
+      </w:r>
+    </w:p>
+    <w:p>
+      <w:pPr>
+        <w:pStyle w:val="ListParagraph"/>
+        <w:numPr>
+          <w:ilvl w:val="1"/>
+          <w:numId w:val="1"/>
+        </w:numPr>
+      </w:pPr>
+      <w:r>
+        <w:t>Data</w:t>
+      </w:r>
+    </w:p>
+    <w:p>
+      <w:pPr>
+        <w:pStyle w:val="ListParagraph"/>
+        <w:numPr>
+          <w:ilvl w:val="1"/>
+          <w:numId w:val="1"/>
+        </w:numPr>
+      </w:pPr>
+      <w:r>
+        <w:t>Calculate</w:t>
+      </w:r>
+    </w:p>
+    <w:p>
+      <w:pPr>
+        <w:pStyle w:val="ListParagraph"/>
+        <w:numPr>
+          <w:ilvl w:val="1"/>
+          <w:numId w:val="1"/>
+        </w:numPr>
+      </w:pPr>
+      <w:r>
+        <w:t>Clear</w:t>
+      </w:r>
+    </w:p>
+    <w:p>
+      <w:pPr>
+        <w:pStyle w:val="ListParagraph"/>
+        <w:numPr>
+          <w:ilvl w:val="1"/>
+          <w:numId w:val="1"/>
+        </w:numPr>
+      </w:pPr>
+      <w:r>
+        <w:t xml:space="preserve">Process </w:t>
+      </w:r>
+      <w:r>
+        <w:t>Cash out</w:t>
+      </w:r>
+    </w:p>
+    <w:p>
+      <w:pPr>
+        <w:pStyle w:val="ListParagraph"/>
+        <w:numPr>
+          <w:ilvl w:val="1"/>
+          <w:numId w:val="1"/>
+        </w:numPr>
+        <w:rPr>
+          <w:color w:val="FF0000"/>
+        </w:rPr>
+      </w:pPr>
+      <w:r>
+        <w:rPr>
+          <w:color w:val="FF0000"/>
+        </w:rPr>
+        <w:t>Print</w:t>
+      </w:r>
+      <w:r>
+        <w:rPr>
+          <w:color w:val="FF0000"/>
+        </w:rPr>
+        <w:t>*</w:t>
+      </w:r>
+    </w:p>
+    <w:p>
+      <w:pPr>
+        <w:pStyle w:val="ListParagraph"/>
+        <w:numPr>
+          <w:ilvl w:val="0"/>
+          <w:numId w:val="1"/>
+        </w:numPr>
+        <w:rPr>
+          <w:i/>
+        </w:rPr>
+      </w:pPr>
+      <w:r>
+        <w:rPr>
+          <w:i/>
+        </w:rPr>
+        <w:t>Purchases Report</w:t>
+      </w:r>
+    </w:p>
+    <w:p>
+      <w:pPr>
+        <w:pStyle w:val="ListParagraph"/>
+        <w:numPr>
+          <w:ilvl w:val="1"/>
+          <w:numId w:val="1"/>
+        </w:numPr>
+      </w:pPr>
+      <w:r>
+        <w:t xml:space="preserve">Location </w:t>
+      </w:r>
+    </w:p>
+    <w:p>
+      <w:pPr>
+        <w:pStyle w:val="ListParagraph"/>
+        <w:numPr>
+          <w:ilvl w:val="1"/>
+          <w:numId w:val="1"/>
+        </w:numPr>
+      </w:pPr>
+      <w:r>
+        <w:t>Dates</w:t>
+      </w:r>
+    </w:p>
+    <w:p>
+      <w:pPr>
+        <w:pStyle w:val="ListParagraph"/>
+        <w:numPr>
+          <w:ilvl w:val="1"/>
+          <w:numId w:val="1"/>
+        </w:numPr>
+      </w:pPr>
+      <w:r>
+        <w:t>Data</w:t>
+      </w:r>
+    </w:p>
+    <w:p>
+      <w:pPr>
+        <w:pStyle w:val="ListParagraph"/>
+        <w:numPr>
+          <w:ilvl w:val="1"/>
+          <w:numId w:val="1"/>
+        </w:numPr>
+      </w:pPr>
+      <w:r>
+        <w:t>Download</w:t>
+      </w:r>
+    </w:p>
+    <w:p>
+      <w:pPr>
+        <w:pStyle w:val="ListParagraph"/>
+        <w:numPr>
+          <w:ilvl w:val="1"/>
+          <w:numId w:val="1"/>
+        </w:numPr>
+      </w:pPr>
+      <w:r>
+        <w:t>Print</w:t>
+      </w:r>
+    </w:p>
+    <w:p>
+      <w:pPr>
+        <w:pStyle w:val="ListParagraph"/>
+        <w:numPr>
+          <w:ilvl w:val="0"/>
+          <w:numId w:val="1"/>
+        </w:numPr>
+        <w:rPr>
+          <w:i/>
+        </w:rPr>
+      </w:pPr>
+      <w:r>
+        <w:rPr>
+          <w:i/>
+        </w:rPr>
+        <w:t>Tax Report</w:t>
+      </w:r>
+    </w:p>
+    <w:p>
+      <w:pPr>
+        <w:pStyle w:val="ListParagraph"/>
+        <w:numPr>
+          <w:ilvl w:val="1"/>
+          <w:numId w:val="1"/>
+        </w:numPr>
+      </w:pPr>
+      <w:r>
+        <w:t xml:space="preserve">Location </w:t>
+      </w:r>
+    </w:p>
+    <w:p>
+      <w:pPr>
+        <w:pStyle w:val="ListParagraph"/>
+        <w:numPr>
+          <w:ilvl w:val="1"/>
+          <w:numId w:val="1"/>
+        </w:numPr>
+      </w:pPr>
+      <w:r>
+        <w:t>Dates</w:t>
+      </w:r>
+    </w:p>
+    <w:p>
+      <w:pPr>
+        <w:pStyle w:val="ListParagraph"/>
+        <w:numPr>
+          <w:ilvl w:val="1"/>
+          <w:numId w:val="1"/>
+        </w:numPr>
+      </w:pPr>
+      <w:r>
+        <w:t>Data</w:t>
+      </w:r>
+    </w:p>
+    <w:p>
+      <w:pPr>
+        <w:pStyle w:val="ListParagraph"/>
+        <w:numPr>
+          <w:ilvl w:val="1"/>
+          <w:numId w:val="1"/>
+        </w:numPr>
+      </w:pPr>
+      <w:r>
+        <w:t>Download</w:t>
+      </w:r>
+    </w:p>
+    <w:p>
+      <w:pPr>
+        <w:pStyle w:val="ListParagraph"/>
+        <w:numPr>
+          <w:ilvl w:val="1"/>
+          <w:numId w:val="1"/>
+        </w:numPr>
+      </w:pPr>
+      <w:r>
+        <w:t>Print</w:t>
+      </w:r>
+    </w:p>
+    <w:p>
+      <w:pPr>
+        <w:pStyle w:val="ListParagraph"/>
+        <w:numPr>
+          <w:ilvl w:val="0"/>
+          <w:numId w:val="1"/>
+        </w:numPr>
+        <w:rPr>
+          <w:i/>
+        </w:rPr>
+      </w:pPr>
+      <w:r>
+        <w:rPr>
+          <w:i/>
+        </w:rPr>
+        <w:t>COGS &amp; Profit Margin Report</w:t>
+      </w:r>
+    </w:p>
+    <w:p>
+      <w:pPr>
+        <w:pStyle w:val="ListParagraph"/>
+        <w:numPr>
+          <w:ilvl w:val="1"/>
+          <w:numId w:val="1"/>
+        </w:numPr>
+      </w:pPr>
+      <w:r>
+        <w:t xml:space="preserve">Location </w:t>
+      </w:r>
+    </w:p>
+    <w:p>
+      <w:pPr>
+        <w:pStyle w:val="ListParagraph"/>
+        <w:numPr>
+          <w:ilvl w:val="1"/>
+          <w:numId w:val="1"/>
+        </w:numPr>
+      </w:pPr>
+      <w:r>
+        <w:t>Dates</w:t>
+      </w:r>
+    </w:p>
+    <w:p>
+      <w:pPr>
+        <w:pStyle w:val="ListParagraph"/>
+        <w:numPr>
+          <w:ilvl w:val="1"/>
+          <w:numId w:val="1"/>
+        </w:numPr>
+      </w:pPr>
+      <w:r>
+        <w:t>Data</w:t>
+      </w:r>
+    </w:p>
+    <w:p>
+      <w:pPr>
+        <w:pStyle w:val="ListParagraph"/>
+        <w:numPr>
+          <w:ilvl w:val="1"/>
+          <w:numId w:val="1"/>
+        </w:numPr>
+        <w:rPr>
+          <w:color w:val="FF0000"/>
+        </w:rPr>
+      </w:pPr>
+      <w:r>
+        <w:rPr>
+          <w:color w:val="FF0000"/>
+        </w:rPr>
+        <w:t>Download</w:t>
+      </w:r>
+      <w:r>
+        <w:rPr>
+          <w:color w:val="FF0000"/>
+        </w:rPr>
+        <w:t>**</w:t>
+      </w:r>
+    </w:p>
+    <w:p>
+      <w:pPr>
+        <w:pStyle w:val="ListParagraph"/>
+        <w:numPr>
+          <w:ilvl w:val="1"/>
+          <w:numId w:val="1"/>
+        </w:numPr>
+      </w:pPr>
+      <w:r>
+        <w:t>Print</w:t>
+      </w:r>
+    </w:p>
+    <w:p/>
+    <w:p/>
+    <w:p>
+      <w:pPr>
+        <w:pStyle w:val="ListParagraph"/>
+        <w:numPr>
+          <w:ilvl w:val="0"/>
+          <w:numId w:val="1"/>
+        </w:numPr>
+        <w:rPr>
+          <w:i/>
+        </w:rPr>
+      </w:pPr>
+      <w:r>
+        <w:rPr>
+          <w:i/>
+        </w:rPr>
+        <w:t>Items Sold</w:t>
+      </w:r>
+    </w:p>
+    <w:p>
+      <w:pPr>
+        <w:pStyle w:val="ListParagraph"/>
+        <w:numPr>
+          <w:ilvl w:val="1"/>
+          <w:numId w:val="1"/>
+        </w:numPr>
+      </w:pPr>
+      <w:r>
+        <w:t xml:space="preserve">Location </w:t>
+      </w:r>
+    </w:p>
+    <w:p>
+      <w:pPr>
+        <w:pStyle w:val="ListParagraph"/>
+        <w:numPr>
+          <w:ilvl w:val="1"/>
+          <w:numId w:val="1"/>
+        </w:numPr>
+      </w:pPr>
+      <w:r>
+        <w:t>Dates</w:t>
+      </w:r>
+    </w:p>
+    <w:p>
+      <w:pPr>
+        <w:pStyle w:val="ListParagraph"/>
+        <w:numPr>
+          <w:ilvl w:val="1"/>
+          <w:numId w:val="1"/>
+        </w:numPr>
+      </w:pPr>
+      <w:r>
+        <w:t>Data</w:t>
+      </w:r>
+    </w:p>
+    <w:p>
+      <w:pPr>
+        <w:pStyle w:val="ListParagraph"/>
+        <w:numPr>
+          <w:ilvl w:val="1"/>
+          <w:numId w:val="1"/>
+        </w:numPr>
+      </w:pPr>
+      <w:r>
+        <w:t>Download</w:t>
+      </w:r>
+    </w:p>
+    <w:p>
+      <w:pPr>
+        <w:pStyle w:val="ListParagraph"/>
+        <w:numPr>
+          <w:ilvl w:val="1"/>
+          <w:numId w:val="1"/>
+        </w:numPr>
+      </w:pPr>
+      <w:r>
+        <w:t>Print</w:t>
+      </w:r>
+    </w:p>
+    <w:p>
+      <w:pPr>
+        <w:pStyle w:val="ListParagraph"/>
+        <w:numPr>
+          <w:ilvl w:val="0"/>
+          <w:numId w:val="1"/>
+        </w:numPr>
+        <w:rPr>
+          <w:i/>
+        </w:rPr>
+      </w:pPr>
+      <w:r>
+        <w:rPr>
+          <w:i/>
+        </w:rPr>
+        <w:t>Discount Report</w:t>
+      </w:r>
+    </w:p>
+    <w:p>
+      <w:pPr>
+        <w:pStyle w:val="ListParagraph"/>
+        <w:numPr>
+          <w:ilvl w:val="1"/>
+          <w:numId w:val="1"/>
+        </w:numPr>
+      </w:pPr>
+      <w:r>
+        <w:t xml:space="preserve">Location </w:t>
+      </w:r>
+    </w:p>
+    <w:p>
+      <w:pPr>
+        <w:pStyle w:val="ListParagraph"/>
+        <w:numPr>
+          <w:ilvl w:val="1"/>
+          <w:numId w:val="1"/>
+        </w:numPr>
+      </w:pPr>
+      <w:r>
+        <w:t>Dates</w:t>
+      </w:r>
+    </w:p>
+    <w:p>
+      <w:pPr>
+        <w:pStyle w:val="ListParagraph"/>
+        <w:numPr>
+          <w:ilvl w:val="1"/>
+          <w:numId w:val="1"/>
+        </w:numPr>
+      </w:pPr>
+      <w:r>
+        <w:t>Data</w:t>
+      </w:r>
+    </w:p>
+    <w:p>
+      <w:pPr>
+        <w:pStyle w:val="ListParagraph"/>
+        <w:numPr>
+          <w:ilvl w:val="1"/>
+          <w:numId w:val="1"/>
+        </w:numPr>
+      </w:pPr>
+      <w:r>
+        <w:t>Download</w:t>
+      </w:r>
+    </w:p>
+    <w:p>
+      <w:pPr>
+        <w:pStyle w:val="ListParagraph"/>
+        <w:numPr>
+          <w:ilvl w:val="1"/>
+          <w:numId w:val="1"/>
+        </w:numPr>
+      </w:pPr>
+      <w:r>
+        <w:t>Print</w:t>
+      </w:r>
+    </w:p>
+    <w:p>
+      <w:pPr>
+        <w:pStyle w:val="ListParagraph"/>
+        <w:numPr>
+          <w:ilvl w:val="0"/>
+          <w:numId w:val="1"/>
+        </w:numPr>
+        <w:rPr>
+          <w:i/>
+        </w:rPr>
+      </w:pPr>
+      <w:r>
+        <w:rPr>
+          <w:i/>
+        </w:rPr>
+        <w:t xml:space="preserve">Sales </w:t>
+      </w:r>
+      <w:r>
+        <w:rPr>
+          <w:i/>
+        </w:rPr>
+        <w:t>by</w:t>
+      </w:r>
+      <w:r>
+        <w:rPr>
+          <w:i/>
+        </w:rPr>
+        <w:t xml:space="preserve"> Date Report</w:t>
+      </w:r>
+    </w:p>
+    <w:p>
+      <w:pPr>
+        <w:pStyle w:val="ListParagraph"/>
+        <w:numPr>
+          <w:ilvl w:val="1"/>
+          <w:numId w:val="1"/>
+        </w:numPr>
+      </w:pPr>
+      <w:r>
+        <w:t xml:space="preserve">Location </w:t>
+      </w:r>
+    </w:p>
+    <w:p>
+      <w:pPr>
+        <w:pStyle w:val="ListParagraph"/>
+        <w:numPr>
+          <w:ilvl w:val="1"/>
+          <w:numId w:val="1"/>
+        </w:numPr>
+      </w:pPr>
+      <w:r>
+        <w:t>Dates</w:t>
+      </w:r>
+    </w:p>
+    <w:p>
+      <w:pPr>
+        <w:pStyle w:val="ListParagraph"/>
+        <w:numPr>
+          <w:ilvl w:val="1"/>
+          <w:numId w:val="1"/>
+        </w:numPr>
+      </w:pPr>
+      <w:r>
+        <w:t>Data</w:t>
+      </w:r>
+    </w:p>
+    <w:p>
+      <w:pPr>
+        <w:pStyle w:val="ListParagraph"/>
+        <w:numPr>
+          <w:ilvl w:val="1"/>
+          <w:numId w:val="1"/>
+        </w:numPr>
+      </w:pPr>
+      <w:r>
+        <w:t>Download</w:t>
+      </w:r>
+    </w:p>
+    <w:p>
+      <w:pPr>
+        <w:pStyle w:val="ListParagraph"/>
+        <w:numPr>
+          <w:ilvl w:val="1"/>
+          <w:numId w:val="1"/>
+        </w:numPr>
+      </w:pPr>
+      <w:r>
+        <w:t>Print</w:t>
+      </w:r>
+    </w:p>
+    <w:p>
+      <w:pPr>
+        <w:pStyle w:val="ListParagraph"/>
+        <w:numPr>
+          <w:ilvl w:val="0"/>
+          <w:numId w:val="1"/>
+        </w:numPr>
+        <w:rPr>
+          <w:i/>
+        </w:rPr>
+      </w:pPr>
+      <w:r>
+        <w:rPr>
+          <w:i/>
+        </w:rPr>
+        <w:t>Top Selling Items Report</w:t>
+      </w:r>
+    </w:p>
+    <w:p>
+      <w:pPr>
+        <w:pStyle w:val="ListParagraph"/>
+        <w:numPr>
+          <w:ilvl w:val="1"/>
+          <w:numId w:val="1"/>
+        </w:numPr>
+      </w:pPr>
+      <w:r>
+        <w:t xml:space="preserve">Location </w:t>
+      </w:r>
+    </w:p>
+    <w:p>
+      <w:pPr>
+        <w:pStyle w:val="ListParagraph"/>
+        <w:numPr>
+          <w:ilvl w:val="1"/>
+          <w:numId w:val="1"/>
+        </w:numPr>
+      </w:pPr>
+      <w:r>
+        <w:t>Dates</w:t>
+      </w:r>
+    </w:p>
+    <w:p>
+      <w:pPr>
+        <w:pStyle w:val="ListParagraph"/>
+        <w:numPr>
+          <w:ilvl w:val="1"/>
+          <w:numId w:val="1"/>
+        </w:numPr>
+      </w:pPr>
+      <w:r>
+        <w:t>Data</w:t>
+      </w:r>
+    </w:p>
+    <w:p>
+      <w:pPr>
+        <w:pStyle w:val="ListParagraph"/>
+        <w:numPr>
+          <w:ilvl w:val="1"/>
+          <w:numId w:val="1"/>
+        </w:numPr>
+        <w:rPr>
+          <w:color w:val="FF0000"/>
+        </w:rPr>
+      </w:pPr>
+      <w:r>
+        <w:rPr>
+          <w:color w:val="FF0000"/>
+        </w:rPr>
+        <w:t>Download</w:t>
+      </w:r>
+      <w:r>
+        <w:rPr>
+          <w:color w:val="FF0000"/>
+        </w:rPr>
+        <w:t>****</w:t>
+      </w:r>
+    </w:p>
+    <w:p>
+      <w:pPr>
+        <w:pStyle w:val="ListParagraph"/>
+        <w:numPr>
+          <w:ilvl w:val="1"/>
+          <w:numId w:val="1"/>
+        </w:numPr>
+        <w:rPr>
+          <w:color w:val="FF0000"/>
+        </w:rPr>
+      </w:pPr>
+      <w:r>
+        <w:rPr>
+          <w:color w:val="FF0000"/>
+        </w:rPr>
+        <w:t>Print</w:t>
+      </w:r>
+      <w:r>
+        <w:rPr>
+          <w:color w:val="FF0000"/>
+        </w:rPr>
+        <w:t>***</w:t>
+      </w:r>
+    </w:p>
+    <w:p>
+      <w:pPr>
+        <w:pStyle w:val="ListParagraph"/>
+        <w:numPr>
+          <w:ilvl w:val="0"/>
+          <w:numId w:val="1"/>
+        </w:numPr>
+        <w:rPr>
+          <w:i/>
+        </w:rPr>
+      </w:pPr>
+      <w:r>
+        <w:rPr>
+          <w:i/>
+        </w:rPr>
+        <w:t xml:space="preserve">Payments </w:t>
+      </w:r>
+      <w:r>
+        <w:rPr>
+          <w:i/>
+        </w:rPr>
+        <w:t>by</w:t>
+      </w:r>
+      <w:r>
+        <w:rPr>
+          <w:i/>
+        </w:rPr>
+        <w:t xml:space="preserve"> Date</w:t>
+      </w:r>
+    </w:p>
+    <w:p>
+      <w:pPr>
+        <w:pStyle w:val="ListParagraph"/>
+        <w:numPr>
+          <w:ilvl w:val="1"/>
+          <w:numId w:val="1"/>
+        </w:numPr>
+      </w:pPr>
+      <w:r>
+        <w:t xml:space="preserve">Location </w:t>
+      </w:r>
+    </w:p>
+    <w:p>
+      <w:pPr>
+        <w:pStyle w:val="ListParagraph"/>
+        <w:numPr>
+          <w:ilvl w:val="1"/>
+          <w:numId w:val="1"/>
+        </w:numPr>
+      </w:pPr>
+      <w:r>
+        <w:t>Dates</w:t>
+      </w:r>
+    </w:p>
+    <w:p>
+      <w:pPr>
+        <w:pStyle w:val="ListParagraph"/>
+        <w:numPr>
+          <w:ilvl w:val="1"/>
+          <w:numId w:val="1"/>
+        </w:numPr>
+      </w:pPr>
+      <w:r>
+        <w:t>Data</w:t>
+      </w:r>
+    </w:p>
+    <w:p>
+      <w:pPr>
+        <w:pStyle w:val="ListParagraph"/>
+        <w:numPr>
+          <w:ilvl w:val="1"/>
+          <w:numId w:val="1"/>
+        </w:numPr>
+      </w:pPr>
+      <w:r>
+        <w:t>Download</w:t>
+      </w:r>
+    </w:p>
+    <w:p>
+      <w:pPr>
+        <w:pStyle w:val="ListParagraph"/>
+        <w:numPr>
+          <w:ilvl w:val="1"/>
+          <w:numId w:val="1"/>
+        </w:numPr>
+      </w:pPr>
+      <w:r>
+        <w:t>Print</w:t>
+      </w:r>
+    </w:p>
+    <w:p>
+      <w:pPr>
+        <w:pStyle w:val="ListParagraph"/>
+        <w:sectPr>
+          <w:type w:val="continuous"/>
+          <w:pgSz w:w="12240" w:h="15840"/>
+          <w:pgMar w:top="1440" w:right="1440" w:bottom="1440" w:left="1440" w:header="720" w:footer="720" w:gutter="0"/>
+          <w:cols w:num="2" w:space="720"/>
+          <w:docGrid w:linePitch="360"/>
+        </w:sectPr>
+      </w:pPr>
+    </w:p>
+    <w:p>
+      <w:pPr>
+        <w:pStyle w:val="ListParagraph"/>
+      </w:pPr>
+    </w:p>
+    <w:p>
+      <w:r>
+        <w:t xml:space="preserve">*The information in the user input section of the </w:t>
+      </w:r>
+      <w:r>
+        <w:t>cash out</w:t>
+      </w:r>
+      <w:r>
+        <w:t xml:space="preserve"> is blurry. You can still read it, but I want to find out why it is blurred.</w:t>
       </w:r>
     </w:p>
     <w:p>
@@ -1772,6 +2125,59 @@
 </w:endnotes>
 </file>
 
+<file path=word/footer1.xml><?xml version="1.0" encoding="utf-8"?>
+<w:ftr xmlns:wpc="http://schemas.microsoft.com/office/word/2010/wordprocessingCanvas" xmlns:cx="http://schemas.microsoft.com/office/drawing/2014/chartex" xmlns:cx1="http://schemas.microsoft.com/office/drawing/2015/9/8/chartex" xmlns:cx2="http://schemas.microsoft.com/office/drawing/2015/10/21/chartex" xmlns:cx3="http://schemas.microsoft.com/office/drawing/2016/5/9/chartex" xmlns:cx4="http://schemas.microsoft.com/office/drawing/2016/5/10/chartex" xmlns:cx5="http://schemas.microsoft.com/office/drawing/2016/5/11/chartex" xmlns:cx6="http://schemas.microsoft.com/office/drawing/2016/5/12/chartex" xmlns:cx7="http://schemas.microsoft.com/office/drawing/2016/5/13/chartex" xmlns:cx8="http://schemas.microsoft.com/office/drawing/2016/5/14/chartex" xmlns:mc="http://schemas.openxmlformats.org/markup-compatibility/2006" xmlns:aink="http://schemas.microsoft.com/office/drawing/2016/ink" xmlns:am3d="http://schemas.microsoft.com/office/drawing/2017/model3d" xmlns:o="urn:schemas-microsoft-com:office:office" xmlns:r="http://schemas.openxmlformats.org/officeDocument/2006/relationships" xmlns:m="http://schemas.openxmlformats.org/officeDocument/2006/math" xmlns:v="urn:schemas-microsoft-com:vml" xmlns:wp14="http://schemas.microsoft.com/office/word/2010/wordprocessingDrawing" xmlns:wp="http://schemas.openxmlformats.org/drawingml/2006/wordprocessingDrawing" xmlns:w10="urn:schemas-microsoft-com:office:word" xmlns:w="http://schemas.openxmlformats.org/wordprocessingml/2006/main" xmlns:w14="http://schemas.microsoft.com/office/word/2010/wordml" xmlns:w15="http://schemas.microsoft.com/office/word/2012/wordml" xmlns:w16cid="http://schemas.microsoft.com/office/word/2016/wordml/cid" xmlns:w16se="http://schemas.microsoft.com/office/word/2015/wordml/symex" xmlns:wpg="http://schemas.microsoft.com/office/word/2010/wordprocessingGroup" xmlns:wpi="http://schemas.microsoft.com/office/word/2010/wordprocessingInk" xmlns:wne="http://schemas.microsoft.com/office/word/2006/wordml" xmlns:wps="http://schemas.microsoft.com/office/word/2010/wordprocessingShape" mc:Ignorable="w14 w15 w16se w16cid wp14">
+  <w:sdt>
+    <w:sdtPr>
+      <w:id w:val="1703591333"/>
+      <w:docPartObj>
+        <w:docPartGallery w:val="Page Numbers (Bottom of Page)"/>
+        <w:docPartUnique/>
+      </w:docPartObj>
+    </w:sdtPr>
+    <w:sdtEndPr>
+      <w:rPr>
+        <w:noProof/>
+      </w:rPr>
+    </w:sdtEndPr>
+    <w:sdtContent>
+      <w:p>
+        <w:pPr>
+          <w:pStyle w:val="Footer"/>
+          <w:jc w:val="right"/>
+        </w:pPr>
+        <w:r>
+          <w:fldChar w:fldCharType="begin"/>
+        </w:r>
+        <w:r>
+          <w:instrText xml:space="preserve"> PAGE   \* MERGEFORMAT </w:instrText>
+        </w:r>
+        <w:r>
+          <w:fldChar w:fldCharType="separate"/>
+        </w:r>
+        <w:r>
+          <w:rPr>
+            <w:noProof/>
+          </w:rPr>
+          <w:t>3</w:t>
+        </w:r>
+        <w:r>
+          <w:rPr>
+            <w:noProof/>
+          </w:rPr>
+          <w:fldChar w:fldCharType="end"/>
+        </w:r>
+      </w:p>
+    </w:sdtContent>
+  </w:sdt>
+  <w:p>
+    <w:pPr>
+      <w:pStyle w:val="Footer"/>
+    </w:pPr>
+  </w:p>
+</w:ftr>
+</file>
+
 <file path=word/footnotes.xml><?xml version="1.0" encoding="utf-8"?>
 <w:footnotes xmlns:wpc="http://schemas.microsoft.com/office/word/2010/wordprocessingCanvas" xmlns:cx="http://schemas.microsoft.com/office/drawing/2014/chartex" xmlns:cx1="http://schemas.microsoft.com/office/drawing/2015/9/8/chartex" xmlns:cx2="http://schemas.microsoft.com/office/drawing/2015/10/21/chartex" xmlns:cx3="http://schemas.microsoft.com/office/drawing/2016/5/9/chartex" xmlns:cx4="http://schemas.microsoft.com/office/drawing/2016/5/10/chartex" xmlns:cx5="http://schemas.microsoft.com/office/drawing/2016/5/11/chartex" xmlns:cx6="http://schemas.microsoft.com/office/drawing/2016/5/12/chartex" xmlns:cx7="http://schemas.microsoft.com/office/drawing/2016/5/13/chartex" xmlns:cx8="http://schemas.microsoft.com/office/drawing/2016/5/14/chartex" xmlns:mc="http://schemas.openxmlformats.org/markup-compatibility/2006" xmlns:aink="http://schemas.microsoft.com/office/drawing/2016/ink" xmlns:am3d="http://schemas.microsoft.com/office/drawing/2017/model3d" xmlns:o="urn:schemas-microsoft-com:office:office" xmlns:r="http://schemas.openxmlformats.org/officeDocument/2006/relationships" xmlns:m="http://schemas.openxmlformats.org/officeDocument/2006/math" xmlns:v="urn:schemas-microsoft-com:vml" xmlns:wp14="http://schemas.microsoft.com/office/word/2010/wordprocessingDrawing" xmlns:wp="http://schemas.openxmlformats.org/drawingml/2006/wordprocessingDrawing" xmlns:w10="urn:schemas-microsoft-com:office:word" xmlns:w="http://schemas.openxmlformats.org/wordprocessingml/2006/main" xmlns:w14="http://schemas.microsoft.com/office/word/2010/wordml" xmlns:w15="http://schemas.microsoft.com/office/word/2012/wordml" xmlns:w16cid="http://schemas.microsoft.com/office/word/2016/wordml/cid" xmlns:w16se="http://schemas.microsoft.com/office/word/2015/wordml/symex" xmlns:wpg="http://schemas.microsoft.com/office/word/2010/wordprocessingGroup" xmlns:wpi="http://schemas.microsoft.com/office/word/2010/wordprocessingInk" xmlns:wne="http://schemas.microsoft.com/office/word/2006/wordml" xmlns:wps="http://schemas.microsoft.com/office/word/2010/wordprocessingShape" mc:Ignorable="w14 w15 w16se w16cid wp14">
   <w:footnote w:type="separator" w:id="-1">
@@ -1795,6 +2201,36 @@
     </w:p>
   </w:footnote>
 </w:footnotes>
+</file>
+
+<file path=word/header1.xml><?xml version="1.0" encoding="utf-8"?>
+<w:hdr xmlns:wpc="http://schemas.microsoft.com/office/word/2010/wordprocessingCanvas" xmlns:cx="http://schemas.microsoft.com/office/drawing/2014/chartex" xmlns:cx1="http://schemas.microsoft.com/office/drawing/2015/9/8/chartex" xmlns:cx2="http://schemas.microsoft.com/office/drawing/2015/10/21/chartex" xmlns:cx3="http://schemas.microsoft.com/office/drawing/2016/5/9/chartex" xmlns:cx4="http://schemas.microsoft.com/office/drawing/2016/5/10/chartex" xmlns:cx5="http://schemas.microsoft.com/office/drawing/2016/5/11/chartex" xmlns:cx6="http://schemas.microsoft.com/office/drawing/2016/5/12/chartex" xmlns:cx7="http://schemas.microsoft.com/office/drawing/2016/5/13/chartex" xmlns:cx8="http://schemas.microsoft.com/office/drawing/2016/5/14/chartex" xmlns:mc="http://schemas.openxmlformats.org/markup-compatibility/2006" xmlns:aink="http://schemas.microsoft.com/office/drawing/2016/ink" xmlns:am3d="http://schemas.microsoft.com/office/drawing/2017/model3d" xmlns:o="urn:schemas-microsoft-com:office:office" xmlns:r="http://schemas.openxmlformats.org/officeDocument/2006/relationships" xmlns:m="http://schemas.openxmlformats.org/officeDocument/2006/math" xmlns:v="urn:schemas-microsoft-com:vml" xmlns:wp14="http://schemas.microsoft.com/office/word/2010/wordprocessingDrawing" xmlns:wp="http://schemas.openxmlformats.org/drawingml/2006/wordprocessingDrawing" xmlns:w10="urn:schemas-microsoft-com:office:word" xmlns:w="http://schemas.openxmlformats.org/wordprocessingml/2006/main" xmlns:w14="http://schemas.microsoft.com/office/word/2010/wordml" xmlns:w15="http://schemas.microsoft.com/office/word/2012/wordml" xmlns:w16cid="http://schemas.microsoft.com/office/word/2016/wordml/cid" xmlns:w16se="http://schemas.microsoft.com/office/word/2015/wordml/symex" xmlns:wpg="http://schemas.microsoft.com/office/word/2010/wordprocessingGroup" xmlns:wpi="http://schemas.microsoft.com/office/word/2010/wordprocessingInk" xmlns:wne="http://schemas.microsoft.com/office/word/2006/wordml" xmlns:wps="http://schemas.microsoft.com/office/word/2010/wordprocessingShape" mc:Ignorable="w14 w15 w16se w16cid wp14">
+  <w:p>
+    <w:pPr>
+      <w:rPr>
+        <w:i/>
+        <w:u w:val="single"/>
+      </w:rPr>
+    </w:pPr>
+    <w:r>
+      <w:rPr>
+        <w:i/>
+        <w:u w:val="single"/>
+      </w:rPr>
+      <w:t>Testing V2.7.4</w:t>
+    </w:r>
+  </w:p>
+  <w:p>
+    <w:pPr>
+      <w:pStyle w:val="Header"/>
+    </w:pPr>
+  </w:p>
+  <w:p>
+    <w:pPr>
+      <w:pStyle w:val="Header"/>
+    </w:pPr>
+  </w:p>
+</w:hdr>
 </file>
 
 <file path=word/numbering.xml><?xml version="1.0" encoding="utf-8"?>
@@ -1911,8 +2347,123 @@
       </w:rPr>
     </w:lvl>
   </w:abstractNum>
+  <w:abstractNum w:abstractNumId="1" w15:restartNumberingAfterBreak="0">
+    <w:nsid w:val="506165CC"/>
+    <w:multiLevelType w:val="hybridMultilevel"/>
+    <w:tmpl w:val="32869612"/>
+    <w:lvl w:ilvl="0" w:tplc="BF1AE9E2">
+      <w:numFmt w:val="bullet"/>
+      <w:lvlText w:val=""/>
+      <w:lvlJc w:val="left"/>
+      <w:pPr>
+        <w:ind w:left="720" w:hanging="360"/>
+      </w:pPr>
+      <w:rPr>
+        <w:rFonts w:ascii="Symbol" w:eastAsiaTheme="minorEastAsia" w:hAnsi="Symbol" w:cstheme="minorBidi" w:hint="default"/>
+      </w:rPr>
+    </w:lvl>
+    <w:lvl w:ilvl="1" w:tplc="04090003" w:tentative="1">
+      <w:start w:val="1"/>
+      <w:numFmt w:val="bullet"/>
+      <w:lvlText w:val="o"/>
+      <w:lvlJc w:val="left"/>
+      <w:pPr>
+        <w:ind w:left="1440" w:hanging="360"/>
+      </w:pPr>
+      <w:rPr>
+        <w:rFonts w:ascii="Courier New" w:hAnsi="Courier New" w:cs="Courier New" w:hint="default"/>
+      </w:rPr>
+    </w:lvl>
+    <w:lvl w:ilvl="2" w:tplc="04090005" w:tentative="1">
+      <w:start w:val="1"/>
+      <w:numFmt w:val="bullet"/>
+      <w:lvlText w:val=""/>
+      <w:lvlJc w:val="left"/>
+      <w:pPr>
+        <w:ind w:left="2160" w:hanging="360"/>
+      </w:pPr>
+      <w:rPr>
+        <w:rFonts w:ascii="Wingdings" w:hAnsi="Wingdings" w:hint="default"/>
+      </w:rPr>
+    </w:lvl>
+    <w:lvl w:ilvl="3" w:tplc="04090001" w:tentative="1">
+      <w:start w:val="1"/>
+      <w:numFmt w:val="bullet"/>
+      <w:lvlText w:val=""/>
+      <w:lvlJc w:val="left"/>
+      <w:pPr>
+        <w:ind w:left="2880" w:hanging="360"/>
+      </w:pPr>
+      <w:rPr>
+        <w:rFonts w:ascii="Symbol" w:hAnsi="Symbol" w:hint="default"/>
+      </w:rPr>
+    </w:lvl>
+    <w:lvl w:ilvl="4" w:tplc="04090003" w:tentative="1">
+      <w:start w:val="1"/>
+      <w:numFmt w:val="bullet"/>
+      <w:lvlText w:val="o"/>
+      <w:lvlJc w:val="left"/>
+      <w:pPr>
+        <w:ind w:left="3600" w:hanging="360"/>
+      </w:pPr>
+      <w:rPr>
+        <w:rFonts w:ascii="Courier New" w:hAnsi="Courier New" w:cs="Courier New" w:hint="default"/>
+      </w:rPr>
+    </w:lvl>
+    <w:lvl w:ilvl="5" w:tplc="04090005" w:tentative="1">
+      <w:start w:val="1"/>
+      <w:numFmt w:val="bullet"/>
+      <w:lvlText w:val=""/>
+      <w:lvlJc w:val="left"/>
+      <w:pPr>
+        <w:ind w:left="4320" w:hanging="360"/>
+      </w:pPr>
+      <w:rPr>
+        <w:rFonts w:ascii="Wingdings" w:hAnsi="Wingdings" w:hint="default"/>
+      </w:rPr>
+    </w:lvl>
+    <w:lvl w:ilvl="6" w:tplc="04090001" w:tentative="1">
+      <w:start w:val="1"/>
+      <w:numFmt w:val="bullet"/>
+      <w:lvlText w:val=""/>
+      <w:lvlJc w:val="left"/>
+      <w:pPr>
+        <w:ind w:left="5040" w:hanging="360"/>
+      </w:pPr>
+      <w:rPr>
+        <w:rFonts w:ascii="Symbol" w:hAnsi="Symbol" w:hint="default"/>
+      </w:rPr>
+    </w:lvl>
+    <w:lvl w:ilvl="7" w:tplc="04090003" w:tentative="1">
+      <w:start w:val="1"/>
+      <w:numFmt w:val="bullet"/>
+      <w:lvlText w:val="o"/>
+      <w:lvlJc w:val="left"/>
+      <w:pPr>
+        <w:ind w:left="5760" w:hanging="360"/>
+      </w:pPr>
+      <w:rPr>
+        <w:rFonts w:ascii="Courier New" w:hAnsi="Courier New" w:cs="Courier New" w:hint="default"/>
+      </w:rPr>
+    </w:lvl>
+    <w:lvl w:ilvl="8" w:tplc="04090005" w:tentative="1">
+      <w:start w:val="1"/>
+      <w:numFmt w:val="bullet"/>
+      <w:lvlText w:val=""/>
+      <w:lvlJc w:val="left"/>
+      <w:pPr>
+        <w:ind w:left="6480" w:hanging="360"/>
+      </w:pPr>
+      <w:rPr>
+        <w:rFonts w:ascii="Wingdings" w:hAnsi="Wingdings" w:hint="default"/>
+      </w:rPr>
+    </w:lvl>
+  </w:abstractNum>
   <w:num w:numId="1">
     <w:abstractNumId w:val="0"/>
+  </w:num>
+  <w:num w:numId="2">
+    <w:abstractNumId w:val="1"/>
   </w:num>
 </w:numbering>
 </file>
@@ -2400,6 +2951,550 @@
 </w:styles>
 </file>
 
+<file path=word/glossary/document.xml><?xml version="1.0" encoding="utf-8"?>
+<w:glossaryDocument xmlns:wpc="http://schemas.microsoft.com/office/word/2010/wordprocessingCanvas" xmlns:cx="http://schemas.microsoft.com/office/drawing/2014/chartex" xmlns:cx1="http://schemas.microsoft.com/office/drawing/2015/9/8/chartex" xmlns:cx2="http://schemas.microsoft.com/office/drawing/2015/10/21/chartex" xmlns:cx3="http://schemas.microsoft.com/office/drawing/2016/5/9/chartex" xmlns:cx4="http://schemas.microsoft.com/office/drawing/2016/5/10/chartex" xmlns:cx5="http://schemas.microsoft.com/office/drawing/2016/5/11/chartex" xmlns:cx6="http://schemas.microsoft.com/office/drawing/2016/5/12/chartex" xmlns:cx7="http://schemas.microsoft.com/office/drawing/2016/5/13/chartex" xmlns:cx8="http://schemas.microsoft.com/office/drawing/2016/5/14/chartex" xmlns:mc="http://schemas.openxmlformats.org/markup-compatibility/2006" xmlns:aink="http://schemas.microsoft.com/office/drawing/2016/ink" xmlns:am3d="http://schemas.microsoft.com/office/drawing/2017/model3d" xmlns:o="urn:schemas-microsoft-com:office:office" xmlns:r="http://schemas.openxmlformats.org/officeDocument/2006/relationships" xmlns:m="http://schemas.openxmlformats.org/officeDocument/2006/math" xmlns:v="urn:schemas-microsoft-com:vml" xmlns:wp14="http://schemas.microsoft.com/office/word/2010/wordprocessingDrawing" xmlns:wp="http://schemas.openxmlformats.org/drawingml/2006/wordprocessingDrawing" xmlns:w10="urn:schemas-microsoft-com:office:word" xmlns:w="http://schemas.openxmlformats.org/wordprocessingml/2006/main" xmlns:w14="http://schemas.microsoft.com/office/word/2010/wordml" xmlns:w15="http://schemas.microsoft.com/office/word/2012/wordml" xmlns:w16cid="http://schemas.microsoft.com/office/word/2016/wordml/cid" xmlns:w16se="http://schemas.microsoft.com/office/word/2015/wordml/symex" xmlns:wpg="http://schemas.microsoft.com/office/word/2010/wordprocessingGroup" xmlns:wpi="http://schemas.microsoft.com/office/word/2010/wordprocessingInk" xmlns:wne="http://schemas.microsoft.com/office/word/2006/wordml" xmlns:wps="http://schemas.microsoft.com/office/word/2010/wordprocessingShape" mc:Ignorable="w14 w15 w16se w16cid wp14"/>
+</file>
+
+<file path=word/glossary/fontTable.xml><?xml version="1.0" encoding="utf-8"?>
+<w:fonts xmlns:mc="http://schemas.openxmlformats.org/markup-compatibility/2006" xmlns:r="http://schemas.openxmlformats.org/officeDocument/2006/relationships" xmlns:w="http://schemas.openxmlformats.org/wordprocessingml/2006/main" xmlns:w14="http://schemas.microsoft.com/office/word/2010/wordml" xmlns:w15="http://schemas.microsoft.com/office/word/2012/wordml" xmlns:w16cid="http://schemas.microsoft.com/office/word/2016/wordml/cid" xmlns:w16se="http://schemas.microsoft.com/office/word/2015/wordml/symex" mc:Ignorable="w14 w15 w16se w16cid">
+  <w:font w:name="Calibri">
+    <w:panose1 w:val="020F0502020204030204"/>
+    <w:charset w:val="00"/>
+    <w:family w:val="swiss"/>
+    <w:pitch w:val="variable"/>
+    <w:sig w:usb0="E0002AFF" w:usb1="4000ACFF" w:usb2="00000001" w:usb3="00000000" w:csb0="000001FF" w:csb1="00000000"/>
+  </w:font>
+  <w:font w:name="游明朝">
+    <w:panose1 w:val="02020400000000000000"/>
+    <w:charset w:val="80"/>
+    <w:family w:val="roman"/>
+    <w:pitch w:val="variable"/>
+    <w:sig w:usb0="800002E7" w:usb1="2AC7FCFF" w:usb2="00000012" w:usb3="00000000" w:csb0="0002009F" w:csb1="00000000"/>
+  </w:font>
+  <w:font w:name="Courier New">
+    <w:panose1 w:val="02070309020205020404"/>
+    <w:charset w:val="00"/>
+    <w:family w:val="modern"/>
+    <w:pitch w:val="fixed"/>
+    <w:sig w:usb0="E0002EFF" w:usb1="C0007843" w:usb2="00000009" w:usb3="00000000" w:csb0="000001FF" w:csb1="00000000"/>
+  </w:font>
+  <w:font w:name="Times New Roman">
+    <w:panose1 w:val="02020603050405020304"/>
+    <w:charset w:val="00"/>
+    <w:family w:val="roman"/>
+    <w:pitch w:val="variable"/>
+    <w:sig w:usb0="E0002AFF" w:usb1="C0007841" w:usb2="00000009" w:usb3="00000000" w:csb0="000001FF" w:csb1="00000000"/>
+  </w:font>
+  <w:font w:name="Wingdings">
+    <w:panose1 w:val="05000000000000000000"/>
+    <w:charset w:val="02"/>
+    <w:family w:val="auto"/>
+    <w:pitch w:val="variable"/>
+    <w:sig w:usb0="00000000" w:usb1="10000000" w:usb2="00000000" w:usb3="00000000" w:csb0="80000000" w:csb1="00000000"/>
+  </w:font>
+  <w:font w:name="Symbol">
+    <w:panose1 w:val="05050102010706020507"/>
+    <w:charset w:val="02"/>
+    <w:family w:val="roman"/>
+    <w:pitch w:val="variable"/>
+    <w:sig w:usb0="00000000" w:usb1="10000000" w:usb2="00000000" w:usb3="00000000" w:csb0="80000000" w:csb1="00000000"/>
+  </w:font>
+  <w:font w:name="游ゴシック Light">
+    <w:panose1 w:val="020B0300000000000000"/>
+    <w:charset w:val="80"/>
+    <w:family w:val="modern"/>
+    <w:pitch w:val="variable"/>
+    <w:sig w:usb0="E00002FF" w:usb1="2AC7FDFF" w:usb2="00000016" w:usb3="00000000" w:csb0="0002009F" w:csb1="00000000"/>
+  </w:font>
+  <w:font w:name="Calibri Light">
+    <w:panose1 w:val="020F0302020204030204"/>
+    <w:charset w:val="00"/>
+    <w:family w:val="swiss"/>
+    <w:pitch w:val="variable"/>
+    <w:sig w:usb0="A0002AEF" w:usb1="4000207B" w:usb2="00000000" w:usb3="00000000" w:csb0="000001FF" w:csb1="00000000"/>
+  </w:font>
+</w:fonts>
+</file>
+
+<file path=word/glossary/settings.xml><?xml version="1.0" encoding="utf-8"?>
+<w:settings xmlns:mc="http://schemas.openxmlformats.org/markup-compatibility/2006" xmlns:o="urn:schemas-microsoft-com:office:office" xmlns:r="http://schemas.openxmlformats.org/officeDocument/2006/relationships" xmlns:m="http://schemas.openxmlformats.org/officeDocument/2006/math" xmlns:v="urn:schemas-microsoft-com:vml" xmlns:w10="urn:schemas-microsoft-com:office:word" xmlns:w="http://schemas.openxmlformats.org/wordprocessingml/2006/main" xmlns:w14="http://schemas.microsoft.com/office/word/2010/wordml" xmlns:w15="http://schemas.microsoft.com/office/word/2012/wordml" xmlns:w16cid="http://schemas.microsoft.com/office/word/2016/wordml/cid" xmlns:w16se="http://schemas.microsoft.com/office/word/2015/wordml/symex" xmlns:sl="http://schemas.openxmlformats.org/schemaLibrary/2006/main" mc:Ignorable="w14 w15 w16se w16cid">
+  <w:view w:val="normal"/>
+  <w:defaultTabStop w:val="720"/>
+  <w:characterSpacingControl w:val="doNotCompress"/>
+  <w:compat>
+    <w:useFELayout/>
+    <w:compatSetting w:name="compatibilityMode" w:uri="http://schemas.microsoft.com/office/word" w:val="15"/>
+    <w:compatSetting w:name="overrideTableStyleFontSizeAndJustification" w:uri="http://schemas.microsoft.com/office/word" w:val="1"/>
+    <w:compatSetting w:name="enableOpenTypeFeatures" w:uri="http://schemas.microsoft.com/office/word" w:val="1"/>
+    <w:compatSetting w:name="doNotFlipMirrorIndents" w:uri="http://schemas.microsoft.com/office/word" w:val="1"/>
+    <w:compatSetting w:name="differentiateMultirowTableHeaders" w:uri="http://schemas.microsoft.com/office/word" w:val="1"/>
+    <w:compatSetting w:name="useWord2013TrackBottomHyphenation" w:uri="http://schemas.microsoft.com/office/word" w:val="0"/>
+  </w:compat>
+  <w:rsids>
+    <w:rsidRoot w:val="00CD6397"/>
+    <w:rsid w:val="00B56B43"/>
+    <w:rsid w:val="00CD6397"/>
+  </w:rsids>
+  <m:mathPr>
+    <m:mathFont m:val="Cambria Math"/>
+    <m:brkBin m:val="before"/>
+    <m:brkBinSub m:val="--"/>
+    <m:smallFrac m:val="0"/>
+    <m:dispDef/>
+    <m:lMargin m:val="0"/>
+    <m:rMargin m:val="0"/>
+    <m:defJc m:val="centerGroup"/>
+    <m:wrapIndent m:val="1440"/>
+    <m:intLim m:val="subSup"/>
+    <m:naryLim m:val="undOvr"/>
+  </m:mathPr>
+  <w:themeFontLang w:val="en-US" w:eastAsia="ja-JP"/>
+  <w:clrSchemeMapping w:bg1="light1" w:t1="dark1" w:bg2="light2" w:t2="dark2" w:accent1="accent1" w:accent2="accent2" w:accent3="accent3" w:accent4="accent4" w:accent5="accent5" w:accent6="accent6" w:hyperlink="hyperlink" w:followedHyperlink="followedHyperlink"/>
+  <w:decimalSymbol w:val="."/>
+  <w:listSeparator w:val=","/>
+  <w15:chartTrackingRefBased/>
+</w:settings>
+</file>
+
+<file path=word/glossary/styles.xml><?xml version="1.0" encoding="utf-8"?>
+<w:styles xmlns:mc="http://schemas.openxmlformats.org/markup-compatibility/2006" xmlns:r="http://schemas.openxmlformats.org/officeDocument/2006/relationships" xmlns:w="http://schemas.openxmlformats.org/wordprocessingml/2006/main" xmlns:w14="http://schemas.microsoft.com/office/word/2010/wordml" xmlns:w15="http://schemas.microsoft.com/office/word/2012/wordml" xmlns:w16cid="http://schemas.microsoft.com/office/word/2016/wordml/cid" xmlns:w16se="http://schemas.microsoft.com/office/word/2015/wordml/symex" mc:Ignorable="w14 w15 w16se w16cid">
+  <w:docDefaults>
+    <w:rPrDefault>
+      <w:rPr>
+        <w:rFonts w:asciiTheme="minorHAnsi" w:eastAsiaTheme="minorEastAsia" w:hAnsiTheme="minorHAnsi" w:cstheme="minorBidi"/>
+        <w:sz w:val="22"/>
+        <w:szCs w:val="22"/>
+        <w:lang w:val="en-US" w:eastAsia="ja-JP" w:bidi="ar-SA"/>
+      </w:rPr>
+    </w:rPrDefault>
+    <w:pPrDefault>
+      <w:pPr>
+        <w:spacing w:after="160" w:line="259" w:lineRule="auto"/>
+      </w:pPr>
+    </w:pPrDefault>
+  </w:docDefaults>
+  <w:latentStyles w:defLockedState="0" w:defUIPriority="99" w:defSemiHidden="0" w:defUnhideWhenUsed="0" w:defQFormat="0" w:count="375">
+    <w:lsdException w:name="Normal" w:uiPriority="0" w:qFormat="1"/>
+    <w:lsdException w:name="heading 1" w:uiPriority="9" w:qFormat="1"/>
+    <w:lsdException w:name="heading 2" w:semiHidden="1" w:uiPriority="9" w:unhideWhenUsed="1" w:qFormat="1"/>
+    <w:lsdException w:name="heading 3" w:semiHidden="1" w:uiPriority="9" w:unhideWhenUsed="1" w:qFormat="1"/>
+    <w:lsdException w:name="heading 4" w:semiHidden="1" w:uiPriority="9" w:unhideWhenUsed="1" w:qFormat="1"/>
+    <w:lsdException w:name="heading 5" w:semiHidden="1" w:uiPriority="9" w:unhideWhenUsed="1" w:qFormat="1"/>
+    <w:lsdException w:name="heading 6" w:semiHidden="1" w:uiPriority="9" w:unhideWhenUsed="1" w:qFormat="1"/>
+    <w:lsdException w:name="heading 7" w:semiHidden="1" w:uiPriority="9" w:unhideWhenUsed="1" w:qFormat="1"/>
+    <w:lsdException w:name="heading 8" w:semiHidden="1" w:uiPriority="9" w:unhideWhenUsed="1" w:qFormat="1"/>
+    <w:lsdException w:name="heading 9" w:semiHidden="1" w:uiPriority="9" w:unhideWhenUsed="1" w:qFormat="1"/>
+    <w:lsdException w:name="index 1" w:semiHidden="1" w:unhideWhenUsed="1"/>
+    <w:lsdException w:name="index 2" w:semiHidden="1" w:unhideWhenUsed="1"/>
+    <w:lsdException w:name="index 3" w:semiHidden="1" w:unhideWhenUsed="1"/>
+    <w:lsdException w:name="index 4" w:semiHidden="1" w:unhideWhenUsed="1"/>
+    <w:lsdException w:name="index 5" w:semiHidden="1" w:unhideWhenUsed="1"/>
+    <w:lsdException w:name="index 6" w:semiHidden="1" w:unhideWhenUsed="1"/>
+    <w:lsdException w:name="index 7" w:semiHidden="1" w:unhideWhenUsed="1"/>
+    <w:lsdException w:name="index 8" w:semiHidden="1" w:unhideWhenUsed="1"/>
+    <w:lsdException w:name="index 9" w:semiHidden="1" w:unhideWhenUsed="1"/>
+    <w:lsdException w:name="toc 1" w:semiHidden="1" w:uiPriority="39" w:unhideWhenUsed="1"/>
+    <w:lsdException w:name="toc 2" w:semiHidden="1" w:uiPriority="39" w:unhideWhenUsed="1"/>
+    <w:lsdException w:name="toc 3" w:semiHidden="1" w:uiPriority="39" w:unhideWhenUsed="1"/>
+    <w:lsdException w:name="toc 4" w:semiHidden="1" w:uiPriority="39" w:unhideWhenUsed="1"/>
+    <w:lsdException w:name="toc 5" w:semiHidden="1" w:uiPriority="39" w:unhideWhenUsed="1"/>
+    <w:lsdException w:name="toc 6" w:semiHidden="1" w:uiPriority="39" w:unhideWhenUsed="1"/>
+    <w:lsdException w:name="toc 7" w:semiHidden="1" w:uiPriority="39" w:unhideWhenUsed="1"/>
+    <w:lsdException w:name="toc 8" w:semiHidden="1" w:uiPriority="39" w:unhideWhenUsed="1"/>
+    <w:lsdException w:name="toc 9" w:semiHidden="1" w:uiPriority="39" w:unhideWhenUsed="1"/>
+    <w:lsdException w:name="Normal Indent" w:semiHidden="1" w:unhideWhenUsed="1"/>
+    <w:lsdException w:name="footnote text" w:semiHidden="1" w:unhideWhenUsed="1"/>
+    <w:lsdException w:name="annotation text" w:semiHidden="1" w:unhideWhenUsed="1"/>
+    <w:lsdException w:name="header" w:semiHidden="1" w:unhideWhenUsed="1"/>
+    <w:lsdException w:name="footer" w:semiHidden="1" w:unhideWhenUsed="1"/>
+    <w:lsdException w:name="index heading" w:semiHidden="1" w:unhideWhenUsed="1"/>
+    <w:lsdException w:name="caption" w:semiHidden="1" w:uiPriority="35" w:unhideWhenUsed="1" w:qFormat="1"/>
+    <w:lsdException w:name="table of figures" w:semiHidden="1" w:unhideWhenUsed="1"/>
+    <w:lsdException w:name="envelope address" w:semiHidden="1" w:unhideWhenUsed="1"/>
+    <w:lsdException w:name="envelope return" w:semiHidden="1" w:unhideWhenUsed="1"/>
+    <w:lsdException w:name="footnote reference" w:semiHidden="1" w:unhideWhenUsed="1"/>
+    <w:lsdException w:name="annotation reference" w:semiHidden="1" w:unhideWhenUsed="1"/>
+    <w:lsdException w:name="line number" w:semiHidden="1" w:unhideWhenUsed="1"/>
+    <w:lsdException w:name="page number" w:semiHidden="1" w:unhideWhenUsed="1"/>
+    <w:lsdException w:name="endnote reference" w:semiHidden="1" w:unhideWhenUsed="1"/>
+    <w:lsdException w:name="endnote text" w:semiHidden="1" w:unhideWhenUsed="1"/>
+    <w:lsdException w:name="table of authorities" w:semiHidden="1" w:unhideWhenUsed="1"/>
+    <w:lsdException w:name="macro" w:semiHidden="1" w:unhideWhenUsed="1"/>
+    <w:lsdException w:name="toa heading" w:semiHidden="1" w:unhideWhenUsed="1"/>
+    <w:lsdException w:name="List" w:semiHidden="1" w:unhideWhenUsed="1"/>
+    <w:lsdException w:name="List Bullet" w:semiHidden="1" w:unhideWhenUsed="1"/>
+    <w:lsdException w:name="List Number" w:semiHidden="1" w:unhideWhenUsed="1"/>
+    <w:lsdException w:name="List 2" w:semiHidden="1" w:unhideWhenUsed="1"/>
+    <w:lsdException w:name="List 3" w:semiHidden="1" w:unhideWhenUsed="1"/>
+    <w:lsdException w:name="List 4" w:semiHidden="1" w:unhideWhenUsed="1"/>
+    <w:lsdException w:name="List 5" w:semiHidden="1" w:unhideWhenUsed="1"/>
+    <w:lsdException w:name="List Bullet 2" w:semiHidden="1" w:unhideWhenUsed="1"/>
+    <w:lsdException w:name="List Bullet 3" w:semiHidden="1" w:unhideWhenUsed="1"/>
+    <w:lsdException w:name="List Bullet 4" w:semiHidden="1" w:unhideWhenUsed="1"/>
+    <w:lsdException w:name="List Bullet 5" w:semiHidden="1" w:unhideWhenUsed="1"/>
+    <w:lsdException w:name="List Number 2" w:semiHidden="1" w:unhideWhenUsed="1"/>
+    <w:lsdException w:name="List Number 3" w:semiHidden="1" w:unhideWhenUsed="1"/>
+    <w:lsdException w:name="List Number 4" w:semiHidden="1" w:unhideWhenUsed="1"/>
+    <w:lsdException w:name="List Number 5" w:semiHidden="1" w:unhideWhenUsed="1"/>
+    <w:lsdException w:name="Title" w:uiPriority="10" w:qFormat="1"/>
+    <w:lsdException w:name="Closing" w:semiHidden="1" w:unhideWhenUsed="1"/>
+    <w:lsdException w:name="Signature" w:semiHidden="1" w:unhideWhenUsed="1"/>
+    <w:lsdException w:name="Default Paragraph Font" w:semiHidden="1" w:uiPriority="1" w:unhideWhenUsed="1"/>
+    <w:lsdException w:name="Body Text" w:semiHidden="1" w:unhideWhenUsed="1"/>
+    <w:lsdException w:name="Body Text Indent" w:semiHidden="1" w:unhideWhenUsed="1"/>
+    <w:lsdException w:name="List Continue" w:semiHidden="1" w:unhideWhenUsed="1"/>
+    <w:lsdException w:name="List Continue 2" w:semiHidden="1" w:unhideWhenUsed="1"/>
+    <w:lsdException w:name="List Continue 3" w:semiHidden="1" w:unhideWhenUsed="1"/>
+    <w:lsdException w:name="List Continue 4" w:semiHidden="1" w:unhideWhenUsed="1"/>
+    <w:lsdException w:name="List Continue 5" w:semiHidden="1" w:unhideWhenUsed="1"/>
+    <w:lsdException w:name="Message Header" w:semiHidden="1" w:unhideWhenUsed="1"/>
+    <w:lsdException w:name="Subtitle" w:uiPriority="11" w:qFormat="1"/>
+    <w:lsdException w:name="Salutation" w:semiHidden="1" w:unhideWhenUsed="1"/>
+    <w:lsdException w:name="Date" w:semiHidden="1" w:unhideWhenUsed="1"/>
+    <w:lsdException w:name="Body Text First Indent" w:semiHidden="1" w:unhideWhenUsed="1"/>
+    <w:lsdException w:name="Body Text First Indent 2" w:semiHidden="1" w:unhideWhenUsed="1"/>
+    <w:lsdException w:name="Note Heading" w:semiHidden="1" w:unhideWhenUsed="1"/>
+    <w:lsdException w:name="Body Text 2" w:semiHidden="1" w:unhideWhenUsed="1"/>
+    <w:lsdException w:name="Body Text 3" w:semiHidden="1" w:unhideWhenUsed="1"/>
+    <w:lsdException w:name="Body Text Indent 2" w:semiHidden="1" w:unhideWhenUsed="1"/>
+    <w:lsdException w:name="Body Text Indent 3" w:semiHidden="1" w:unhideWhenUsed="1"/>
+    <w:lsdException w:name="Block Text" w:semiHidden="1" w:unhideWhenUsed="1"/>
+    <w:lsdException w:name="Hyperlink" w:semiHidden="1" w:unhideWhenUsed="1"/>
+    <w:lsdException w:name="FollowedHyperlink" w:semiHidden="1" w:unhideWhenUsed="1"/>
+    <w:lsdException w:name="Strong" w:uiPriority="22" w:qFormat="1"/>
+    <w:lsdException w:name="Emphasis" w:uiPriority="20" w:qFormat="1"/>
+    <w:lsdException w:name="Document Map" w:semiHidden="1" w:unhideWhenUsed="1"/>
+    <w:lsdException w:name="Plain Text" w:semiHidden="1" w:unhideWhenUsed="1"/>
+    <w:lsdException w:name="E-mail Signature" w:semiHidden="1" w:unhideWhenUsed="1"/>
+    <w:lsdException w:name="HTML Top of Form" w:semiHidden="1" w:unhideWhenUsed="1"/>
+    <w:lsdException w:name="HTML Bottom of Form" w:semiHidden="1" w:unhideWhenUsed="1"/>
+    <w:lsdException w:name="Normal (Web)" w:semiHidden="1" w:unhideWhenUsed="1"/>
+    <w:lsdException w:name="HTML Acronym" w:semiHidden="1" w:unhideWhenUsed="1"/>
+    <w:lsdException w:name="HTML Address" w:semiHidden="1" w:unhideWhenUsed="1"/>
+    <w:lsdException w:name="HTML Cite" w:semiHidden="1" w:unhideWhenUsed="1"/>
+    <w:lsdException w:name="HTML Code" w:semiHidden="1" w:unhideWhenUsed="1"/>
+    <w:lsdException w:name="HTML Definition" w:semiHidden="1" w:unhideWhenUsed="1"/>
+    <w:lsdException w:name="HTML Keyboard" w:semiHidden="1" w:unhideWhenUsed="1"/>
+    <w:lsdException w:name="HTML Preformatted" w:semiHidden="1" w:unhideWhenUsed="1"/>
+    <w:lsdException w:name="HTML Sample" w:semiHidden="1" w:unhideWhenUsed="1"/>
+    <w:lsdException w:name="HTML Typewriter" w:semiHidden="1" w:unhideWhenUsed="1"/>
+    <w:lsdException w:name="HTML Variable" w:semiHidden="1" w:unhideWhenUsed="1"/>
+    <w:lsdException w:name="Normal Table" w:semiHidden="1" w:unhideWhenUsed="1"/>
+    <w:lsdException w:name="annotation subject" w:semiHidden="1" w:unhideWhenUsed="1"/>
+    <w:lsdException w:name="No List" w:semiHidden="1" w:unhideWhenUsed="1"/>
+    <w:lsdException w:name="Outline List 1" w:semiHidden="1" w:unhideWhenUsed="1"/>
+    <w:lsdException w:name="Outline List 2" w:semiHidden="1" w:unhideWhenUsed="1"/>
+    <w:lsdException w:name="Outline List 3" w:semiHidden="1" w:unhideWhenUsed="1"/>
+    <w:lsdException w:name="Table Simple 1" w:semiHidden="1" w:unhideWhenUsed="1"/>
+    <w:lsdException w:name="Table Simple 2" w:semiHidden="1" w:unhideWhenUsed="1"/>
+    <w:lsdException w:name="Table Simple 3" w:semiHidden="1" w:unhideWhenUsed="1"/>
+    <w:lsdException w:name="Table Classic 1" w:semiHidden="1" w:unhideWhenUsed="1"/>
+    <w:lsdException w:name="Table Classic 2" w:semiHidden="1" w:unhideWhenUsed="1"/>
+    <w:lsdException w:name="Table Classic 3" w:semiHidden="1" w:unhideWhenUsed="1"/>
+    <w:lsdException w:name="Table Classic 4" w:semiHidden="1" w:unhideWhenUsed="1"/>
+    <w:lsdException w:name="Table Colorful 1" w:semiHidden="1" w:unhideWhenUsed="1"/>
+    <w:lsdException w:name="Table Colorful 2" w:semiHidden="1" w:unhideWhenUsed="1"/>
+    <w:lsdException w:name="Table Colorful 3" w:semiHidden="1" w:unhideWhenUsed="1"/>
+    <w:lsdException w:name="Table Columns 1" w:semiHidden="1" w:unhideWhenUsed="1"/>
+    <w:lsdException w:name="Table Columns 2" w:semiHidden="1" w:unhideWhenUsed="1"/>
+    <w:lsdException w:name="Table Columns 3" w:semiHidden="1" w:unhideWhenUsed="1"/>
+    <w:lsdException w:name="Table Columns 4" w:semiHidden="1" w:unhideWhenUsed="1"/>
+    <w:lsdException w:name="Table Columns 5" w:semiHidden="1" w:unhideWhenUsed="1"/>
+    <w:lsdException w:name="Table Grid 1" w:semiHidden="1" w:unhideWhenUsed="1"/>
+    <w:lsdException w:name="Table Grid 2" w:semiHidden="1" w:unhideWhenUsed="1"/>
+    <w:lsdException w:name="Table Grid 3" w:semiHidden="1" w:unhideWhenUsed="1"/>
+    <w:lsdException w:name="Table Grid 4" w:semiHidden="1" w:unhideWhenUsed="1"/>
+    <w:lsdException w:name="Table Grid 5" w:semiHidden="1" w:unhideWhenUsed="1"/>
+    <w:lsdException w:name="Table Grid 6" w:semiHidden="1" w:unhideWhenUsed="1"/>
+    <w:lsdException w:name="Table Grid 7" w:semiHidden="1" w:unhideWhenUsed="1"/>
+    <w:lsdException w:name="Table Grid 8" w:semiHidden="1" w:unhideWhenUsed="1"/>
+    <w:lsdException w:name="Table List 1" w:semiHidden="1" w:unhideWhenUsed="1"/>
+    <w:lsdException w:name="Table List 2" w:semiHidden="1" w:unhideWhenUsed="1"/>
+    <w:lsdException w:name="Table List 3" w:semiHidden="1" w:unhideWhenUsed="1"/>
+    <w:lsdException w:name="Table List 4" w:semiHidden="1" w:unhideWhenUsed="1"/>
+    <w:lsdException w:name="Table List 5" w:semiHidden="1" w:unhideWhenUsed="1"/>
+    <w:lsdException w:name="Table List 6" w:semiHidden="1" w:unhideWhenUsed="1"/>
+    <w:lsdException w:name="Table List 7" w:semiHidden="1" w:unhideWhenUsed="1"/>
+    <w:lsdException w:name="Table List 8" w:semiHidden="1" w:unhideWhenUsed="1"/>
+    <w:lsdException w:name="Table 3D effects 1" w:semiHidden="1" w:unhideWhenUsed="1"/>
+    <w:lsdException w:name="Table 3D effects 2" w:semiHidden="1" w:unhideWhenUsed="1"/>
+    <w:lsdException w:name="Table 3D effects 3" w:semiHidden="1" w:unhideWhenUsed="1"/>
+    <w:lsdException w:name="Table Contemporary" w:semiHidden="1" w:unhideWhenUsed="1"/>
+    <w:lsdException w:name="Table Elegant" w:semiHidden="1" w:unhideWhenUsed="1"/>
+    <w:lsdException w:name="Table Professional" w:semiHidden="1" w:unhideWhenUsed="1"/>
+    <w:lsdException w:name="Table Subtle 1" w:semiHidden="1" w:unhideWhenUsed="1"/>
+    <w:lsdException w:name="Table Subtle 2" w:semiHidden="1" w:unhideWhenUsed="1"/>
+    <w:lsdException w:name="Table Web 1" w:semiHidden="1" w:unhideWhenUsed="1"/>
+    <w:lsdException w:name="Table Web 2" w:semiHidden="1" w:unhideWhenUsed="1"/>
+    <w:lsdException w:name="Table Web 3" w:semiHidden="1" w:unhideWhenUsed="1"/>
+    <w:lsdException w:name="Balloon Text" w:semiHidden="1" w:unhideWhenUsed="1"/>
+    <w:lsdException w:name="Table Grid" w:uiPriority="39"/>
+    <w:lsdException w:name="Table Theme" w:semiHidden="1" w:unhideWhenUsed="1"/>
+    <w:lsdException w:name="Placeholder Text" w:semiHidden="1"/>
+    <w:lsdException w:name="No Spacing" w:uiPriority="1" w:qFormat="1"/>
+    <w:lsdException w:name="Light Shading" w:uiPriority="60"/>
+    <w:lsdException w:name="Light List" w:uiPriority="61"/>
+    <w:lsdException w:name="Light Grid" w:uiPriority="62"/>
+    <w:lsdException w:name="Medium Shading 1" w:uiPriority="63"/>
+    <w:lsdException w:name="Medium Shading 2" w:uiPriority="64"/>
+    <w:lsdException w:name="Medium List 1" w:uiPriority="65"/>
+    <w:lsdException w:name="Medium List 2" w:uiPriority="66"/>
+    <w:lsdException w:name="Medium Grid 1" w:uiPriority="67"/>
+    <w:lsdException w:name="Medium Grid 2" w:uiPriority="68"/>
+    <w:lsdException w:name="Medium Grid 3" w:uiPriority="69"/>
+    <w:lsdException w:name="Dark List" w:uiPriority="70"/>
+    <w:lsdException w:name="Colorful Shading" w:uiPriority="71"/>
+    <w:lsdException w:name="Colorful List" w:uiPriority="72"/>
+    <w:lsdException w:name="Colorful Grid" w:uiPriority="73"/>
+    <w:lsdException w:name="Light Shading Accent 1" w:uiPriority="60"/>
+    <w:lsdException w:name="Light List Accent 1" w:uiPriority="61"/>
+    <w:lsdException w:name="Light Grid Accent 1" w:uiPriority="62"/>
+    <w:lsdException w:name="Medium Shading 1 Accent 1" w:uiPriority="63"/>
+    <w:lsdException w:name="Medium Shading 2 Accent 1" w:uiPriority="64"/>
+    <w:lsdException w:name="Medium List 1 Accent 1" w:uiPriority="65"/>
+    <w:lsdException w:name="Revision" w:semiHidden="1"/>
+    <w:lsdException w:name="List Paragraph" w:uiPriority="34" w:qFormat="1"/>
+    <w:lsdException w:name="Quote" w:uiPriority="29" w:qFormat="1"/>
+    <w:lsdException w:name="Intense Quote" w:uiPriority="30" w:qFormat="1"/>
+    <w:lsdException w:name="Medium List 2 Accent 1" w:uiPriority="66"/>
+    <w:lsdException w:name="Medium Grid 1 Accent 1" w:uiPriority="67"/>
+    <w:lsdException w:name="Medium Grid 2 Accent 1" w:uiPriority="68"/>
+    <w:lsdException w:name="Medium Grid 3 Accent 1" w:uiPriority="69"/>
+    <w:lsdException w:name="Dark List Accent 1" w:uiPriority="70"/>
+    <w:lsdException w:name="Colorful Shading Accent 1" w:uiPriority="71"/>
+    <w:lsdException w:name="Colorful List Accent 1" w:uiPriority="72"/>
+    <w:lsdException w:name="Colorful Grid Accent 1" w:uiPriority="73"/>
+    <w:lsdException w:name="Light Shading Accent 2" w:uiPriority="60"/>
+    <w:lsdException w:name="Light List Accent 2" w:uiPriority="61"/>
+    <w:lsdException w:name="Light Grid Accent 2" w:uiPriority="62"/>
+    <w:lsdException w:name="Medium Shading 1 Accent 2" w:uiPriority="63"/>
+    <w:lsdException w:name="Medium Shading 2 Accent 2" w:uiPriority="64"/>
+    <w:lsdException w:name="Medium List 1 Accent 2" w:uiPriority="65"/>
+    <w:lsdException w:name="Medium List 2 Accent 2" w:uiPriority="66"/>
+    <w:lsdException w:name="Medium Grid 1 Accent 2" w:uiPriority="67"/>
+    <w:lsdException w:name="Medium Grid 2 Accent 2" w:uiPriority="68"/>
+    <w:lsdException w:name="Medium Grid 3 Accent 2" w:uiPriority="69"/>
+    <w:lsdException w:name="Dark List Accent 2" w:uiPriority="70"/>
+    <w:lsdException w:name="Colorful Shading Accent 2" w:uiPriority="71"/>
+    <w:lsdException w:name="Colorful List Accent 2" w:uiPriority="72"/>
+    <w:lsdException w:name="Colorful Grid Accent 2" w:uiPriority="73"/>
+    <w:lsdException w:name="Light Shading Accent 3" w:uiPriority="60"/>
+    <w:lsdException w:name="Light List Accent 3" w:uiPriority="61"/>
+    <w:lsdException w:name="Light Grid Accent 3" w:uiPriority="62"/>
+    <w:lsdException w:name="Medium Shading 1 Accent 3" w:uiPriority="63"/>
+    <w:lsdException w:name="Medium Shading 2 Accent 3" w:uiPriority="64"/>
+    <w:lsdException w:name="Medium List 1 Accent 3" w:uiPriority="65"/>
+    <w:lsdException w:name="Medium List 2 Accent 3" w:uiPriority="66"/>
+    <w:lsdException w:name="Medium Grid 1 Accent 3" w:uiPriority="67"/>
+    <w:lsdException w:name="Medium Grid 2 Accent 3" w:uiPriority="68"/>
+    <w:lsdException w:name="Medium Grid 3 Accent 3" w:uiPriority="69"/>
+    <w:lsdException w:name="Dark List Accent 3" w:uiPriority="70"/>
+    <w:lsdException w:name="Colorful Shading Accent 3" w:uiPriority="71"/>
+    <w:lsdException w:name="Colorful List Accent 3" w:uiPriority="72"/>
+    <w:lsdException w:name="Colorful Grid Accent 3" w:uiPriority="73"/>
+    <w:lsdException w:name="Light Shading Accent 4" w:uiPriority="60"/>
+    <w:lsdException w:name="Light List Accent 4" w:uiPriority="61"/>
+    <w:lsdException w:name="Light Grid Accent 4" w:uiPriority="62"/>
+    <w:lsdException w:name="Medium Shading 1 Accent 4" w:uiPriority="63"/>
+    <w:lsdException w:name="Medium Shading 2 Accent 4" w:uiPriority="64"/>
+    <w:lsdException w:name="Medium List 1 Accent 4" w:uiPriority="65"/>
+    <w:lsdException w:name="Medium List 2 Accent 4" w:uiPriority="66"/>
+    <w:lsdException w:name="Medium Grid 1 Accent 4" w:uiPriority="67"/>
+    <w:lsdException w:name="Medium Grid 2 Accent 4" w:uiPriority="68"/>
+    <w:lsdException w:name="Medium Grid 3 Accent 4" w:uiPriority="69"/>
+    <w:lsdException w:name="Dark List Accent 4" w:uiPriority="70"/>
+    <w:lsdException w:name="Colorful Shading Accent 4" w:uiPriority="71"/>
+    <w:lsdException w:name="Colorful List Accent 4" w:uiPriority="72"/>
+    <w:lsdException w:name="Colorful Grid Accent 4" w:uiPriority="73"/>
+    <w:lsdException w:name="Light Shading Accent 5" w:uiPriority="60"/>
+    <w:lsdException w:name="Light List Accent 5" w:uiPriority="61"/>
+    <w:lsdException w:name="Light Grid Accent 5" w:uiPriority="62"/>
+    <w:lsdException w:name="Medium Shading 1 Accent 5" w:uiPriority="63"/>
+    <w:lsdException w:name="Medium Shading 2 Accent 5" w:uiPriority="64"/>
+    <w:lsdException w:name="Medium List 1 Accent 5" w:uiPriority="65"/>
+    <w:lsdException w:name="Medium List 2 Accent 5" w:uiPriority="66"/>
+    <w:lsdException w:name="Medium Grid 1 Accent 5" w:uiPriority="67"/>
+    <w:lsdException w:name="Medium Grid 2 Accent 5" w:uiPriority="68"/>
+    <w:lsdException w:name="Medium Grid 3 Accent 5" w:uiPriority="69"/>
+    <w:lsdException w:name="Dark List Accent 5" w:uiPriority="70"/>
+    <w:lsdException w:name="Colorful Shading Accent 5" w:uiPriority="71"/>
+    <w:lsdException w:name="Colorful List Accent 5" w:uiPriority="72"/>
+    <w:lsdException w:name="Colorful Grid Accent 5" w:uiPriority="73"/>
+    <w:lsdException w:name="Light Shading Accent 6" w:uiPriority="60"/>
+    <w:lsdException w:name="Light List Accent 6" w:uiPriority="61"/>
+    <w:lsdException w:name="Light Grid Accent 6" w:uiPriority="62"/>
+    <w:lsdException w:name="Medium Shading 1 Accent 6" w:uiPriority="63"/>
+    <w:lsdException w:name="Medium Shading 2 Accent 6" w:uiPriority="64"/>
+    <w:lsdException w:name="Medium List 1 Accent 6" w:uiPriority="65"/>
+    <w:lsdException w:name="Medium List 2 Accent 6" w:uiPriority="66"/>
+    <w:lsdException w:name="Medium Grid 1 Accent 6" w:uiPriority="67"/>
+    <w:lsdException w:name="Medium Grid 2 Accent 6" w:uiPriority="68"/>
+    <w:lsdException w:name="Medium Grid 3 Accent 6" w:uiPriority="69"/>
+    <w:lsdException w:name="Dark List Accent 6" w:uiPriority="70"/>
+    <w:lsdException w:name="Colorful Shading Accent 6" w:uiPriority="71"/>
+    <w:lsdException w:name="Colorful List Accent 6" w:uiPriority="72"/>
+    <w:lsdException w:name="Colorful Grid Accent 6" w:uiPriority="73"/>
+    <w:lsdException w:name="Subtle Emphasis" w:uiPriority="19" w:qFormat="1"/>
+    <w:lsdException w:name="Intense Emphasis" w:uiPriority="21" w:qFormat="1"/>
+    <w:lsdException w:name="Subtle Reference" w:uiPriority="31" w:qFormat="1"/>
+    <w:lsdException w:name="Intense Reference" w:uiPriority="32" w:qFormat="1"/>
+    <w:lsdException w:name="Book Title" w:uiPriority="33" w:qFormat="1"/>
+    <w:lsdException w:name="Bibliography" w:semiHidden="1" w:uiPriority="37" w:unhideWhenUsed="1"/>
+    <w:lsdException w:name="TOC Heading" w:semiHidden="1" w:uiPriority="39" w:unhideWhenUsed="1" w:qFormat="1"/>
+    <w:lsdException w:name="Plain Table 1" w:uiPriority="41"/>
+    <w:lsdException w:name="Plain Table 2" w:uiPriority="42"/>
+    <w:lsdException w:name="Plain Table 3" w:uiPriority="43"/>
+    <w:lsdException w:name="Plain Table 4" w:uiPriority="44"/>
+    <w:lsdException w:name="Plain Table 5" w:uiPriority="45"/>
+    <w:lsdException w:name="Grid Table Light" w:uiPriority="40"/>
+    <w:lsdException w:name="Grid Table 1 Light" w:uiPriority="46"/>
+    <w:lsdException w:name="Grid Table 2" w:uiPriority="47"/>
+    <w:lsdException w:name="Grid Table 3" w:uiPriority="48"/>
+    <w:lsdException w:name="Grid Table 4" w:uiPriority="49"/>
+    <w:lsdException w:name="Grid Table 5 Dark" w:uiPriority="50"/>
+    <w:lsdException w:name="Grid Table 6 Colorful" w:uiPriority="51"/>
+    <w:lsdException w:name="Grid Table 7 Colorful" w:uiPriority="52"/>
+    <w:lsdException w:name="Grid Table 1 Light Accent 1" w:uiPriority="46"/>
+    <w:lsdException w:name="Grid Table 2 Accent 1" w:uiPriority="47"/>
+    <w:lsdException w:name="Grid Table 3 Accent 1" w:uiPriority="48"/>
+    <w:lsdException w:name="Grid Table 4 Accent 1" w:uiPriority="49"/>
+    <w:lsdException w:name="Grid Table 5 Dark Accent 1" w:uiPriority="50"/>
+    <w:lsdException w:name="Grid Table 6 Colorful Accent 1" w:uiPriority="51"/>
+    <w:lsdException w:name="Grid Table 7 Colorful Accent 1" w:uiPriority="52"/>
+    <w:lsdException w:name="Grid Table 1 Light Accent 2" w:uiPriority="46"/>
+    <w:lsdException w:name="Grid Table 2 Accent 2" w:uiPriority="47"/>
+    <w:lsdException w:name="Grid Table 3 Accent 2" w:uiPriority="48"/>
+    <w:lsdException w:name="Grid Table 4 Accent 2" w:uiPriority="49"/>
+    <w:lsdException w:name="Grid Table 5 Dark Accent 2" w:uiPriority="50"/>
+    <w:lsdException w:name="Grid Table 6 Colorful Accent 2" w:uiPriority="51"/>
+    <w:lsdException w:name="Grid Table 7 Colorful Accent 2" w:uiPriority="52"/>
+    <w:lsdException w:name="Grid Table 1 Light Accent 3" w:uiPriority="46"/>
+    <w:lsdException w:name="Grid Table 2 Accent 3" w:uiPriority="47"/>
+    <w:lsdException w:name="Grid Table 3 Accent 3" w:uiPriority="48"/>
+    <w:lsdException w:name="Grid Table 4 Accent 3" w:uiPriority="49"/>
+    <w:lsdException w:name="Grid Table 5 Dark Accent 3" w:uiPriority="50"/>
+    <w:lsdException w:name="Grid Table 6 Colorful Accent 3" w:uiPriority="51"/>
+    <w:lsdException w:name="Grid Table 7 Colorful Accent 3" w:uiPriority="52"/>
+    <w:lsdException w:name="Grid Table 1 Light Accent 4" w:uiPriority="46"/>
+    <w:lsdException w:name="Grid Table 2 Accent 4" w:uiPriority="47"/>
+    <w:lsdException w:name="Grid Table 3 Accent 4" w:uiPriority="48"/>
+    <w:lsdException w:name="Grid Table 4 Accent 4" w:uiPriority="49"/>
+    <w:lsdException w:name="Grid Table 5 Dark Accent 4" w:uiPriority="50"/>
+    <w:lsdException w:name="Grid Table 6 Colorful Accent 4" w:uiPriority="51"/>
+    <w:lsdException w:name="Grid Table 7 Colorful Accent 4" w:uiPriority="52"/>
+    <w:lsdException w:name="Grid Table 1 Light Accent 5" w:uiPriority="46"/>
+    <w:lsdException w:name="Grid Table 2 Accent 5" w:uiPriority="47"/>
+    <w:lsdException w:name="Grid Table 3 Accent 5" w:uiPriority="48"/>
+    <w:lsdException w:name="Grid Table 4 Accent 5" w:uiPriority="49"/>
+    <w:lsdException w:name="Grid Table 5 Dark Accent 5" w:uiPriority="50"/>
+    <w:lsdException w:name="Grid Table 6 Colorful Accent 5" w:uiPriority="51"/>
+    <w:lsdException w:name="Grid Table 7 Colorful Accent 5" w:uiPriority="52"/>
+    <w:lsdException w:name="Grid Table 1 Light Accent 6" w:uiPriority="46"/>
+    <w:lsdException w:name="Grid Table 2 Accent 6" w:uiPriority="47"/>
+    <w:lsdException w:name="Grid Table 3 Accent 6" w:uiPriority="48"/>
+    <w:lsdException w:name="Grid Table 4 Accent 6" w:uiPriority="49"/>
+    <w:lsdException w:name="Grid Table 5 Dark Accent 6" w:uiPriority="50"/>
+    <w:lsdException w:name="Grid Table 6 Colorful Accent 6" w:uiPriority="51"/>
+    <w:lsdException w:name="Grid Table 7 Colorful Accent 6" w:uiPriority="52"/>
+    <w:lsdException w:name="List Table 1 Light" w:uiPriority="46"/>
+    <w:lsdException w:name="List Table 2" w:uiPriority="47"/>
+    <w:lsdException w:name="List Table 3" w:uiPriority="48"/>
+    <w:lsdException w:name="List Table 4" w:uiPriority="49"/>
+    <w:lsdException w:name="List Table 5 Dark" w:uiPriority="50"/>
+    <w:lsdException w:name="List Table 6 Colorful" w:uiPriority="51"/>
+    <w:lsdException w:name="List Table 7 Colorful" w:uiPriority="52"/>
+    <w:lsdException w:name="List Table 1 Light Accent 1" w:uiPriority="46"/>
+    <w:lsdException w:name="List Table 2 Accent 1" w:uiPriority="47"/>
+    <w:lsdException w:name="List Table 3 Accent 1" w:uiPriority="48"/>
+    <w:lsdException w:name="List Table 4 Accent 1" w:uiPriority="49"/>
+    <w:lsdException w:name="List Table 5 Dark Accent 1" w:uiPriority="50"/>
+    <w:lsdException w:name="List Table 6 Colorful Accent 1" w:uiPriority="51"/>
+    <w:lsdException w:name="List Table 7 Colorful Accent 1" w:uiPriority="52"/>
+    <w:lsdException w:name="List Table 1 Light Accent 2" w:uiPriority="46"/>
+    <w:lsdException w:name="List Table 2 Accent 2" w:uiPriority="47"/>
+    <w:lsdException w:name="List Table 3 Accent 2" w:uiPriority="48"/>
+    <w:lsdException w:name="List Table 4 Accent 2" w:uiPriority="49"/>
+    <w:lsdException w:name="List Table 5 Dark Accent 2" w:uiPriority="50"/>
+    <w:lsdException w:name="List Table 6 Colorful Accent 2" w:uiPriority="51"/>
+    <w:lsdException w:name="List Table 7 Colorful Accent 2" w:uiPriority="52"/>
+    <w:lsdException w:name="List Table 1 Light Accent 3" w:uiPriority="46"/>
+    <w:lsdException w:name="List Table 2 Accent 3" w:uiPriority="47"/>
+    <w:lsdException w:name="List Table 3 Accent 3" w:uiPriority="48"/>
+    <w:lsdException w:name="List Table 4 Accent 3" w:uiPriority="49"/>
+    <w:lsdException w:name="List Table 5 Dark Accent 3" w:uiPriority="50"/>
+    <w:lsdException w:name="List Table 6 Colorful Accent 3" w:uiPriority="51"/>
+    <w:lsdException w:name="List Table 7 Colorful Accent 3" w:uiPriority="52"/>
+    <w:lsdException w:name="List Table 1 Light Accent 4" w:uiPriority="46"/>
+    <w:lsdException w:name="List Table 2 Accent 4" w:uiPriority="47"/>
+    <w:lsdException w:name="List Table 3 Accent 4" w:uiPriority="48"/>
+    <w:lsdException w:name="List Table 4 Accent 4" w:uiPriority="49"/>
+    <w:lsdException w:name="List Table 5 Dark Accent 4" w:uiPriority="50"/>
+    <w:lsdException w:name="List Table 6 Colorful Accent 4" w:uiPriority="51"/>
+    <w:lsdException w:name="List Table 7 Colorful Accent 4" w:uiPriority="52"/>
+    <w:lsdException w:name="List Table 1 Light Accent 5" w:uiPriority="46"/>
+    <w:lsdException w:name="List Table 2 Accent 5" w:uiPriority="47"/>
+    <w:lsdException w:name="List Table 3 Accent 5" w:uiPriority="48"/>
+    <w:lsdException w:name="List Table 4 Accent 5" w:uiPriority="49"/>
+    <w:lsdException w:name="List Table 5 Dark Accent 5" w:uiPriority="50"/>
+    <w:lsdException w:name="List Table 6 Colorful Accent 5" w:uiPriority="51"/>
+    <w:lsdException w:name="List Table 7 Colorful Accent 5" w:uiPriority="52"/>
+    <w:lsdException w:name="List Table 1 Light Accent 6" w:uiPriority="46"/>
+    <w:lsdException w:name="List Table 2 Accent 6" w:uiPriority="47"/>
+    <w:lsdException w:name="List Table 3 Accent 6" w:uiPriority="48"/>
+    <w:lsdException w:name="List Table 4 Accent 6" w:uiPriority="49"/>
+    <w:lsdException w:name="List Table 5 Dark Accent 6" w:uiPriority="50"/>
+    <w:lsdException w:name="List Table 6 Colorful Accent 6" w:uiPriority="51"/>
+    <w:lsdException w:name="List Table 7 Colorful Accent 6" w:uiPriority="52"/>
+    <w:lsdException w:name="Mention" w:semiHidden="1" w:unhideWhenUsed="1"/>
+    <w:lsdException w:name="Smart Hyperlink" w:semiHidden="1" w:unhideWhenUsed="1"/>
+    <w:lsdException w:name="Hashtag" w:semiHidden="1" w:unhideWhenUsed="1"/>
+    <w:lsdException w:name="Unresolved Mention" w:semiHidden="1" w:unhideWhenUsed="1"/>
+  </w:latentStyles>
+  <w:style w:type="paragraph" w:default="1" w:styleId="Normal">
+    <w:name w:val="Normal"/>
+    <w:qFormat/>
+  </w:style>
+  <w:style w:type="character" w:default="1" w:styleId="DefaultParagraphFont">
+    <w:name w:val="Default Paragraph Font"/>
+    <w:uiPriority w:val="1"/>
+    <w:semiHidden/>
+    <w:unhideWhenUsed/>
+  </w:style>
+  <w:style w:type="table" w:default="1" w:styleId="TableNormal">
+    <w:name w:val="Normal Table"/>
+    <w:uiPriority w:val="99"/>
+    <w:semiHidden/>
+    <w:unhideWhenUsed/>
+    <w:tblPr>
+      <w:tblInd w:w="0" w:type="dxa"/>
+      <w:tblCellMar>
+        <w:top w:w="0" w:type="dxa"/>
+        <w:left w:w="108" w:type="dxa"/>
+        <w:bottom w:w="0" w:type="dxa"/>
+        <w:right w:w="108" w:type="dxa"/>
+      </w:tblCellMar>
+    </w:tblPr>
+  </w:style>
+  <w:style w:type="numbering" w:default="1" w:styleId="NoList">
+    <w:name w:val="No List"/>
+    <w:uiPriority w:val="99"/>
+    <w:semiHidden/>
+    <w:unhideWhenUsed/>
+  </w:style>
+  <w:style w:type="paragraph" w:customStyle="1" w:styleId="67C204AFB1124F55A614AE8BC1C82607">
+    <w:name w:val="67C204AFB1124F55A614AE8BC1C82607"/>
+    <w:rsid w:val="00CD6397"/>
+  </w:style>
+</w:styles>
+</file>
+
+<file path=word/glossary/webSettings.xml><?xml version="1.0" encoding="utf-8"?>
+<w:webSettings xmlns:mc="http://schemas.openxmlformats.org/markup-compatibility/2006" xmlns:r="http://schemas.openxmlformats.org/officeDocument/2006/relationships" xmlns:w="http://schemas.openxmlformats.org/wordprocessingml/2006/main" xmlns:w14="http://schemas.microsoft.com/office/word/2010/wordml" xmlns:w15="http://schemas.microsoft.com/office/word/2012/wordml" xmlns:w16cid="http://schemas.microsoft.com/office/word/2016/wordml/cid" xmlns:w16se="http://schemas.microsoft.com/office/word/2015/wordml/symex" mc:Ignorable="w14 w15 w16se w16cid">
+  <w:optimizeForBrowser/>
+  <w:allowPNG/>
+</w:webSettings>
+</file>
+
 <file path=word/theme/theme1.xml><?xml version="1.0" encoding="utf-8"?>
 <a:theme xmlns:a="http://schemas.openxmlformats.org/drawingml/2006/main" name="Office Theme">
   <a:themeElements>
@@ -2700,7 +3795,7 @@
 </file>
 
 <file path=customXml/itemProps1.xml><?xml version="1.0" encoding="utf-8"?>
-<ds:datastoreItem xmlns:ds="http://schemas.openxmlformats.org/officeDocument/2006/customXml" ds:itemID="{A3B67058-245F-4758-BC90-5B66203C4D36}">
+<ds:datastoreItem xmlns:ds="http://schemas.openxmlformats.org/officeDocument/2006/customXml" ds:itemID="{6EFC9256-558C-407B-ADD2-4FE9EEE56F50}">
   <ds:schemaRefs>
     <ds:schemaRef ds:uri="http://schemas.openxmlformats.org/officeDocument/2006/bibliography"/>
   </ds:schemaRefs>

</xml_diff>

<commit_message>
Updated Testing V2.7.4 Fixing Errors and documenting
</commit_message>
<xml_diff>
--- a/Error Tracking/Testing V2.7.4.docx
+++ b/Error Tracking/Testing V2.7.4.docx
@@ -1220,15 +1220,156 @@
           <w:docGrid w:linePitch="360"/>
         </w:sectPr>
       </w:pPr>
+      <w:r>
+        <w:rPr>
+          <w:b/>
+          <w:u w:val="single"/>
+        </w:rPr>
+        <w:lastRenderedPageBreak/>
+        <w:t>Reports</w:t>
+      </w:r>
+    </w:p>
+    <w:p>
+      <w:pPr>
+        <w:pStyle w:val="ListParagraph"/>
+        <w:numPr>
+          <w:ilvl w:val="0"/>
+          <w:numId w:val="1"/>
+        </w:numPr>
+        <w:rPr>
+          <w:i/>
+        </w:rPr>
+      </w:pPr>
+      <w:r>
+        <w:rPr>
+          <w:i/>
+        </w:rPr>
+        <w:t>Cash Out</w:t>
+      </w:r>
+      <w:r>
+        <w:rPr>
+          <w:i/>
+        </w:rPr>
+        <w:t xml:space="preserve"> Report</w:t>
+      </w:r>
+    </w:p>
+    <w:p>
+      <w:pPr>
+        <w:pStyle w:val="ListParagraph"/>
+        <w:numPr>
+          <w:ilvl w:val="1"/>
+          <w:numId w:val="1"/>
+        </w:numPr>
+      </w:pPr>
+      <w:r>
+        <w:t xml:space="preserve">Location </w:t>
+      </w:r>
+    </w:p>
+    <w:p>
+      <w:pPr>
+        <w:pStyle w:val="ListParagraph"/>
+        <w:numPr>
+          <w:ilvl w:val="1"/>
+          <w:numId w:val="1"/>
+        </w:numPr>
+      </w:pPr>
+      <w:r>
+        <w:t>Dates</w:t>
+      </w:r>
+    </w:p>
+    <w:p>
+      <w:pPr>
+        <w:pStyle w:val="ListParagraph"/>
+        <w:numPr>
+          <w:ilvl w:val="1"/>
+          <w:numId w:val="1"/>
+        </w:numPr>
+      </w:pPr>
+      <w:r>
+        <w:t>Data</w:t>
+      </w:r>
+    </w:p>
+    <w:p>
+      <w:pPr>
+        <w:pStyle w:val="ListParagraph"/>
+        <w:numPr>
+          <w:ilvl w:val="1"/>
+          <w:numId w:val="1"/>
+        </w:numPr>
+        <w:rPr>
+          <w:color w:val="FF0000"/>
+        </w:rPr>
+      </w:pPr>
+      <w:r>
+        <w:rPr>
+          <w:color w:val="FF0000"/>
+        </w:rPr>
+        <w:t>Calculate</w:t>
+      </w:r>
+      <w:r>
+        <w:rPr>
+          <w:color w:val="FF0000"/>
+        </w:rPr>
+        <w:t>***</w:t>
+      </w:r>
       <w:bookmarkStart w:id="0" w:name="_GoBack"/>
       <w:bookmarkEnd w:id="0"/>
       <w:r>
         <w:rPr>
-          <w:b/>
-          <w:u w:val="single"/>
-        </w:rPr>
-        <w:lastRenderedPageBreak/>
-        <w:t>Reports</w:t>
+          <w:color w:val="FF0000"/>
+        </w:rPr>
+        <w:t>**</w:t>
+      </w:r>
+    </w:p>
+    <w:p>
+      <w:pPr>
+        <w:pStyle w:val="ListParagraph"/>
+        <w:numPr>
+          <w:ilvl w:val="1"/>
+          <w:numId w:val="1"/>
+        </w:numPr>
+      </w:pPr>
+      <w:r>
+        <w:t>Clear</w:t>
+      </w:r>
+    </w:p>
+    <w:p>
+      <w:pPr>
+        <w:pStyle w:val="ListParagraph"/>
+        <w:numPr>
+          <w:ilvl w:val="1"/>
+          <w:numId w:val="1"/>
+        </w:numPr>
+      </w:pPr>
+      <w:r>
+        <w:t xml:space="preserve">Process </w:t>
+      </w:r>
+      <w:r>
+        <w:t>Cash out</w:t>
+      </w:r>
+    </w:p>
+    <w:p>
+      <w:pPr>
+        <w:pStyle w:val="ListParagraph"/>
+        <w:numPr>
+          <w:ilvl w:val="1"/>
+          <w:numId w:val="1"/>
+        </w:numPr>
+        <w:rPr>
+          <w:color w:val="FF0000"/>
+        </w:rPr>
+      </w:pPr>
+      <w:r>
+        <w:rPr>
+          <w:color w:val="FF0000"/>
+        </w:rPr>
+        <w:t>Print</w:t>
+      </w:r>
+      <w:r>
+        <w:rPr>
+          <w:color w:val="FF0000"/>
+        </w:rPr>
+        <w:t>*</w:t>
       </w:r>
     </w:p>
     <w:p>
@@ -1246,13 +1387,7 @@
         <w:rPr>
           <w:i/>
         </w:rPr>
-        <w:t>Cash Out</w:t>
-      </w:r>
-      <w:r>
-        <w:rPr>
-          <w:i/>
-        </w:rPr>
-        <w:t xml:space="preserve"> Report</w:t>
+        <w:t>Purchases Report</w:t>
       </w:r>
     </w:p>
     <w:p>
@@ -1300,59 +1435,20 @@
         </w:numPr>
       </w:pPr>
       <w:r>
-        <w:t>Calculate</w:t>
-      </w:r>
-    </w:p>
-    <w:p>
-      <w:pPr>
-        <w:pStyle w:val="ListParagraph"/>
-        <w:numPr>
-          <w:ilvl w:val="1"/>
-          <w:numId w:val="1"/>
-        </w:numPr>
-      </w:pPr>
-      <w:r>
-        <w:t>Clear</w:t>
-      </w:r>
-    </w:p>
-    <w:p>
-      <w:pPr>
-        <w:pStyle w:val="ListParagraph"/>
-        <w:numPr>
-          <w:ilvl w:val="1"/>
-          <w:numId w:val="1"/>
-        </w:numPr>
-      </w:pPr>
-      <w:r>
-        <w:t xml:space="preserve">Process </w:t>
-      </w:r>
-      <w:r>
-        <w:t>Cash out</w:t>
-      </w:r>
-    </w:p>
-    <w:p>
-      <w:pPr>
-        <w:pStyle w:val="ListParagraph"/>
-        <w:numPr>
-          <w:ilvl w:val="1"/>
-          <w:numId w:val="1"/>
-        </w:numPr>
-        <w:rPr>
-          <w:color w:val="FF0000"/>
-        </w:rPr>
-      </w:pPr>
-      <w:r>
-        <w:rPr>
-          <w:color w:val="FF0000"/>
-        </w:rPr>
+        <w:t>Download</w:t>
+      </w:r>
+    </w:p>
+    <w:p>
+      <w:pPr>
+        <w:pStyle w:val="ListParagraph"/>
+        <w:numPr>
+          <w:ilvl w:val="1"/>
+          <w:numId w:val="1"/>
+        </w:numPr>
+      </w:pPr>
+      <w:r>
         <w:t>Print</w:t>
       </w:r>
-      <w:r>
-        <w:rPr>
-          <w:color w:val="FF0000"/>
-        </w:rPr>
-        <w:t>*</w:t>
-      </w:r>
     </w:p>
     <w:p>
       <w:pPr>
@@ -1369,7 +1465,7 @@
         <w:rPr>
           <w:i/>
         </w:rPr>
-        <w:t>Purchases Report</w:t>
+        <w:t>Tax Report</w:t>
       </w:r>
     </w:p>
     <w:p>
@@ -1447,7 +1543,7 @@
         <w:rPr>
           <w:i/>
         </w:rPr>
-        <w:t>Tax Report</w:t>
+        <w:t>COGS &amp; Profit Margin Report</w:t>
       </w:r>
     </w:p>
     <w:p>
@@ -1493,10 +1589,22 @@
           <w:ilvl w:val="1"/>
           <w:numId w:val="1"/>
         </w:numPr>
-      </w:pPr>
-      <w:r>
+        <w:rPr>
+          <w:color w:val="00B050"/>
+        </w:rPr>
+      </w:pPr>
+      <w:r>
+        <w:rPr>
+          <w:color w:val="00B050"/>
+        </w:rPr>
         <w:t>Download</w:t>
       </w:r>
+      <w:r>
+        <w:rPr>
+          <w:color w:val="00B050"/>
+        </w:rPr>
+        <w:t>**</w:t>
+      </w:r>
     </w:p>
     <w:p>
       <w:pPr>
@@ -1510,6 +1618,7 @@
         <w:t>Print</w:t>
       </w:r>
     </w:p>
+    <w:p/>
     <w:p>
       <w:pPr>
         <w:pStyle w:val="ListParagraph"/>
@@ -1525,7 +1634,7 @@
         <w:rPr>
           <w:i/>
         </w:rPr>
-        <w:t>COGS &amp; Profit Margin Report</w:t>
+        <w:t>Items Sold</w:t>
       </w:r>
     </w:p>
     <w:p>
@@ -1571,22 +1680,10 @@
           <w:ilvl w:val="1"/>
           <w:numId w:val="1"/>
         </w:numPr>
-        <w:rPr>
-          <w:color w:val="FF0000"/>
-        </w:rPr>
-      </w:pPr>
-      <w:r>
-        <w:rPr>
-          <w:color w:val="FF0000"/>
-        </w:rPr>
+      </w:pPr>
+      <w:r>
         <w:t>Download</w:t>
       </w:r>
-      <w:r>
-        <w:rPr>
-          <w:color w:val="FF0000"/>
-        </w:rPr>
-        <w:t>**</w:t>
-      </w:r>
     </w:p>
     <w:p>
       <w:pPr>
@@ -1600,8 +1697,6 @@
         <w:t>Print</w:t>
       </w:r>
     </w:p>
-    <w:p/>
-    <w:p/>
     <w:p>
       <w:pPr>
         <w:pStyle w:val="ListParagraph"/>
@@ -1617,7 +1712,7 @@
         <w:rPr>
           <w:i/>
         </w:rPr>
-        <w:t>Items Sold</w:t>
+        <w:t>Discount Report</w:t>
       </w:r>
     </w:p>
     <w:p>
@@ -1695,7 +1790,19 @@
         <w:rPr>
           <w:i/>
         </w:rPr>
-        <w:t>Discount Report</w:t>
+        <w:t xml:space="preserve">Sales </w:t>
+      </w:r>
+      <w:r>
+        <w:rPr>
+          <w:i/>
+        </w:rPr>
+        <w:t>by</w:t>
+      </w:r>
+      <w:r>
+        <w:rPr>
+          <w:i/>
+        </w:rPr>
+        <w:t xml:space="preserve"> Date Report</w:t>
       </w:r>
     </w:p>
     <w:p>
@@ -1773,19 +1880,7 @@
         <w:rPr>
           <w:i/>
         </w:rPr>
-        <w:t xml:space="preserve">Sales </w:t>
-      </w:r>
-      <w:r>
-        <w:rPr>
-          <w:i/>
-        </w:rPr>
-        <w:t>by</w:t>
-      </w:r>
-      <w:r>
-        <w:rPr>
-          <w:i/>
-        </w:rPr>
-        <w:t xml:space="preserve"> Date Report</w:t>
+        <w:t>Top Selling Items Report</w:t>
       </w:r>
     </w:p>
     <w:p>
@@ -1831,121 +1926,43 @@
           <w:ilvl w:val="1"/>
           <w:numId w:val="1"/>
         </w:numPr>
-      </w:pPr>
-      <w:r>
+        <w:rPr>
+          <w:color w:val="00B050"/>
+        </w:rPr>
+      </w:pPr>
+      <w:r>
+        <w:rPr>
+          <w:color w:val="00B050"/>
+        </w:rPr>
         <w:t>Download</w:t>
       </w:r>
-    </w:p>
-    <w:p>
-      <w:pPr>
-        <w:pStyle w:val="ListParagraph"/>
-        <w:numPr>
-          <w:ilvl w:val="1"/>
-          <w:numId w:val="1"/>
-        </w:numPr>
-      </w:pPr>
-      <w:r>
+      <w:r>
+        <w:rPr>
+          <w:color w:val="00B050"/>
+        </w:rPr>
+        <w:t>****</w:t>
+      </w:r>
+    </w:p>
+    <w:p>
+      <w:pPr>
+        <w:pStyle w:val="ListParagraph"/>
+        <w:numPr>
+          <w:ilvl w:val="1"/>
+          <w:numId w:val="1"/>
+        </w:numPr>
+        <w:rPr>
+          <w:color w:val="00B050"/>
+        </w:rPr>
+      </w:pPr>
+      <w:r>
+        <w:rPr>
+          <w:color w:val="00B050"/>
+        </w:rPr>
         <w:t>Print</w:t>
       </w:r>
-    </w:p>
-    <w:p>
-      <w:pPr>
-        <w:pStyle w:val="ListParagraph"/>
-        <w:numPr>
-          <w:ilvl w:val="0"/>
-          <w:numId w:val="1"/>
-        </w:numPr>
-        <w:rPr>
-          <w:i/>
-        </w:rPr>
-      </w:pPr>
-      <w:r>
-        <w:rPr>
-          <w:i/>
-        </w:rPr>
-        <w:t>Top Selling Items Report</w:t>
-      </w:r>
-    </w:p>
-    <w:p>
-      <w:pPr>
-        <w:pStyle w:val="ListParagraph"/>
-        <w:numPr>
-          <w:ilvl w:val="1"/>
-          <w:numId w:val="1"/>
-        </w:numPr>
-      </w:pPr>
-      <w:r>
-        <w:t xml:space="preserve">Location </w:t>
-      </w:r>
-    </w:p>
-    <w:p>
-      <w:pPr>
-        <w:pStyle w:val="ListParagraph"/>
-        <w:numPr>
-          <w:ilvl w:val="1"/>
-          <w:numId w:val="1"/>
-        </w:numPr>
-      </w:pPr>
-      <w:r>
-        <w:t>Dates</w:t>
-      </w:r>
-    </w:p>
-    <w:p>
-      <w:pPr>
-        <w:pStyle w:val="ListParagraph"/>
-        <w:numPr>
-          <w:ilvl w:val="1"/>
-          <w:numId w:val="1"/>
-        </w:numPr>
-      </w:pPr>
-      <w:r>
-        <w:t>Data</w:t>
-      </w:r>
-    </w:p>
-    <w:p>
-      <w:pPr>
-        <w:pStyle w:val="ListParagraph"/>
-        <w:numPr>
-          <w:ilvl w:val="1"/>
-          <w:numId w:val="1"/>
-        </w:numPr>
-        <w:rPr>
-          <w:color w:val="FF0000"/>
-        </w:rPr>
-      </w:pPr>
-      <w:r>
-        <w:rPr>
-          <w:color w:val="FF0000"/>
-        </w:rPr>
-        <w:t>Download</w:t>
-      </w:r>
-      <w:r>
-        <w:rPr>
-          <w:color w:val="FF0000"/>
-        </w:rPr>
-        <w:t>****</w:t>
-      </w:r>
-    </w:p>
-    <w:p>
-      <w:pPr>
-        <w:pStyle w:val="ListParagraph"/>
-        <w:numPr>
-          <w:ilvl w:val="1"/>
-          <w:numId w:val="1"/>
-        </w:numPr>
-        <w:rPr>
-          <w:color w:val="FF0000"/>
-        </w:rPr>
-      </w:pPr>
-      <w:r>
-        <w:rPr>
-          <w:color w:val="FF0000"/>
-        </w:rPr>
-        <w:t>Print</w:t>
-      </w:r>
-      <w:r>
-        <w:rPr>
-          <w:color w:val="FF0000"/>
+      <w:r>
+        <w:rPr>
+          <w:color w:val="00B050"/>
         </w:rPr>
         <w:t>***</w:t>
       </w:r>
@@ -2047,7 +2064,7 @@
           <w:type w:val="continuous"/>
           <w:pgSz w:w="12240" w:h="15840"/>
           <w:pgMar w:top="1440" w:right="1440" w:bottom="1440" w:left="1440" w:header="720" w:footer="720" w:gutter="0"/>
-          <w:cols w:num="2" w:space="720"/>
+          <w:cols w:num="3" w:space="720"/>
           <w:docGrid w:linePitch="360"/>
         </w:sectPr>
       </w:pPr>
@@ -2055,6 +2072,18 @@
     <w:p>
       <w:pPr>
         <w:pStyle w:val="ListParagraph"/>
+        <w:sectPr>
+          <w:type w:val="continuous"/>
+          <w:pgSz w:w="12240" w:h="15840"/>
+          <w:pgMar w:top="1440" w:right="1440" w:bottom="1440" w:left="1440" w:header="720" w:footer="720" w:gutter="0"/>
+          <w:cols w:space="720"/>
+          <w:docGrid w:linePitch="360"/>
+        </w:sectPr>
+      </w:pPr>
+    </w:p>
+    <w:p>
+      <w:pPr>
+        <w:pStyle w:val="ListParagraph"/>
       </w:pPr>
     </w:p>
     <w:p>
@@ -2075,6 +2104,18 @@
       <w:r>
         <w:t>.</w:t>
       </w:r>
+      <w:r>
+        <w:t xml:space="preserve"> </w:t>
+      </w:r>
+      <w:r>
+        <w:rPr>
+          <w:color w:val="00B050"/>
+        </w:rPr>
+        <w:t>Fixed</w:t>
+      </w:r>
+      <w:r>
+        <w:t xml:space="preserve"> – Added in string formatting so the percentages only go to two decimal points.</w:t>
+      </w:r>
     </w:p>
     <w:p>
       <w:r>
@@ -2083,10 +2124,39 @@
       <w:r>
         <w:t>do anything.</w:t>
       </w:r>
+      <w:r>
+        <w:t xml:space="preserve"> </w:t>
+      </w:r>
+      <w:r>
+        <w:rPr>
+          <w:color w:val="00B050"/>
+        </w:rPr>
+        <w:t>Fixed</w:t>
+      </w:r>
+      <w:r>
+        <w:t xml:space="preserve"> – The div with the ID of “print” was missing and so nothing was being printed</w:t>
+      </w:r>
     </w:p>
     <w:p>
       <w:r>
         <w:t>****Creates the excel file and downloads it but upon opening, there are only headers and no information.</w:t>
+      </w:r>
+      <w:r>
+        <w:t xml:space="preserve"> </w:t>
+      </w:r>
+      <w:r>
+        <w:rPr>
+          <w:color w:val="00B050"/>
+        </w:rPr>
+        <w:t>Fixed</w:t>
+      </w:r>
+      <w:r>
+        <w:t xml:space="preserve"> – The variables were being defined twice and that was causing the download to read blank lists.</w:t>
+      </w:r>
+    </w:p>
+    <w:p>
+      <w:r>
+        <w:t>*****Non-alphanumerical characters cause an error</w:t>
       </w:r>
     </w:p>
     <w:sectPr>
@@ -2951,550 +3021,6 @@
 </w:styles>
 </file>
 
-<file path=word/glossary/document.xml><?xml version="1.0" encoding="utf-8"?>
-<w:glossaryDocument xmlns:wpc="http://schemas.microsoft.com/office/word/2010/wordprocessingCanvas" xmlns:cx="http://schemas.microsoft.com/office/drawing/2014/chartex" xmlns:cx1="http://schemas.microsoft.com/office/drawing/2015/9/8/chartex" xmlns:cx2="http://schemas.microsoft.com/office/drawing/2015/10/21/chartex" xmlns:cx3="http://schemas.microsoft.com/office/drawing/2016/5/9/chartex" xmlns:cx4="http://schemas.microsoft.com/office/drawing/2016/5/10/chartex" xmlns:cx5="http://schemas.microsoft.com/office/drawing/2016/5/11/chartex" xmlns:cx6="http://schemas.microsoft.com/office/drawing/2016/5/12/chartex" xmlns:cx7="http://schemas.microsoft.com/office/drawing/2016/5/13/chartex" xmlns:cx8="http://schemas.microsoft.com/office/drawing/2016/5/14/chartex" xmlns:mc="http://schemas.openxmlformats.org/markup-compatibility/2006" xmlns:aink="http://schemas.microsoft.com/office/drawing/2016/ink" xmlns:am3d="http://schemas.microsoft.com/office/drawing/2017/model3d" xmlns:o="urn:schemas-microsoft-com:office:office" xmlns:r="http://schemas.openxmlformats.org/officeDocument/2006/relationships" xmlns:m="http://schemas.openxmlformats.org/officeDocument/2006/math" xmlns:v="urn:schemas-microsoft-com:vml" xmlns:wp14="http://schemas.microsoft.com/office/word/2010/wordprocessingDrawing" xmlns:wp="http://schemas.openxmlformats.org/drawingml/2006/wordprocessingDrawing" xmlns:w10="urn:schemas-microsoft-com:office:word" xmlns:w="http://schemas.openxmlformats.org/wordprocessingml/2006/main" xmlns:w14="http://schemas.microsoft.com/office/word/2010/wordml" xmlns:w15="http://schemas.microsoft.com/office/word/2012/wordml" xmlns:w16cid="http://schemas.microsoft.com/office/word/2016/wordml/cid" xmlns:w16se="http://schemas.microsoft.com/office/word/2015/wordml/symex" xmlns:wpg="http://schemas.microsoft.com/office/word/2010/wordprocessingGroup" xmlns:wpi="http://schemas.microsoft.com/office/word/2010/wordprocessingInk" xmlns:wne="http://schemas.microsoft.com/office/word/2006/wordml" xmlns:wps="http://schemas.microsoft.com/office/word/2010/wordprocessingShape" mc:Ignorable="w14 w15 w16se w16cid wp14"/>
-</file>
-
-<file path=word/glossary/fontTable.xml><?xml version="1.0" encoding="utf-8"?>
-<w:fonts xmlns:mc="http://schemas.openxmlformats.org/markup-compatibility/2006" xmlns:r="http://schemas.openxmlformats.org/officeDocument/2006/relationships" xmlns:w="http://schemas.openxmlformats.org/wordprocessingml/2006/main" xmlns:w14="http://schemas.microsoft.com/office/word/2010/wordml" xmlns:w15="http://schemas.microsoft.com/office/word/2012/wordml" xmlns:w16cid="http://schemas.microsoft.com/office/word/2016/wordml/cid" xmlns:w16se="http://schemas.microsoft.com/office/word/2015/wordml/symex" mc:Ignorable="w14 w15 w16se w16cid">
-  <w:font w:name="Calibri">
-    <w:panose1 w:val="020F0502020204030204"/>
-    <w:charset w:val="00"/>
-    <w:family w:val="swiss"/>
-    <w:pitch w:val="variable"/>
-    <w:sig w:usb0="E0002AFF" w:usb1="4000ACFF" w:usb2="00000001" w:usb3="00000000" w:csb0="000001FF" w:csb1="00000000"/>
-  </w:font>
-  <w:font w:name="游明朝">
-    <w:panose1 w:val="02020400000000000000"/>
-    <w:charset w:val="80"/>
-    <w:family w:val="roman"/>
-    <w:pitch w:val="variable"/>
-    <w:sig w:usb0="800002E7" w:usb1="2AC7FCFF" w:usb2="00000012" w:usb3="00000000" w:csb0="0002009F" w:csb1="00000000"/>
-  </w:font>
-  <w:font w:name="Courier New">
-    <w:panose1 w:val="02070309020205020404"/>
-    <w:charset w:val="00"/>
-    <w:family w:val="modern"/>
-    <w:pitch w:val="fixed"/>
-    <w:sig w:usb0="E0002EFF" w:usb1="C0007843" w:usb2="00000009" w:usb3="00000000" w:csb0="000001FF" w:csb1="00000000"/>
-  </w:font>
-  <w:font w:name="Times New Roman">
-    <w:panose1 w:val="02020603050405020304"/>
-    <w:charset w:val="00"/>
-    <w:family w:val="roman"/>
-    <w:pitch w:val="variable"/>
-    <w:sig w:usb0="E0002AFF" w:usb1="C0007841" w:usb2="00000009" w:usb3="00000000" w:csb0="000001FF" w:csb1="00000000"/>
-  </w:font>
-  <w:font w:name="Wingdings">
-    <w:panose1 w:val="05000000000000000000"/>
-    <w:charset w:val="02"/>
-    <w:family w:val="auto"/>
-    <w:pitch w:val="variable"/>
-    <w:sig w:usb0="00000000" w:usb1="10000000" w:usb2="00000000" w:usb3="00000000" w:csb0="80000000" w:csb1="00000000"/>
-  </w:font>
-  <w:font w:name="Symbol">
-    <w:panose1 w:val="05050102010706020507"/>
-    <w:charset w:val="02"/>
-    <w:family w:val="roman"/>
-    <w:pitch w:val="variable"/>
-    <w:sig w:usb0="00000000" w:usb1="10000000" w:usb2="00000000" w:usb3="00000000" w:csb0="80000000" w:csb1="00000000"/>
-  </w:font>
-  <w:font w:name="游ゴシック Light">
-    <w:panose1 w:val="020B0300000000000000"/>
-    <w:charset w:val="80"/>
-    <w:family w:val="modern"/>
-    <w:pitch w:val="variable"/>
-    <w:sig w:usb0="E00002FF" w:usb1="2AC7FDFF" w:usb2="00000016" w:usb3="00000000" w:csb0="0002009F" w:csb1="00000000"/>
-  </w:font>
-  <w:font w:name="Calibri Light">
-    <w:panose1 w:val="020F0302020204030204"/>
-    <w:charset w:val="00"/>
-    <w:family w:val="swiss"/>
-    <w:pitch w:val="variable"/>
-    <w:sig w:usb0="A0002AEF" w:usb1="4000207B" w:usb2="00000000" w:usb3="00000000" w:csb0="000001FF" w:csb1="00000000"/>
-  </w:font>
-</w:fonts>
-</file>
-
-<file path=word/glossary/settings.xml><?xml version="1.0" encoding="utf-8"?>
-<w:settings xmlns:mc="http://schemas.openxmlformats.org/markup-compatibility/2006" xmlns:o="urn:schemas-microsoft-com:office:office" xmlns:r="http://schemas.openxmlformats.org/officeDocument/2006/relationships" xmlns:m="http://schemas.openxmlformats.org/officeDocument/2006/math" xmlns:v="urn:schemas-microsoft-com:vml" xmlns:w10="urn:schemas-microsoft-com:office:word" xmlns:w="http://schemas.openxmlformats.org/wordprocessingml/2006/main" xmlns:w14="http://schemas.microsoft.com/office/word/2010/wordml" xmlns:w15="http://schemas.microsoft.com/office/word/2012/wordml" xmlns:w16cid="http://schemas.microsoft.com/office/word/2016/wordml/cid" xmlns:w16se="http://schemas.microsoft.com/office/word/2015/wordml/symex" xmlns:sl="http://schemas.openxmlformats.org/schemaLibrary/2006/main" mc:Ignorable="w14 w15 w16se w16cid">
-  <w:view w:val="normal"/>
-  <w:defaultTabStop w:val="720"/>
-  <w:characterSpacingControl w:val="doNotCompress"/>
-  <w:compat>
-    <w:useFELayout/>
-    <w:compatSetting w:name="compatibilityMode" w:uri="http://schemas.microsoft.com/office/word" w:val="15"/>
-    <w:compatSetting w:name="overrideTableStyleFontSizeAndJustification" w:uri="http://schemas.microsoft.com/office/word" w:val="1"/>
-    <w:compatSetting w:name="enableOpenTypeFeatures" w:uri="http://schemas.microsoft.com/office/word" w:val="1"/>
-    <w:compatSetting w:name="doNotFlipMirrorIndents" w:uri="http://schemas.microsoft.com/office/word" w:val="1"/>
-    <w:compatSetting w:name="differentiateMultirowTableHeaders" w:uri="http://schemas.microsoft.com/office/word" w:val="1"/>
-    <w:compatSetting w:name="useWord2013TrackBottomHyphenation" w:uri="http://schemas.microsoft.com/office/word" w:val="0"/>
-  </w:compat>
-  <w:rsids>
-    <w:rsidRoot w:val="00CD6397"/>
-    <w:rsid w:val="00B56B43"/>
-    <w:rsid w:val="00CD6397"/>
-  </w:rsids>
-  <m:mathPr>
-    <m:mathFont m:val="Cambria Math"/>
-    <m:brkBin m:val="before"/>
-    <m:brkBinSub m:val="--"/>
-    <m:smallFrac m:val="0"/>
-    <m:dispDef/>
-    <m:lMargin m:val="0"/>
-    <m:rMargin m:val="0"/>
-    <m:defJc m:val="centerGroup"/>
-    <m:wrapIndent m:val="1440"/>
-    <m:intLim m:val="subSup"/>
-    <m:naryLim m:val="undOvr"/>
-  </m:mathPr>
-  <w:themeFontLang w:val="en-US" w:eastAsia="ja-JP"/>
-  <w:clrSchemeMapping w:bg1="light1" w:t1="dark1" w:bg2="light2" w:t2="dark2" w:accent1="accent1" w:accent2="accent2" w:accent3="accent3" w:accent4="accent4" w:accent5="accent5" w:accent6="accent6" w:hyperlink="hyperlink" w:followedHyperlink="followedHyperlink"/>
-  <w:decimalSymbol w:val="."/>
-  <w:listSeparator w:val=","/>
-  <w15:chartTrackingRefBased/>
-</w:settings>
-</file>
-
-<file path=word/glossary/styles.xml><?xml version="1.0" encoding="utf-8"?>
-<w:styles xmlns:mc="http://schemas.openxmlformats.org/markup-compatibility/2006" xmlns:r="http://schemas.openxmlformats.org/officeDocument/2006/relationships" xmlns:w="http://schemas.openxmlformats.org/wordprocessingml/2006/main" xmlns:w14="http://schemas.microsoft.com/office/word/2010/wordml" xmlns:w15="http://schemas.microsoft.com/office/word/2012/wordml" xmlns:w16cid="http://schemas.microsoft.com/office/word/2016/wordml/cid" xmlns:w16se="http://schemas.microsoft.com/office/word/2015/wordml/symex" mc:Ignorable="w14 w15 w16se w16cid">
-  <w:docDefaults>
-    <w:rPrDefault>
-      <w:rPr>
-        <w:rFonts w:asciiTheme="minorHAnsi" w:eastAsiaTheme="minorEastAsia" w:hAnsiTheme="minorHAnsi" w:cstheme="minorBidi"/>
-        <w:sz w:val="22"/>
-        <w:szCs w:val="22"/>
-        <w:lang w:val="en-US" w:eastAsia="ja-JP" w:bidi="ar-SA"/>
-      </w:rPr>
-    </w:rPrDefault>
-    <w:pPrDefault>
-      <w:pPr>
-        <w:spacing w:after="160" w:line="259" w:lineRule="auto"/>
-      </w:pPr>
-    </w:pPrDefault>
-  </w:docDefaults>
-  <w:latentStyles w:defLockedState="0" w:defUIPriority="99" w:defSemiHidden="0" w:defUnhideWhenUsed="0" w:defQFormat="0" w:count="375">
-    <w:lsdException w:name="Normal" w:uiPriority="0" w:qFormat="1"/>
-    <w:lsdException w:name="heading 1" w:uiPriority="9" w:qFormat="1"/>
-    <w:lsdException w:name="heading 2" w:semiHidden="1" w:uiPriority="9" w:unhideWhenUsed="1" w:qFormat="1"/>
-    <w:lsdException w:name="heading 3" w:semiHidden="1" w:uiPriority="9" w:unhideWhenUsed="1" w:qFormat="1"/>
-    <w:lsdException w:name="heading 4" w:semiHidden="1" w:uiPriority="9" w:unhideWhenUsed="1" w:qFormat="1"/>
-    <w:lsdException w:name="heading 5" w:semiHidden="1" w:uiPriority="9" w:unhideWhenUsed="1" w:qFormat="1"/>
-    <w:lsdException w:name="heading 6" w:semiHidden="1" w:uiPriority="9" w:unhideWhenUsed="1" w:qFormat="1"/>
-    <w:lsdException w:name="heading 7" w:semiHidden="1" w:uiPriority="9" w:unhideWhenUsed="1" w:qFormat="1"/>
-    <w:lsdException w:name="heading 8" w:semiHidden="1" w:uiPriority="9" w:unhideWhenUsed="1" w:qFormat="1"/>
-    <w:lsdException w:name="heading 9" w:semiHidden="1" w:uiPriority="9" w:unhideWhenUsed="1" w:qFormat="1"/>
-    <w:lsdException w:name="index 1" w:semiHidden="1" w:unhideWhenUsed="1"/>
-    <w:lsdException w:name="index 2" w:semiHidden="1" w:unhideWhenUsed="1"/>
-    <w:lsdException w:name="index 3" w:semiHidden="1" w:unhideWhenUsed="1"/>
-    <w:lsdException w:name="index 4" w:semiHidden="1" w:unhideWhenUsed="1"/>
-    <w:lsdException w:name="index 5" w:semiHidden="1" w:unhideWhenUsed="1"/>
-    <w:lsdException w:name="index 6" w:semiHidden="1" w:unhideWhenUsed="1"/>
-    <w:lsdException w:name="index 7" w:semiHidden="1" w:unhideWhenUsed="1"/>
-    <w:lsdException w:name="index 8" w:semiHidden="1" w:unhideWhenUsed="1"/>
-    <w:lsdException w:name="index 9" w:semiHidden="1" w:unhideWhenUsed="1"/>
-    <w:lsdException w:name="toc 1" w:semiHidden="1" w:uiPriority="39" w:unhideWhenUsed="1"/>
-    <w:lsdException w:name="toc 2" w:semiHidden="1" w:uiPriority="39" w:unhideWhenUsed="1"/>
-    <w:lsdException w:name="toc 3" w:semiHidden="1" w:uiPriority="39" w:unhideWhenUsed="1"/>
-    <w:lsdException w:name="toc 4" w:semiHidden="1" w:uiPriority="39" w:unhideWhenUsed="1"/>
-    <w:lsdException w:name="toc 5" w:semiHidden="1" w:uiPriority="39" w:unhideWhenUsed="1"/>
-    <w:lsdException w:name="toc 6" w:semiHidden="1" w:uiPriority="39" w:unhideWhenUsed="1"/>
-    <w:lsdException w:name="toc 7" w:semiHidden="1" w:uiPriority="39" w:unhideWhenUsed="1"/>
-    <w:lsdException w:name="toc 8" w:semiHidden="1" w:uiPriority="39" w:unhideWhenUsed="1"/>
-    <w:lsdException w:name="toc 9" w:semiHidden="1" w:uiPriority="39" w:unhideWhenUsed="1"/>
-    <w:lsdException w:name="Normal Indent" w:semiHidden="1" w:unhideWhenUsed="1"/>
-    <w:lsdException w:name="footnote text" w:semiHidden="1" w:unhideWhenUsed="1"/>
-    <w:lsdException w:name="annotation text" w:semiHidden="1" w:unhideWhenUsed="1"/>
-    <w:lsdException w:name="header" w:semiHidden="1" w:unhideWhenUsed="1"/>
-    <w:lsdException w:name="footer" w:semiHidden="1" w:unhideWhenUsed="1"/>
-    <w:lsdException w:name="index heading" w:semiHidden="1" w:unhideWhenUsed="1"/>
-    <w:lsdException w:name="caption" w:semiHidden="1" w:uiPriority="35" w:unhideWhenUsed="1" w:qFormat="1"/>
-    <w:lsdException w:name="table of figures" w:semiHidden="1" w:unhideWhenUsed="1"/>
-    <w:lsdException w:name="envelope address" w:semiHidden="1" w:unhideWhenUsed="1"/>
-    <w:lsdException w:name="envelope return" w:semiHidden="1" w:unhideWhenUsed="1"/>
-    <w:lsdException w:name="footnote reference" w:semiHidden="1" w:unhideWhenUsed="1"/>
-    <w:lsdException w:name="annotation reference" w:semiHidden="1" w:unhideWhenUsed="1"/>
-    <w:lsdException w:name="line number" w:semiHidden="1" w:unhideWhenUsed="1"/>
-    <w:lsdException w:name="page number" w:semiHidden="1" w:unhideWhenUsed="1"/>
-    <w:lsdException w:name="endnote reference" w:semiHidden="1" w:unhideWhenUsed="1"/>
-    <w:lsdException w:name="endnote text" w:semiHidden="1" w:unhideWhenUsed="1"/>
-    <w:lsdException w:name="table of authorities" w:semiHidden="1" w:unhideWhenUsed="1"/>
-    <w:lsdException w:name="macro" w:semiHidden="1" w:unhideWhenUsed="1"/>
-    <w:lsdException w:name="toa heading" w:semiHidden="1" w:unhideWhenUsed="1"/>
-    <w:lsdException w:name="List" w:semiHidden="1" w:unhideWhenUsed="1"/>
-    <w:lsdException w:name="List Bullet" w:semiHidden="1" w:unhideWhenUsed="1"/>
-    <w:lsdException w:name="List Number" w:semiHidden="1" w:unhideWhenUsed="1"/>
-    <w:lsdException w:name="List 2" w:semiHidden="1" w:unhideWhenUsed="1"/>
-    <w:lsdException w:name="List 3" w:semiHidden="1" w:unhideWhenUsed="1"/>
-    <w:lsdException w:name="List 4" w:semiHidden="1" w:unhideWhenUsed="1"/>
-    <w:lsdException w:name="List 5" w:semiHidden="1" w:unhideWhenUsed="1"/>
-    <w:lsdException w:name="List Bullet 2" w:semiHidden="1" w:unhideWhenUsed="1"/>
-    <w:lsdException w:name="List Bullet 3" w:semiHidden="1" w:unhideWhenUsed="1"/>
-    <w:lsdException w:name="List Bullet 4" w:semiHidden="1" w:unhideWhenUsed="1"/>
-    <w:lsdException w:name="List Bullet 5" w:semiHidden="1" w:unhideWhenUsed="1"/>
-    <w:lsdException w:name="List Number 2" w:semiHidden="1" w:unhideWhenUsed="1"/>
-    <w:lsdException w:name="List Number 3" w:semiHidden="1" w:unhideWhenUsed="1"/>
-    <w:lsdException w:name="List Number 4" w:semiHidden="1" w:unhideWhenUsed="1"/>
-    <w:lsdException w:name="List Number 5" w:semiHidden="1" w:unhideWhenUsed="1"/>
-    <w:lsdException w:name="Title" w:uiPriority="10" w:qFormat="1"/>
-    <w:lsdException w:name="Closing" w:semiHidden="1" w:unhideWhenUsed="1"/>
-    <w:lsdException w:name="Signature" w:semiHidden="1" w:unhideWhenUsed="1"/>
-    <w:lsdException w:name="Default Paragraph Font" w:semiHidden="1" w:uiPriority="1" w:unhideWhenUsed="1"/>
-    <w:lsdException w:name="Body Text" w:semiHidden="1" w:unhideWhenUsed="1"/>
-    <w:lsdException w:name="Body Text Indent" w:semiHidden="1" w:unhideWhenUsed="1"/>
-    <w:lsdException w:name="List Continue" w:semiHidden="1" w:unhideWhenUsed="1"/>
-    <w:lsdException w:name="List Continue 2" w:semiHidden="1" w:unhideWhenUsed="1"/>
-    <w:lsdException w:name="List Continue 3" w:semiHidden="1" w:unhideWhenUsed="1"/>
-    <w:lsdException w:name="List Continue 4" w:semiHidden="1" w:unhideWhenUsed="1"/>
-    <w:lsdException w:name="List Continue 5" w:semiHidden="1" w:unhideWhenUsed="1"/>
-    <w:lsdException w:name="Message Header" w:semiHidden="1" w:unhideWhenUsed="1"/>
-    <w:lsdException w:name="Subtitle" w:uiPriority="11" w:qFormat="1"/>
-    <w:lsdException w:name="Salutation" w:semiHidden="1" w:unhideWhenUsed="1"/>
-    <w:lsdException w:name="Date" w:semiHidden="1" w:unhideWhenUsed="1"/>
-    <w:lsdException w:name="Body Text First Indent" w:semiHidden="1" w:unhideWhenUsed="1"/>
-    <w:lsdException w:name="Body Text First Indent 2" w:semiHidden="1" w:unhideWhenUsed="1"/>
-    <w:lsdException w:name="Note Heading" w:semiHidden="1" w:unhideWhenUsed="1"/>
-    <w:lsdException w:name="Body Text 2" w:semiHidden="1" w:unhideWhenUsed="1"/>
-    <w:lsdException w:name="Body Text 3" w:semiHidden="1" w:unhideWhenUsed="1"/>
-    <w:lsdException w:name="Body Text Indent 2" w:semiHidden="1" w:unhideWhenUsed="1"/>
-    <w:lsdException w:name="Body Text Indent 3" w:semiHidden="1" w:unhideWhenUsed="1"/>
-    <w:lsdException w:name="Block Text" w:semiHidden="1" w:unhideWhenUsed="1"/>
-    <w:lsdException w:name="Hyperlink" w:semiHidden="1" w:unhideWhenUsed="1"/>
-    <w:lsdException w:name="FollowedHyperlink" w:semiHidden="1" w:unhideWhenUsed="1"/>
-    <w:lsdException w:name="Strong" w:uiPriority="22" w:qFormat="1"/>
-    <w:lsdException w:name="Emphasis" w:uiPriority="20" w:qFormat="1"/>
-    <w:lsdException w:name="Document Map" w:semiHidden="1" w:unhideWhenUsed="1"/>
-    <w:lsdException w:name="Plain Text" w:semiHidden="1" w:unhideWhenUsed="1"/>
-    <w:lsdException w:name="E-mail Signature" w:semiHidden="1" w:unhideWhenUsed="1"/>
-    <w:lsdException w:name="HTML Top of Form" w:semiHidden="1" w:unhideWhenUsed="1"/>
-    <w:lsdException w:name="HTML Bottom of Form" w:semiHidden="1" w:unhideWhenUsed="1"/>
-    <w:lsdException w:name="Normal (Web)" w:semiHidden="1" w:unhideWhenUsed="1"/>
-    <w:lsdException w:name="HTML Acronym" w:semiHidden="1" w:unhideWhenUsed="1"/>
-    <w:lsdException w:name="HTML Address" w:semiHidden="1" w:unhideWhenUsed="1"/>
-    <w:lsdException w:name="HTML Cite" w:semiHidden="1" w:unhideWhenUsed="1"/>
-    <w:lsdException w:name="HTML Code" w:semiHidden="1" w:unhideWhenUsed="1"/>
-    <w:lsdException w:name="HTML Definition" w:semiHidden="1" w:unhideWhenUsed="1"/>
-    <w:lsdException w:name="HTML Keyboard" w:semiHidden="1" w:unhideWhenUsed="1"/>
-    <w:lsdException w:name="HTML Preformatted" w:semiHidden="1" w:unhideWhenUsed="1"/>
-    <w:lsdException w:name="HTML Sample" w:semiHidden="1" w:unhideWhenUsed="1"/>
-    <w:lsdException w:name="HTML Typewriter" w:semiHidden="1" w:unhideWhenUsed="1"/>
-    <w:lsdException w:name="HTML Variable" w:semiHidden="1" w:unhideWhenUsed="1"/>
-    <w:lsdException w:name="Normal Table" w:semiHidden="1" w:unhideWhenUsed="1"/>
-    <w:lsdException w:name="annotation subject" w:semiHidden="1" w:unhideWhenUsed="1"/>
-    <w:lsdException w:name="No List" w:semiHidden="1" w:unhideWhenUsed="1"/>
-    <w:lsdException w:name="Outline List 1" w:semiHidden="1" w:unhideWhenUsed="1"/>
-    <w:lsdException w:name="Outline List 2" w:semiHidden="1" w:unhideWhenUsed="1"/>
-    <w:lsdException w:name="Outline List 3" w:semiHidden="1" w:unhideWhenUsed="1"/>
-    <w:lsdException w:name="Table Simple 1" w:semiHidden="1" w:unhideWhenUsed="1"/>
-    <w:lsdException w:name="Table Simple 2" w:semiHidden="1" w:unhideWhenUsed="1"/>
-    <w:lsdException w:name="Table Simple 3" w:semiHidden="1" w:unhideWhenUsed="1"/>
-    <w:lsdException w:name="Table Classic 1" w:semiHidden="1" w:unhideWhenUsed="1"/>
-    <w:lsdException w:name="Table Classic 2" w:semiHidden="1" w:unhideWhenUsed="1"/>
-    <w:lsdException w:name="Table Classic 3" w:semiHidden="1" w:unhideWhenUsed="1"/>
-    <w:lsdException w:name="Table Classic 4" w:semiHidden="1" w:unhideWhenUsed="1"/>
-    <w:lsdException w:name="Table Colorful 1" w:semiHidden="1" w:unhideWhenUsed="1"/>
-    <w:lsdException w:name="Table Colorful 2" w:semiHidden="1" w:unhideWhenUsed="1"/>
-    <w:lsdException w:name="Table Colorful 3" w:semiHidden="1" w:unhideWhenUsed="1"/>
-    <w:lsdException w:name="Table Columns 1" w:semiHidden="1" w:unhideWhenUsed="1"/>
-    <w:lsdException w:name="Table Columns 2" w:semiHidden="1" w:unhideWhenUsed="1"/>
-    <w:lsdException w:name="Table Columns 3" w:semiHidden="1" w:unhideWhenUsed="1"/>
-    <w:lsdException w:name="Table Columns 4" w:semiHidden="1" w:unhideWhenUsed="1"/>
-    <w:lsdException w:name="Table Columns 5" w:semiHidden="1" w:unhideWhenUsed="1"/>
-    <w:lsdException w:name="Table Grid 1" w:semiHidden="1" w:unhideWhenUsed="1"/>
-    <w:lsdException w:name="Table Grid 2" w:semiHidden="1" w:unhideWhenUsed="1"/>
-    <w:lsdException w:name="Table Grid 3" w:semiHidden="1" w:unhideWhenUsed="1"/>
-    <w:lsdException w:name="Table Grid 4" w:semiHidden="1" w:unhideWhenUsed="1"/>
-    <w:lsdException w:name="Table Grid 5" w:semiHidden="1" w:unhideWhenUsed="1"/>
-    <w:lsdException w:name="Table Grid 6" w:semiHidden="1" w:unhideWhenUsed="1"/>
-    <w:lsdException w:name="Table Grid 7" w:semiHidden="1" w:unhideWhenUsed="1"/>
-    <w:lsdException w:name="Table Grid 8" w:semiHidden="1" w:unhideWhenUsed="1"/>
-    <w:lsdException w:name="Table List 1" w:semiHidden="1" w:unhideWhenUsed="1"/>
-    <w:lsdException w:name="Table List 2" w:semiHidden="1" w:unhideWhenUsed="1"/>
-    <w:lsdException w:name="Table List 3" w:semiHidden="1" w:unhideWhenUsed="1"/>
-    <w:lsdException w:name="Table List 4" w:semiHidden="1" w:unhideWhenUsed="1"/>
-    <w:lsdException w:name="Table List 5" w:semiHidden="1" w:unhideWhenUsed="1"/>
-    <w:lsdException w:name="Table List 6" w:semiHidden="1" w:unhideWhenUsed="1"/>
-    <w:lsdException w:name="Table List 7" w:semiHidden="1" w:unhideWhenUsed="1"/>
-    <w:lsdException w:name="Table List 8" w:semiHidden="1" w:unhideWhenUsed="1"/>
-    <w:lsdException w:name="Table 3D effects 1" w:semiHidden="1" w:unhideWhenUsed="1"/>
-    <w:lsdException w:name="Table 3D effects 2" w:semiHidden="1" w:unhideWhenUsed="1"/>
-    <w:lsdException w:name="Table 3D effects 3" w:semiHidden="1" w:unhideWhenUsed="1"/>
-    <w:lsdException w:name="Table Contemporary" w:semiHidden="1" w:unhideWhenUsed="1"/>
-    <w:lsdException w:name="Table Elegant" w:semiHidden="1" w:unhideWhenUsed="1"/>
-    <w:lsdException w:name="Table Professional" w:semiHidden="1" w:unhideWhenUsed="1"/>
-    <w:lsdException w:name="Table Subtle 1" w:semiHidden="1" w:unhideWhenUsed="1"/>
-    <w:lsdException w:name="Table Subtle 2" w:semiHidden="1" w:unhideWhenUsed="1"/>
-    <w:lsdException w:name="Table Web 1" w:semiHidden="1" w:unhideWhenUsed="1"/>
-    <w:lsdException w:name="Table Web 2" w:semiHidden="1" w:unhideWhenUsed="1"/>
-    <w:lsdException w:name="Table Web 3" w:semiHidden="1" w:unhideWhenUsed="1"/>
-    <w:lsdException w:name="Balloon Text" w:semiHidden="1" w:unhideWhenUsed="1"/>
-    <w:lsdException w:name="Table Grid" w:uiPriority="39"/>
-    <w:lsdException w:name="Table Theme" w:semiHidden="1" w:unhideWhenUsed="1"/>
-    <w:lsdException w:name="Placeholder Text" w:semiHidden="1"/>
-    <w:lsdException w:name="No Spacing" w:uiPriority="1" w:qFormat="1"/>
-    <w:lsdException w:name="Light Shading" w:uiPriority="60"/>
-    <w:lsdException w:name="Light List" w:uiPriority="61"/>
-    <w:lsdException w:name="Light Grid" w:uiPriority="62"/>
-    <w:lsdException w:name="Medium Shading 1" w:uiPriority="63"/>
-    <w:lsdException w:name="Medium Shading 2" w:uiPriority="64"/>
-    <w:lsdException w:name="Medium List 1" w:uiPriority="65"/>
-    <w:lsdException w:name="Medium List 2" w:uiPriority="66"/>
-    <w:lsdException w:name="Medium Grid 1" w:uiPriority="67"/>
-    <w:lsdException w:name="Medium Grid 2" w:uiPriority="68"/>
-    <w:lsdException w:name="Medium Grid 3" w:uiPriority="69"/>
-    <w:lsdException w:name="Dark List" w:uiPriority="70"/>
-    <w:lsdException w:name="Colorful Shading" w:uiPriority="71"/>
-    <w:lsdException w:name="Colorful List" w:uiPriority="72"/>
-    <w:lsdException w:name="Colorful Grid" w:uiPriority="73"/>
-    <w:lsdException w:name="Light Shading Accent 1" w:uiPriority="60"/>
-    <w:lsdException w:name="Light List Accent 1" w:uiPriority="61"/>
-    <w:lsdException w:name="Light Grid Accent 1" w:uiPriority="62"/>
-    <w:lsdException w:name="Medium Shading 1 Accent 1" w:uiPriority="63"/>
-    <w:lsdException w:name="Medium Shading 2 Accent 1" w:uiPriority="64"/>
-    <w:lsdException w:name="Medium List 1 Accent 1" w:uiPriority="65"/>
-    <w:lsdException w:name="Revision" w:semiHidden="1"/>
-    <w:lsdException w:name="List Paragraph" w:uiPriority="34" w:qFormat="1"/>
-    <w:lsdException w:name="Quote" w:uiPriority="29" w:qFormat="1"/>
-    <w:lsdException w:name="Intense Quote" w:uiPriority="30" w:qFormat="1"/>
-    <w:lsdException w:name="Medium List 2 Accent 1" w:uiPriority="66"/>
-    <w:lsdException w:name="Medium Grid 1 Accent 1" w:uiPriority="67"/>
-    <w:lsdException w:name="Medium Grid 2 Accent 1" w:uiPriority="68"/>
-    <w:lsdException w:name="Medium Grid 3 Accent 1" w:uiPriority="69"/>
-    <w:lsdException w:name="Dark List Accent 1" w:uiPriority="70"/>
-    <w:lsdException w:name="Colorful Shading Accent 1" w:uiPriority="71"/>
-    <w:lsdException w:name="Colorful List Accent 1" w:uiPriority="72"/>
-    <w:lsdException w:name="Colorful Grid Accent 1" w:uiPriority="73"/>
-    <w:lsdException w:name="Light Shading Accent 2" w:uiPriority="60"/>
-    <w:lsdException w:name="Light List Accent 2" w:uiPriority="61"/>
-    <w:lsdException w:name="Light Grid Accent 2" w:uiPriority="62"/>
-    <w:lsdException w:name="Medium Shading 1 Accent 2" w:uiPriority="63"/>
-    <w:lsdException w:name="Medium Shading 2 Accent 2" w:uiPriority="64"/>
-    <w:lsdException w:name="Medium List 1 Accent 2" w:uiPriority="65"/>
-    <w:lsdException w:name="Medium List 2 Accent 2" w:uiPriority="66"/>
-    <w:lsdException w:name="Medium Grid 1 Accent 2" w:uiPriority="67"/>
-    <w:lsdException w:name="Medium Grid 2 Accent 2" w:uiPriority="68"/>
-    <w:lsdException w:name="Medium Grid 3 Accent 2" w:uiPriority="69"/>
-    <w:lsdException w:name="Dark List Accent 2" w:uiPriority="70"/>
-    <w:lsdException w:name="Colorful Shading Accent 2" w:uiPriority="71"/>
-    <w:lsdException w:name="Colorful List Accent 2" w:uiPriority="72"/>
-    <w:lsdException w:name="Colorful Grid Accent 2" w:uiPriority="73"/>
-    <w:lsdException w:name="Light Shading Accent 3" w:uiPriority="60"/>
-    <w:lsdException w:name="Light List Accent 3" w:uiPriority="61"/>
-    <w:lsdException w:name="Light Grid Accent 3" w:uiPriority="62"/>
-    <w:lsdException w:name="Medium Shading 1 Accent 3" w:uiPriority="63"/>
-    <w:lsdException w:name="Medium Shading 2 Accent 3" w:uiPriority="64"/>
-    <w:lsdException w:name="Medium List 1 Accent 3" w:uiPriority="65"/>
-    <w:lsdException w:name="Medium List 2 Accent 3" w:uiPriority="66"/>
-    <w:lsdException w:name="Medium Grid 1 Accent 3" w:uiPriority="67"/>
-    <w:lsdException w:name="Medium Grid 2 Accent 3" w:uiPriority="68"/>
-    <w:lsdException w:name="Medium Grid 3 Accent 3" w:uiPriority="69"/>
-    <w:lsdException w:name="Dark List Accent 3" w:uiPriority="70"/>
-    <w:lsdException w:name="Colorful Shading Accent 3" w:uiPriority="71"/>
-    <w:lsdException w:name="Colorful List Accent 3" w:uiPriority="72"/>
-    <w:lsdException w:name="Colorful Grid Accent 3" w:uiPriority="73"/>
-    <w:lsdException w:name="Light Shading Accent 4" w:uiPriority="60"/>
-    <w:lsdException w:name="Light List Accent 4" w:uiPriority="61"/>
-    <w:lsdException w:name="Light Grid Accent 4" w:uiPriority="62"/>
-    <w:lsdException w:name="Medium Shading 1 Accent 4" w:uiPriority="63"/>
-    <w:lsdException w:name="Medium Shading 2 Accent 4" w:uiPriority="64"/>
-    <w:lsdException w:name="Medium List 1 Accent 4" w:uiPriority="65"/>
-    <w:lsdException w:name="Medium List 2 Accent 4" w:uiPriority="66"/>
-    <w:lsdException w:name="Medium Grid 1 Accent 4" w:uiPriority="67"/>
-    <w:lsdException w:name="Medium Grid 2 Accent 4" w:uiPriority="68"/>
-    <w:lsdException w:name="Medium Grid 3 Accent 4" w:uiPriority="69"/>
-    <w:lsdException w:name="Dark List Accent 4" w:uiPriority="70"/>
-    <w:lsdException w:name="Colorful Shading Accent 4" w:uiPriority="71"/>
-    <w:lsdException w:name="Colorful List Accent 4" w:uiPriority="72"/>
-    <w:lsdException w:name="Colorful Grid Accent 4" w:uiPriority="73"/>
-    <w:lsdException w:name="Light Shading Accent 5" w:uiPriority="60"/>
-    <w:lsdException w:name="Light List Accent 5" w:uiPriority="61"/>
-    <w:lsdException w:name="Light Grid Accent 5" w:uiPriority="62"/>
-    <w:lsdException w:name="Medium Shading 1 Accent 5" w:uiPriority="63"/>
-    <w:lsdException w:name="Medium Shading 2 Accent 5" w:uiPriority="64"/>
-    <w:lsdException w:name="Medium List 1 Accent 5" w:uiPriority="65"/>
-    <w:lsdException w:name="Medium List 2 Accent 5" w:uiPriority="66"/>
-    <w:lsdException w:name="Medium Grid 1 Accent 5" w:uiPriority="67"/>
-    <w:lsdException w:name="Medium Grid 2 Accent 5" w:uiPriority="68"/>
-    <w:lsdException w:name="Medium Grid 3 Accent 5" w:uiPriority="69"/>
-    <w:lsdException w:name="Dark List Accent 5" w:uiPriority="70"/>
-    <w:lsdException w:name="Colorful Shading Accent 5" w:uiPriority="71"/>
-    <w:lsdException w:name="Colorful List Accent 5" w:uiPriority="72"/>
-    <w:lsdException w:name="Colorful Grid Accent 5" w:uiPriority="73"/>
-    <w:lsdException w:name="Light Shading Accent 6" w:uiPriority="60"/>
-    <w:lsdException w:name="Light List Accent 6" w:uiPriority="61"/>
-    <w:lsdException w:name="Light Grid Accent 6" w:uiPriority="62"/>
-    <w:lsdException w:name="Medium Shading 1 Accent 6" w:uiPriority="63"/>
-    <w:lsdException w:name="Medium Shading 2 Accent 6" w:uiPriority="64"/>
-    <w:lsdException w:name="Medium List 1 Accent 6" w:uiPriority="65"/>
-    <w:lsdException w:name="Medium List 2 Accent 6" w:uiPriority="66"/>
-    <w:lsdException w:name="Medium Grid 1 Accent 6" w:uiPriority="67"/>
-    <w:lsdException w:name="Medium Grid 2 Accent 6" w:uiPriority="68"/>
-    <w:lsdException w:name="Medium Grid 3 Accent 6" w:uiPriority="69"/>
-    <w:lsdException w:name="Dark List Accent 6" w:uiPriority="70"/>
-    <w:lsdException w:name="Colorful Shading Accent 6" w:uiPriority="71"/>
-    <w:lsdException w:name="Colorful List Accent 6" w:uiPriority="72"/>
-    <w:lsdException w:name="Colorful Grid Accent 6" w:uiPriority="73"/>
-    <w:lsdException w:name="Subtle Emphasis" w:uiPriority="19" w:qFormat="1"/>
-    <w:lsdException w:name="Intense Emphasis" w:uiPriority="21" w:qFormat="1"/>
-    <w:lsdException w:name="Subtle Reference" w:uiPriority="31" w:qFormat="1"/>
-    <w:lsdException w:name="Intense Reference" w:uiPriority="32" w:qFormat="1"/>
-    <w:lsdException w:name="Book Title" w:uiPriority="33" w:qFormat="1"/>
-    <w:lsdException w:name="Bibliography" w:semiHidden="1" w:uiPriority="37" w:unhideWhenUsed="1"/>
-    <w:lsdException w:name="TOC Heading" w:semiHidden="1" w:uiPriority="39" w:unhideWhenUsed="1" w:qFormat="1"/>
-    <w:lsdException w:name="Plain Table 1" w:uiPriority="41"/>
-    <w:lsdException w:name="Plain Table 2" w:uiPriority="42"/>
-    <w:lsdException w:name="Plain Table 3" w:uiPriority="43"/>
-    <w:lsdException w:name="Plain Table 4" w:uiPriority="44"/>
-    <w:lsdException w:name="Plain Table 5" w:uiPriority="45"/>
-    <w:lsdException w:name="Grid Table Light" w:uiPriority="40"/>
-    <w:lsdException w:name="Grid Table 1 Light" w:uiPriority="46"/>
-    <w:lsdException w:name="Grid Table 2" w:uiPriority="47"/>
-    <w:lsdException w:name="Grid Table 3" w:uiPriority="48"/>
-    <w:lsdException w:name="Grid Table 4" w:uiPriority="49"/>
-    <w:lsdException w:name="Grid Table 5 Dark" w:uiPriority="50"/>
-    <w:lsdException w:name="Grid Table 6 Colorful" w:uiPriority="51"/>
-    <w:lsdException w:name="Grid Table 7 Colorful" w:uiPriority="52"/>
-    <w:lsdException w:name="Grid Table 1 Light Accent 1" w:uiPriority="46"/>
-    <w:lsdException w:name="Grid Table 2 Accent 1" w:uiPriority="47"/>
-    <w:lsdException w:name="Grid Table 3 Accent 1" w:uiPriority="48"/>
-    <w:lsdException w:name="Grid Table 4 Accent 1" w:uiPriority="49"/>
-    <w:lsdException w:name="Grid Table 5 Dark Accent 1" w:uiPriority="50"/>
-    <w:lsdException w:name="Grid Table 6 Colorful Accent 1" w:uiPriority="51"/>
-    <w:lsdException w:name="Grid Table 7 Colorful Accent 1" w:uiPriority="52"/>
-    <w:lsdException w:name="Grid Table 1 Light Accent 2" w:uiPriority="46"/>
-    <w:lsdException w:name="Grid Table 2 Accent 2" w:uiPriority="47"/>
-    <w:lsdException w:name="Grid Table 3 Accent 2" w:uiPriority="48"/>
-    <w:lsdException w:name="Grid Table 4 Accent 2" w:uiPriority="49"/>
-    <w:lsdException w:name="Grid Table 5 Dark Accent 2" w:uiPriority="50"/>
-    <w:lsdException w:name="Grid Table 6 Colorful Accent 2" w:uiPriority="51"/>
-    <w:lsdException w:name="Grid Table 7 Colorful Accent 2" w:uiPriority="52"/>
-    <w:lsdException w:name="Grid Table 1 Light Accent 3" w:uiPriority="46"/>
-    <w:lsdException w:name="Grid Table 2 Accent 3" w:uiPriority="47"/>
-    <w:lsdException w:name="Grid Table 3 Accent 3" w:uiPriority="48"/>
-    <w:lsdException w:name="Grid Table 4 Accent 3" w:uiPriority="49"/>
-    <w:lsdException w:name="Grid Table 5 Dark Accent 3" w:uiPriority="50"/>
-    <w:lsdException w:name="Grid Table 6 Colorful Accent 3" w:uiPriority="51"/>
-    <w:lsdException w:name="Grid Table 7 Colorful Accent 3" w:uiPriority="52"/>
-    <w:lsdException w:name="Grid Table 1 Light Accent 4" w:uiPriority="46"/>
-    <w:lsdException w:name="Grid Table 2 Accent 4" w:uiPriority="47"/>
-    <w:lsdException w:name="Grid Table 3 Accent 4" w:uiPriority="48"/>
-    <w:lsdException w:name="Grid Table 4 Accent 4" w:uiPriority="49"/>
-    <w:lsdException w:name="Grid Table 5 Dark Accent 4" w:uiPriority="50"/>
-    <w:lsdException w:name="Grid Table 6 Colorful Accent 4" w:uiPriority="51"/>
-    <w:lsdException w:name="Grid Table 7 Colorful Accent 4" w:uiPriority="52"/>
-    <w:lsdException w:name="Grid Table 1 Light Accent 5" w:uiPriority="46"/>
-    <w:lsdException w:name="Grid Table 2 Accent 5" w:uiPriority="47"/>
-    <w:lsdException w:name="Grid Table 3 Accent 5" w:uiPriority="48"/>
-    <w:lsdException w:name="Grid Table 4 Accent 5" w:uiPriority="49"/>
-    <w:lsdException w:name="Grid Table 5 Dark Accent 5" w:uiPriority="50"/>
-    <w:lsdException w:name="Grid Table 6 Colorful Accent 5" w:uiPriority="51"/>
-    <w:lsdException w:name="Grid Table 7 Colorful Accent 5" w:uiPriority="52"/>
-    <w:lsdException w:name="Grid Table 1 Light Accent 6" w:uiPriority="46"/>
-    <w:lsdException w:name="Grid Table 2 Accent 6" w:uiPriority="47"/>
-    <w:lsdException w:name="Grid Table 3 Accent 6" w:uiPriority="48"/>
-    <w:lsdException w:name="Grid Table 4 Accent 6" w:uiPriority="49"/>
-    <w:lsdException w:name="Grid Table 5 Dark Accent 6" w:uiPriority="50"/>
-    <w:lsdException w:name="Grid Table 6 Colorful Accent 6" w:uiPriority="51"/>
-    <w:lsdException w:name="Grid Table 7 Colorful Accent 6" w:uiPriority="52"/>
-    <w:lsdException w:name="List Table 1 Light" w:uiPriority="46"/>
-    <w:lsdException w:name="List Table 2" w:uiPriority="47"/>
-    <w:lsdException w:name="List Table 3" w:uiPriority="48"/>
-    <w:lsdException w:name="List Table 4" w:uiPriority="49"/>
-    <w:lsdException w:name="List Table 5 Dark" w:uiPriority="50"/>
-    <w:lsdException w:name="List Table 6 Colorful" w:uiPriority="51"/>
-    <w:lsdException w:name="List Table 7 Colorful" w:uiPriority="52"/>
-    <w:lsdException w:name="List Table 1 Light Accent 1" w:uiPriority="46"/>
-    <w:lsdException w:name="List Table 2 Accent 1" w:uiPriority="47"/>
-    <w:lsdException w:name="List Table 3 Accent 1" w:uiPriority="48"/>
-    <w:lsdException w:name="List Table 4 Accent 1" w:uiPriority="49"/>
-    <w:lsdException w:name="List Table 5 Dark Accent 1" w:uiPriority="50"/>
-    <w:lsdException w:name="List Table 6 Colorful Accent 1" w:uiPriority="51"/>
-    <w:lsdException w:name="List Table 7 Colorful Accent 1" w:uiPriority="52"/>
-    <w:lsdException w:name="List Table 1 Light Accent 2" w:uiPriority="46"/>
-    <w:lsdException w:name="List Table 2 Accent 2" w:uiPriority="47"/>
-    <w:lsdException w:name="List Table 3 Accent 2" w:uiPriority="48"/>
-    <w:lsdException w:name="List Table 4 Accent 2" w:uiPriority="49"/>
-    <w:lsdException w:name="List Table 5 Dark Accent 2" w:uiPriority="50"/>
-    <w:lsdException w:name="List Table 6 Colorful Accent 2" w:uiPriority="51"/>
-    <w:lsdException w:name="List Table 7 Colorful Accent 2" w:uiPriority="52"/>
-    <w:lsdException w:name="List Table 1 Light Accent 3" w:uiPriority="46"/>
-    <w:lsdException w:name="List Table 2 Accent 3" w:uiPriority="47"/>
-    <w:lsdException w:name="List Table 3 Accent 3" w:uiPriority="48"/>
-    <w:lsdException w:name="List Table 4 Accent 3" w:uiPriority="49"/>
-    <w:lsdException w:name="List Table 5 Dark Accent 3" w:uiPriority="50"/>
-    <w:lsdException w:name="List Table 6 Colorful Accent 3" w:uiPriority="51"/>
-    <w:lsdException w:name="List Table 7 Colorful Accent 3" w:uiPriority="52"/>
-    <w:lsdException w:name="List Table 1 Light Accent 4" w:uiPriority="46"/>
-    <w:lsdException w:name="List Table 2 Accent 4" w:uiPriority="47"/>
-    <w:lsdException w:name="List Table 3 Accent 4" w:uiPriority="48"/>
-    <w:lsdException w:name="List Table 4 Accent 4" w:uiPriority="49"/>
-    <w:lsdException w:name="List Table 5 Dark Accent 4" w:uiPriority="50"/>
-    <w:lsdException w:name="List Table 6 Colorful Accent 4" w:uiPriority="51"/>
-    <w:lsdException w:name="List Table 7 Colorful Accent 4" w:uiPriority="52"/>
-    <w:lsdException w:name="List Table 1 Light Accent 5" w:uiPriority="46"/>
-    <w:lsdException w:name="List Table 2 Accent 5" w:uiPriority="47"/>
-    <w:lsdException w:name="List Table 3 Accent 5" w:uiPriority="48"/>
-    <w:lsdException w:name="List Table 4 Accent 5" w:uiPriority="49"/>
-    <w:lsdException w:name="List Table 5 Dark Accent 5" w:uiPriority="50"/>
-    <w:lsdException w:name="List Table 6 Colorful Accent 5" w:uiPriority="51"/>
-    <w:lsdException w:name="List Table 7 Colorful Accent 5" w:uiPriority="52"/>
-    <w:lsdException w:name="List Table 1 Light Accent 6" w:uiPriority="46"/>
-    <w:lsdException w:name="List Table 2 Accent 6" w:uiPriority="47"/>
-    <w:lsdException w:name="List Table 3 Accent 6" w:uiPriority="48"/>
-    <w:lsdException w:name="List Table 4 Accent 6" w:uiPriority="49"/>
-    <w:lsdException w:name="List Table 5 Dark Accent 6" w:uiPriority="50"/>
-    <w:lsdException w:name="List Table 6 Colorful Accent 6" w:uiPriority="51"/>
-    <w:lsdException w:name="List Table 7 Colorful Accent 6" w:uiPriority="52"/>
-    <w:lsdException w:name="Mention" w:semiHidden="1" w:unhideWhenUsed="1"/>
-    <w:lsdException w:name="Smart Hyperlink" w:semiHidden="1" w:unhideWhenUsed="1"/>
-    <w:lsdException w:name="Hashtag" w:semiHidden="1" w:unhideWhenUsed="1"/>
-    <w:lsdException w:name="Unresolved Mention" w:semiHidden="1" w:unhideWhenUsed="1"/>
-  </w:latentStyles>
-  <w:style w:type="paragraph" w:default="1" w:styleId="Normal">
-    <w:name w:val="Normal"/>
-    <w:qFormat/>
-  </w:style>
-  <w:style w:type="character" w:default="1" w:styleId="DefaultParagraphFont">
-    <w:name w:val="Default Paragraph Font"/>
-    <w:uiPriority w:val="1"/>
-    <w:semiHidden/>
-    <w:unhideWhenUsed/>
-  </w:style>
-  <w:style w:type="table" w:default="1" w:styleId="TableNormal">
-    <w:name w:val="Normal Table"/>
-    <w:uiPriority w:val="99"/>
-    <w:semiHidden/>
-    <w:unhideWhenUsed/>
-    <w:tblPr>
-      <w:tblInd w:w="0" w:type="dxa"/>
-      <w:tblCellMar>
-        <w:top w:w="0" w:type="dxa"/>
-        <w:left w:w="108" w:type="dxa"/>
-        <w:bottom w:w="0" w:type="dxa"/>
-        <w:right w:w="108" w:type="dxa"/>
-      </w:tblCellMar>
-    </w:tblPr>
-  </w:style>
-  <w:style w:type="numbering" w:default="1" w:styleId="NoList">
-    <w:name w:val="No List"/>
-    <w:uiPriority w:val="99"/>
-    <w:semiHidden/>
-    <w:unhideWhenUsed/>
-  </w:style>
-  <w:style w:type="paragraph" w:customStyle="1" w:styleId="67C204AFB1124F55A614AE8BC1C82607">
-    <w:name w:val="67C204AFB1124F55A614AE8BC1C82607"/>
-    <w:rsid w:val="00CD6397"/>
-  </w:style>
-</w:styles>
-</file>
-
-<file path=word/glossary/webSettings.xml><?xml version="1.0" encoding="utf-8"?>
-<w:webSettings xmlns:mc="http://schemas.openxmlformats.org/markup-compatibility/2006" xmlns:r="http://schemas.openxmlformats.org/officeDocument/2006/relationships" xmlns:w="http://schemas.openxmlformats.org/wordprocessingml/2006/main" xmlns:w14="http://schemas.microsoft.com/office/word/2010/wordml" xmlns:w15="http://schemas.microsoft.com/office/word/2012/wordml" xmlns:w16cid="http://schemas.microsoft.com/office/word/2016/wordml/cid" xmlns:w16se="http://schemas.microsoft.com/office/word/2015/wordml/symex" mc:Ignorable="w14 w15 w16se w16cid">
-  <w:optimizeForBrowser/>
-  <w:allowPNG/>
-</w:webSettings>
-</file>
-
 <file path=word/theme/theme1.xml><?xml version="1.0" encoding="utf-8"?>
 <a:theme xmlns:a="http://schemas.openxmlformats.org/drawingml/2006/main" name="Office Theme">
   <a:themeElements>
@@ -3795,7 +3321,7 @@
 </file>
 
 <file path=customXml/itemProps1.xml><?xml version="1.0" encoding="utf-8"?>
-<ds:datastoreItem xmlns:ds="http://schemas.openxmlformats.org/officeDocument/2006/customXml" ds:itemID="{6EFC9256-558C-407B-ADD2-4FE9EEE56F50}">
+<ds:datastoreItem xmlns:ds="http://schemas.openxmlformats.org/officeDocument/2006/customXml" ds:itemID="{4C021078-C3F7-4912-A52D-85DFBB082566}">
   <ds:schemaRefs>
     <ds:schemaRef ds:uri="http://schemas.openxmlformats.org/officeDocument/2006/bibliography"/>
   </ds:schemaRefs>

</xml_diff>

<commit_message>
Added the Testing V3.0.0 Doc
This word file should have everything that needs to be tested
</commit_message>
<xml_diff>
--- a/Error Tracking/Testing V2.7.4.docx
+++ b/Error Tracking/Testing V2.7.4.docx
@@ -178,24 +178,24 @@
           <w:numId w:val="1"/>
         </w:numPr>
         <w:rPr>
-          <w:color w:val="FF0000"/>
-        </w:rPr>
-      </w:pPr>
-      <w:r>
-        <w:rPr>
-          <w:color w:val="FF0000"/>
+          <w:color w:val="00B050"/>
+        </w:rPr>
+      </w:pPr>
+      <w:r>
+        <w:rPr>
+          <w:color w:val="00B050"/>
         </w:rPr>
         <w:t>Add item</w:t>
       </w:r>
       <w:r>
         <w:rPr>
-          <w:color w:val="FF0000"/>
+          <w:color w:val="00B050"/>
         </w:rPr>
         <w:t>*</w:t>
       </w:r>
       <w:r>
         <w:rPr>
-          <w:color w:val="FF0000"/>
+          <w:color w:val="00B050"/>
         </w:rPr>
         <w:t xml:space="preserve"> </w:t>
       </w:r>
@@ -232,12 +232,12 @@
           <w:numId w:val="1"/>
         </w:numPr>
         <w:rPr>
-          <w:color w:val="FF0000"/>
-        </w:rPr>
-      </w:pPr>
-      <w:r>
-        <w:rPr>
-          <w:color w:val="FF0000"/>
+          <w:color w:val="00B050"/>
+        </w:rPr>
+      </w:pPr>
+      <w:r>
+        <w:rPr>
+          <w:color w:val="00B050"/>
         </w:rPr>
         <w:t>Save changes*</w:t>
       </w:r>
@@ -609,6 +609,18 @@
       <w:r>
         <w:t xml:space="preserve"> field that requires a number, it throws an error.</w:t>
       </w:r>
+      <w:r>
+        <w:t xml:space="preserve"> </w:t>
+      </w:r>
+      <w:r>
+        <w:rPr>
+          <w:color w:val="00B050"/>
+        </w:rPr>
+        <w:t>Fixed</w:t>
+      </w:r>
+      <w:r>
+        <w:t xml:space="preserve"> – Used validation on the cost, price and quantity. Made sure that the cancel button does not cause validation to prevent frustration of canceling an edit and not being able to because the user changed the cost to text instead.</w:t>
+      </w:r>
     </w:p>
     <w:p>
       <w:pPr>
@@ -623,6 +635,8 @@
       <w:r>
         <w:br w:type="page"/>
       </w:r>
+      <w:bookmarkStart w:id="0" w:name="_GoBack"/>
+      <w:bookmarkEnd w:id="0"/>
     </w:p>
     <w:p>
       <w:pPr>
@@ -866,11 +880,9 @@
       <w:r>
         <w:t xml:space="preserve">*They are populating but can take </w:t>
       </w:r>
-      <w:proofErr w:type="spellStart"/>
-      <w:r>
-        <w:t>awhile</w:t>
-      </w:r>
-      <w:proofErr w:type="spellEnd"/>
+      <w:r>
+        <w:t>a while</w:t>
+      </w:r>
       <w:r>
         <w:t xml:space="preserve"> to load the customer. Not a high priority item</w:t>
       </w:r>
@@ -1141,12 +1153,12 @@
           <w:numId w:val="1"/>
         </w:numPr>
         <w:rPr>
-          <w:color w:val="FF0000"/>
-        </w:rPr>
-      </w:pPr>
-      <w:r>
-        <w:rPr>
-          <w:color w:val="FF0000"/>
+          <w:color w:val="00B050"/>
+        </w:rPr>
+      </w:pPr>
+      <w:r>
+        <w:rPr>
+          <w:color w:val="00B050"/>
         </w:rPr>
         <w:t>Verify that fields retain their data**</w:t>
       </w:r>
@@ -1199,6 +1211,27 @@
       <w:r>
         <w:t>**Cannot make an employee an admin while creating their account. You can change it if you go back and select edit employee.</w:t>
       </w:r>
+      <w:r>
+        <w:t xml:space="preserve"> </w:t>
+      </w:r>
+      <w:r>
+        <w:rPr>
+          <w:color w:val="00B050"/>
+        </w:rPr>
+        <w:t>Fixed</w:t>
+      </w:r>
+      <w:r>
+        <w:rPr>
+          <w:color w:val="00B050"/>
+        </w:rPr>
+        <w:t xml:space="preserve"> </w:t>
+      </w:r>
+      <w:r>
+        <w:t xml:space="preserve">– The </w:t>
+      </w:r>
+      <w:r>
+        <w:t>dropdown list was being hardcoded to be a sales rep</w:t>
+      </w:r>
     </w:p>
     <w:p>
       <w:r>
@@ -1297,28 +1330,20 @@
           <w:numId w:val="1"/>
         </w:numPr>
         <w:rPr>
-          <w:color w:val="FF0000"/>
-        </w:rPr>
-      </w:pPr>
-      <w:r>
-        <w:rPr>
-          <w:color w:val="FF0000"/>
+          <w:color w:val="00B050"/>
+        </w:rPr>
+      </w:pPr>
+      <w:r>
+        <w:rPr>
+          <w:color w:val="00B050"/>
         </w:rPr>
         <w:t>Calculate</w:t>
       </w:r>
       <w:r>
         <w:rPr>
-          <w:color w:val="FF0000"/>
-        </w:rPr>
-        <w:t>***</w:t>
-      </w:r>
-      <w:bookmarkStart w:id="0" w:name="_GoBack"/>
-      <w:bookmarkEnd w:id="0"/>
-      <w:r>
-        <w:rPr>
-          <w:color w:val="FF0000"/>
-        </w:rPr>
-        <w:t>**</w:t>
+          <w:color w:val="00B050"/>
+        </w:rPr>
+        <w:t>*****</w:t>
       </w:r>
     </w:p>
     <w:p>
@@ -2157,6 +2182,21 @@
     <w:p>
       <w:r>
         <w:t>*****Non-alphanumerical characters cause an error</w:t>
+      </w:r>
+      <w:r>
+        <w:t xml:space="preserve"> </w:t>
+      </w:r>
+      <w:r>
+        <w:rPr>
+          <w:color w:val="00B050"/>
+        </w:rPr>
+        <w:t>Fixed</w:t>
+      </w:r>
+      <w:r>
+        <w:t xml:space="preserve"> </w:t>
+      </w:r>
+      <w:r>
+        <w:t>– Added in regular expression validators that check to see if the checkbox contains a number</w:t>
       </w:r>
     </w:p>
     <w:sectPr>
@@ -2229,7 +2269,7 @@
           <w:rPr>
             <w:noProof/>
           </w:rPr>
-          <w:t>3</w:t>
+          <w:t>2</w:t>
         </w:r>
         <w:r>
           <w:rPr>
@@ -3321,7 +3361,7 @@
 </file>
 
 <file path=customXml/itemProps1.xml><?xml version="1.0" encoding="utf-8"?>
-<ds:datastoreItem xmlns:ds="http://schemas.openxmlformats.org/officeDocument/2006/customXml" ds:itemID="{4C021078-C3F7-4912-A52D-85DFBB082566}">
+<ds:datastoreItem xmlns:ds="http://schemas.openxmlformats.org/officeDocument/2006/customXml" ds:itemID="{D01B5E8C-B468-4F52-9282-AC0135BEC536}">
   <ds:schemaRefs>
     <ds:schemaRef ds:uri="http://schemas.openxmlformats.org/officeDocument/2006/bibliography"/>
   </ds:schemaRefs>

</xml_diff>